<commit_message>
filling in the ms
</commit_message>
<xml_diff>
--- a/2018-03-30_ms-v1.docx
+++ b/2018-03-30_ms-v1.docx
@@ -4,7 +4,16 @@
   <w:body>
     <w:p>
       <w:r>
-        <w:t xml:space="preserve">Title: Life history trade-offs </w:t>
+        <w:t xml:space="preserve">Title: </w:t>
+      </w:r>
+      <w:r>
+        <w:t>Cl</w:t>
+      </w:r>
+      <w:r>
+        <w:t xml:space="preserve">imate associated selection produces non-linear patterns of local adaptation in physiological trade-offs. </w:t>
+      </w:r>
+      <w:r>
+        <w:t xml:space="preserve"> </w:t>
       </w:r>
     </w:p>
     <w:p/>
@@ -32,21 +41,74 @@
       </w:r>
     </w:p>
     <w:p/>
+    <w:p>
+      <w:r>
+        <w:t xml:space="preserve">Latitudinal variation is lacking in china, so that makes comparisons for parallel evolution sparse. </w:t>
+      </w:r>
+    </w:p>
+    <w:p/>
+    <w:p/>
+    <w:p/>
+    <w:p>
+      <w:r>
+        <w:t>Materials and methods</w:t>
+      </w:r>
+    </w:p>
+    <w:p/>
+    <w:p/>
+    <w:p/>
+    <w:p>
+      <w:r>
+        <w:t>Results</w:t>
+      </w:r>
+    </w:p>
+    <w:p/>
+    <w:p>
+      <w:r>
+        <w:t xml:space="preserve">Trade-offs in </w:t>
+      </w:r>
+      <w:r>
+        <w:t>physiology</w:t>
+      </w:r>
+    </w:p>
+    <w:p/>
+    <w:p>
+      <w:r>
+        <w:t>Patterns of climate across latitude</w:t>
+      </w:r>
+    </w:p>
+    <w:p/>
+    <w:p>
+      <w:pPr>
+        <w:pStyle w:val="ListParagraph"/>
+        <w:numPr>
+          <w:ilvl w:val="0"/>
+          <w:numId w:val="1"/>
+        </w:numPr>
+      </w:pPr>
+      <w:r>
+        <w:t>How different climate pcs correlate with latitude</w:t>
+      </w:r>
+    </w:p>
+    <w:p/>
+    <w:p>
+      <w:r>
+        <w:t>Signatures of</w:t>
+      </w:r>
+      <w:r>
+        <w:t xml:space="preserve"> local adaptation in </w:t>
+      </w:r>
+      <w:r>
+        <w:t xml:space="preserve">physiological </w:t>
+      </w:r>
+      <w:r>
+        <w:t>trade-offs</w:t>
+      </w:r>
+    </w:p>
     <w:p>
       <w:bookmarkStart w:id="0" w:name="_GoBack"/>
       <w:bookmarkEnd w:id="0"/>
     </w:p>
-    <w:p>
-      <w:r>
-        <w:t>Materials and methods</w:t>
-      </w:r>
-    </w:p>
-    <w:p/>
-    <w:p>
-      <w:r>
-        <w:t>Results</w:t>
-      </w:r>
-    </w:p>
     <w:p/>
     <w:p>
       <w:r>
@@ -94,8 +156,8 @@
       </w:r>
     </w:p>
     <w:sectPr>
-      <w:headerReference w:type="even" r:id="rId6"/>
-      <w:headerReference w:type="default" r:id="rId7"/>
+      <w:headerReference w:type="even" r:id="rId7"/>
+      <w:headerReference w:type="default" r:id="rId8"/>
       <w:pgSz w:w="12240" w:h="15840"/>
       <w:pgMar w:top="1440" w:right="1440" w:bottom="1440" w:left="1440" w:header="720" w:footer="720" w:gutter="0"/>
       <w:cols w:space="720"/>
@@ -213,6 +275,127 @@
     </w:pPr>
   </w:p>
 </w:hdr>
+</file>
+
+<file path=word/numbering.xml><?xml version="1.0" encoding="utf-8"?>
+<w:numbering xmlns:wpc="http://schemas.microsoft.com/office/word/2010/wordprocessingCanvas" xmlns:cx="http://schemas.microsoft.com/office/drawing/2014/chartex" xmlns:cx1="http://schemas.microsoft.com/office/drawing/2015/9/8/chartex" xmlns:cx2="http://schemas.microsoft.com/office/drawing/2015/10/21/chartex" xmlns:cx3="http://schemas.microsoft.com/office/drawing/2016/5/9/chartex" xmlns:cx4="http://schemas.microsoft.com/office/drawing/2016/5/10/chartex" xmlns:cx5="http://schemas.microsoft.com/office/drawing/2016/5/11/chartex" xmlns:cx6="http://schemas.microsoft.com/office/drawing/2016/5/12/chartex" xmlns:cx7="http://schemas.microsoft.com/office/drawing/2016/5/13/chartex" xmlns:cx8="http://schemas.microsoft.com/office/drawing/2016/5/14/chartex" xmlns:mc="http://schemas.openxmlformats.org/markup-compatibility/2006" xmlns:aink="http://schemas.microsoft.com/office/drawing/2016/ink" xmlns:am3d="http://schemas.microsoft.com/office/drawing/2017/model3d" xmlns:o="urn:schemas-microsoft-com:office:office" xmlns:r="http://schemas.openxmlformats.org/officeDocument/2006/relationships" xmlns:m="http://schemas.openxmlformats.org/officeDocument/2006/math" xmlns:v="urn:schemas-microsoft-com:vml" xmlns:wp14="http://schemas.microsoft.com/office/word/2010/wordprocessingDrawing" xmlns:wp="http://schemas.openxmlformats.org/drawingml/2006/wordprocessingDrawing" xmlns:w10="urn:schemas-microsoft-com:office:word" xmlns:w="http://schemas.openxmlformats.org/wordprocessingml/2006/main" xmlns:w14="http://schemas.microsoft.com/office/word/2010/wordml" xmlns:w15="http://schemas.microsoft.com/office/word/2012/wordml" xmlns:w16cid="http://schemas.microsoft.com/office/word/2016/wordml/cid" xmlns:w16se="http://schemas.microsoft.com/office/word/2015/wordml/symex" xmlns:wpg="http://schemas.microsoft.com/office/word/2010/wordprocessingGroup" xmlns:wpi="http://schemas.microsoft.com/office/word/2010/wordprocessingInk" xmlns:wne="http://schemas.microsoft.com/office/word/2006/wordml" xmlns:wps="http://schemas.microsoft.com/office/word/2010/wordprocessingShape" mc:Ignorable="w14 w15 w16se w16cid wp14">
+  <w:abstractNum w:abstractNumId="0" w15:restartNumberingAfterBreak="0">
+    <w:nsid w:val="071C6F19"/>
+    <w:multiLevelType w:val="hybridMultilevel"/>
+    <w:tmpl w:val="2D14AC76"/>
+    <w:lvl w:ilvl="0" w:tplc="2F18116E">
+      <w:start w:val="1"/>
+      <w:numFmt w:val="bullet"/>
+      <w:lvlText w:val=""/>
+      <w:lvlJc w:val="left"/>
+      <w:pPr>
+        <w:ind w:left="1080" w:hanging="360"/>
+      </w:pPr>
+      <w:rPr>
+        <w:rFonts w:ascii="Symbol" w:eastAsiaTheme="minorHAnsi" w:hAnsi="Symbol" w:cstheme="minorBidi" w:hint="default"/>
+      </w:rPr>
+    </w:lvl>
+    <w:lvl w:ilvl="1" w:tplc="04090003" w:tentative="1">
+      <w:start w:val="1"/>
+      <w:numFmt w:val="bullet"/>
+      <w:lvlText w:val="o"/>
+      <w:lvlJc w:val="left"/>
+      <w:pPr>
+        <w:ind w:left="1800" w:hanging="360"/>
+      </w:pPr>
+      <w:rPr>
+        <w:rFonts w:ascii="Courier New" w:hAnsi="Courier New" w:cs="Courier New" w:hint="default"/>
+      </w:rPr>
+    </w:lvl>
+    <w:lvl w:ilvl="2" w:tplc="04090005" w:tentative="1">
+      <w:start w:val="1"/>
+      <w:numFmt w:val="bullet"/>
+      <w:lvlText w:val=""/>
+      <w:lvlJc w:val="left"/>
+      <w:pPr>
+        <w:ind w:left="2520" w:hanging="360"/>
+      </w:pPr>
+      <w:rPr>
+        <w:rFonts w:ascii="Wingdings" w:hAnsi="Wingdings" w:hint="default"/>
+      </w:rPr>
+    </w:lvl>
+    <w:lvl w:ilvl="3" w:tplc="04090001" w:tentative="1">
+      <w:start w:val="1"/>
+      <w:numFmt w:val="bullet"/>
+      <w:lvlText w:val=""/>
+      <w:lvlJc w:val="left"/>
+      <w:pPr>
+        <w:ind w:left="3240" w:hanging="360"/>
+      </w:pPr>
+      <w:rPr>
+        <w:rFonts w:ascii="Symbol" w:hAnsi="Symbol" w:hint="default"/>
+      </w:rPr>
+    </w:lvl>
+    <w:lvl w:ilvl="4" w:tplc="04090003" w:tentative="1">
+      <w:start w:val="1"/>
+      <w:numFmt w:val="bullet"/>
+      <w:lvlText w:val="o"/>
+      <w:lvlJc w:val="left"/>
+      <w:pPr>
+        <w:ind w:left="3960" w:hanging="360"/>
+      </w:pPr>
+      <w:rPr>
+        <w:rFonts w:ascii="Courier New" w:hAnsi="Courier New" w:cs="Courier New" w:hint="default"/>
+      </w:rPr>
+    </w:lvl>
+    <w:lvl w:ilvl="5" w:tplc="04090005" w:tentative="1">
+      <w:start w:val="1"/>
+      <w:numFmt w:val="bullet"/>
+      <w:lvlText w:val=""/>
+      <w:lvlJc w:val="left"/>
+      <w:pPr>
+        <w:ind w:left="4680" w:hanging="360"/>
+      </w:pPr>
+      <w:rPr>
+        <w:rFonts w:ascii="Wingdings" w:hAnsi="Wingdings" w:hint="default"/>
+      </w:rPr>
+    </w:lvl>
+    <w:lvl w:ilvl="6" w:tplc="04090001" w:tentative="1">
+      <w:start w:val="1"/>
+      <w:numFmt w:val="bullet"/>
+      <w:lvlText w:val=""/>
+      <w:lvlJc w:val="left"/>
+      <w:pPr>
+        <w:ind w:left="5400" w:hanging="360"/>
+      </w:pPr>
+      <w:rPr>
+        <w:rFonts w:ascii="Symbol" w:hAnsi="Symbol" w:hint="default"/>
+      </w:rPr>
+    </w:lvl>
+    <w:lvl w:ilvl="7" w:tplc="04090003" w:tentative="1">
+      <w:start w:val="1"/>
+      <w:numFmt w:val="bullet"/>
+      <w:lvlText w:val="o"/>
+      <w:lvlJc w:val="left"/>
+      <w:pPr>
+        <w:ind w:left="6120" w:hanging="360"/>
+      </w:pPr>
+      <w:rPr>
+        <w:rFonts w:ascii="Courier New" w:hAnsi="Courier New" w:cs="Courier New" w:hint="default"/>
+      </w:rPr>
+    </w:lvl>
+    <w:lvl w:ilvl="8" w:tplc="04090005" w:tentative="1">
+      <w:start w:val="1"/>
+      <w:numFmt w:val="bullet"/>
+      <w:lvlText w:val=""/>
+      <w:lvlJc w:val="left"/>
+      <w:pPr>
+        <w:ind w:left="6840" w:hanging="360"/>
+      </w:pPr>
+      <w:rPr>
+        <w:rFonts w:ascii="Wingdings" w:hAnsi="Wingdings" w:hint="default"/>
+      </w:rPr>
+    </w:lvl>
+  </w:abstractNum>
+  <w:num w:numId="1">
+    <w:abstractNumId w:val="0"/>
+  </w:num>
+</w:numbering>
 </file>
 
 <file path=word/styles.xml><?xml version="1.0" encoding="utf-8"?>
@@ -684,6 +867,17 @@
     <w:unhideWhenUsed/>
     <w:rsid w:val="007E7739"/>
   </w:style>
+  <w:style w:type="paragraph" w:styleId="ListParagraph">
+    <w:name w:val="List Paragraph"/>
+    <w:basedOn w:val="Normal"/>
+    <w:uiPriority w:val="34"/>
+    <w:qFormat/>
+    <w:rsid w:val="00407BBB"/>
+    <w:pPr>
+      <w:ind w:left="720"/>
+      <w:contextualSpacing/>
+    </w:pPr>
+  </w:style>
 </w:styles>
 </file>
 

</xml_diff>

<commit_message>
updating script and doign some writing
</commit_message>
<xml_diff>
--- a/2018-03-30_ms-v1.docx
+++ b/2018-03-30_ms-v1.docx
@@ -234,11 +234,11 @@
         <w:t xml:space="preserve"> tray with fresh diet </w:t>
       </w:r>
       <w:r>
-        <w:t xml:space="preserve">until pupation. The third lab-reared generation was used for the experiment. All the experiments </w:t>
+        <w:t xml:space="preserve">until pupation. The third lab-reared generation was used for the experiment. All the experiments were carried out in incubators (LRH-250-GS, Guangdong Medical Instrument Manufacturer, </w:t>
       </w:r>
       <w:r>
         <w:lastRenderedPageBreak/>
-        <w:t xml:space="preserve">were carried out in incubators (LRH-250-GS, Guangdong Medical Instrument Manufacturer, Guangdong, China) equipped with six fluorescent 30W tubes. The light intensity during </w:t>
+        <w:t xml:space="preserve">Guangdong, China) equipped with six fluorescent 30W tubes. The light intensity during </w:t>
       </w:r>
       <w:proofErr w:type="spellStart"/>
       <w:r>
@@ -439,21 +439,7 @@
         <w:rPr>
           <w:rFonts w:cstheme="minorHAnsi"/>
         </w:rPr>
-        <w:t xml:space="preserve">. Weight loss during pupal development was also calculated for </w:t>
-      </w:r>
-      <w:proofErr w:type="gramStart"/>
-      <w:r>
-        <w:rPr>
-          <w:rFonts w:cstheme="minorHAnsi"/>
-        </w:rPr>
-        <w:t>each individual</w:t>
-      </w:r>
-      <w:proofErr w:type="gramEnd"/>
-      <w:r>
-        <w:rPr>
-          <w:rFonts w:cstheme="minorHAnsi"/>
-        </w:rPr>
-        <w:t xml:space="preserve"> according to the equation: Weight loss rate = ln (pupal weight - adult weight)/pupal time.</w:t>
+        <w:t>. Weight loss during pupal development was also calculated for each individual according to the equation: Weight loss rate = ln (pupal weight - adult weight)/pupal time.</w:t>
       </w:r>
     </w:p>
     <w:p>
@@ -671,7 +657,6 @@
         <w:rPr>
           <w:rFonts w:cstheme="minorHAnsi"/>
         </w:rPr>
-        <w:lastRenderedPageBreak/>
         <w:t>For the heat tolerance, we kept the adults in a jar and submarined the jar into a 44</w:t>
       </w:r>
       <w:r>
@@ -704,31 +689,7 @@
         <w:rPr>
           <w:rFonts w:cstheme="minorHAnsi"/>
         </w:rPr>
-        <w:t xml:space="preserve"> down time was calculated from </w:t>
-      </w:r>
-      <w:r>
-        <w:rPr>
-          <w:rFonts w:cstheme="minorHAnsi"/>
-        </w:rPr>
-        <w:t>submarin</w:t>
-      </w:r>
-      <w:r>
-        <w:rPr>
-          <w:rFonts w:cstheme="minorHAnsi"/>
-        </w:rPr>
-        <w:t>ing</w:t>
-      </w:r>
-      <w:r>
-        <w:rPr>
-          <w:rFonts w:cstheme="minorHAnsi"/>
-        </w:rPr>
-        <w:t xml:space="preserve"> the jar </w:t>
-      </w:r>
-      <w:r>
-        <w:rPr>
-          <w:rFonts w:cstheme="minorHAnsi"/>
-        </w:rPr>
-        <w:t>to</w:t>
+        <w:t xml:space="preserve"> down time was calculated from submarining the jar to</w:t>
       </w:r>
       <w:r>
         <w:rPr>
@@ -747,138 +708,6 @@
           <w:rFonts w:cstheme="minorHAnsi"/>
         </w:rPr>
         <w:t xml:space="preserve">e. </w:t>
-      </w:r>
-    </w:p>
-    <w:p>
-      <w:pPr>
-        <w:spacing w:line="360" w:lineRule="auto"/>
-        <w:rPr>
-          <w:rFonts w:cstheme="minorHAnsi"/>
-        </w:rPr>
-      </w:pPr>
-      <w:bookmarkStart w:id="2" w:name="_GoBack"/>
-      <w:bookmarkEnd w:id="2"/>
-    </w:p>
-    <w:p>
-      <w:pPr>
-        <w:autoSpaceDE w:val="0"/>
-        <w:autoSpaceDN w:val="0"/>
-        <w:adjustRightInd w:val="0"/>
-        <w:spacing w:line="360" w:lineRule="auto"/>
-        <w:rPr>
-          <w:rFonts w:cstheme="minorHAnsi"/>
-        </w:rPr>
-      </w:pPr>
-      <w:r>
-        <w:rPr>
-          <w:rFonts w:cstheme="minorHAnsi"/>
-        </w:rPr>
-        <w:t xml:space="preserve">Desiccation </w:t>
-      </w:r>
-      <w:r>
-        <w:rPr>
-          <w:rFonts w:cstheme="minorHAnsi"/>
-        </w:rPr>
-        <w:t xml:space="preserve">and starvation </w:t>
-      </w:r>
-      <w:r>
-        <w:rPr>
-          <w:rFonts w:cstheme="minorHAnsi"/>
-        </w:rPr>
-        <w:t>tolerance</w:t>
-      </w:r>
-    </w:p>
-    <w:p>
-      <w:pPr>
-        <w:autoSpaceDE w:val="0"/>
-        <w:autoSpaceDN w:val="0"/>
-        <w:adjustRightInd w:val="0"/>
-        <w:spacing w:line="360" w:lineRule="auto"/>
-        <w:rPr>
-          <w:rFonts w:cstheme="minorHAnsi"/>
-        </w:rPr>
-      </w:pPr>
-      <w:r>
-        <w:rPr>
-          <w:rFonts w:cstheme="minorHAnsi"/>
-        </w:rPr>
-        <w:t>Newly emerged adult</w:t>
-      </w:r>
-      <w:r>
-        <w:rPr>
-          <w:rFonts w:cstheme="minorHAnsi"/>
-        </w:rPr>
-        <w:t>s</w:t>
-      </w:r>
-      <w:r>
-        <w:rPr>
-          <w:rFonts w:cstheme="minorHAnsi"/>
-        </w:rPr>
-        <w:t xml:space="preserve"> were individually placed in 40ml bottle and feed with honey water after </w:t>
-      </w:r>
-      <w:proofErr w:type="spellStart"/>
-      <w:r>
-        <w:rPr>
-          <w:rFonts w:cstheme="minorHAnsi"/>
-        </w:rPr>
-        <w:t>eclosion</w:t>
-      </w:r>
-      <w:proofErr w:type="spellEnd"/>
-      <w:r>
-        <w:rPr>
-          <w:rFonts w:cstheme="minorHAnsi"/>
-        </w:rPr>
-        <w:t xml:space="preserve">. The desiccation </w:t>
-      </w:r>
-      <w:r>
-        <w:rPr>
-          <w:rFonts w:cstheme="minorHAnsi"/>
-        </w:rPr>
-        <w:t>and starvation tolerance</w:t>
-      </w:r>
-      <w:r>
-        <w:rPr>
-          <w:rFonts w:cstheme="minorHAnsi"/>
-        </w:rPr>
-        <w:t xml:space="preserve"> </w:t>
-      </w:r>
-      <w:proofErr w:type="gramStart"/>
-      <w:r>
-        <w:rPr>
-          <w:rFonts w:cstheme="minorHAnsi"/>
-        </w:rPr>
-        <w:t>was</w:t>
-      </w:r>
-      <w:proofErr w:type="gramEnd"/>
-      <w:r>
-        <w:rPr>
-          <w:rFonts w:cstheme="minorHAnsi"/>
-        </w:rPr>
-        <w:t xml:space="preserve"> measured with the three-day-old virgin adult and at least 60 adults from three different cohorts were measured for each population. To measure </w:t>
-      </w:r>
-      <w:r>
-        <w:rPr>
-          <w:rFonts w:cstheme="minorHAnsi"/>
-        </w:rPr>
-        <w:t xml:space="preserve">desiccation </w:t>
-      </w:r>
-      <w:r>
-        <w:rPr>
-          <w:rFonts w:cstheme="minorHAnsi"/>
-        </w:rPr>
-        <w:t xml:space="preserve">resistance, adult from each bottle were transferred to a new bottle covered with cotton mesh secured with an elastic band. Desiccation bottles were kept at 25 </w:t>
-      </w:r>
-      <w:r>
-        <w:rPr>
-          <w:rFonts w:eastAsia="AdvPSSym" w:cstheme="minorHAnsi"/>
-        </w:rPr>
-        <w:t>_</w:t>
-      </w:r>
-      <w:r>
-        <w:rPr>
-          <w:rFonts w:cstheme="minorHAnsi"/>
-        </w:rPr>
-        <w:t>C under LD 16:8 and the relative humidity was controlled as 10%-15%. We observed for the number of dead adult every 8 h since the adults were originally transferred.</w:t>
       </w:r>
     </w:p>
     <w:p>
@@ -903,7 +732,19 @@
         <w:rPr>
           <w:rFonts w:cstheme="minorHAnsi"/>
         </w:rPr>
-        <w:t>starvation tolerance</w:t>
+        <w:t xml:space="preserve">Desiccation </w:t>
+      </w:r>
+      <w:r>
+        <w:rPr>
+          <w:rFonts w:cstheme="minorHAnsi"/>
+        </w:rPr>
+        <w:t xml:space="preserve">and starvation </w:t>
+      </w:r>
+      <w:r>
+        <w:rPr>
+          <w:rFonts w:cstheme="minorHAnsi"/>
+        </w:rPr>
+        <w:t>tolerance</w:t>
       </w:r>
     </w:p>
     <w:p>
@@ -920,7 +761,20 @@
         <w:rPr>
           <w:rFonts w:cstheme="minorHAnsi"/>
         </w:rPr>
-        <w:t xml:space="preserve">Newly emerged adults were individually placed in 40ml bottle and feed with honey water after </w:t>
+        <w:lastRenderedPageBreak/>
+        <w:t>Newly emerged adult</w:t>
+      </w:r>
+      <w:r>
+        <w:rPr>
+          <w:rFonts w:cstheme="minorHAnsi"/>
+        </w:rPr>
+        <w:t>s</w:t>
+      </w:r>
+      <w:r>
+        <w:rPr>
+          <w:rFonts w:cstheme="minorHAnsi"/>
+        </w:rPr>
+        <w:t xml:space="preserve"> were individually placed in 40ml bottle and feed with honey water after </w:t>
       </w:r>
       <w:proofErr w:type="spellStart"/>
       <w:r>
@@ -934,7 +788,45 @@
         <w:rPr>
           <w:rFonts w:cstheme="minorHAnsi"/>
         </w:rPr>
-        <w:t xml:space="preserve">. The starvation resistant was measured with the three-day-old virgin adult and at least 60 adults from three different cohorts were measured for each population. To measure starvation resistance, adult from each bottle were transferred to a new bottle covered with cotton mesh secured with an elastic band, a cotton ball with water was placed inside the jar and water was added as needed. Desiccation bottles were kept at 25 </w:t>
+        <w:t xml:space="preserve">. The desiccation </w:t>
+      </w:r>
+      <w:r>
+        <w:rPr>
+          <w:rFonts w:cstheme="minorHAnsi"/>
+        </w:rPr>
+        <w:t>and starvation tolerance</w:t>
+      </w:r>
+      <w:r>
+        <w:rPr>
+          <w:rFonts w:cstheme="minorHAnsi"/>
+        </w:rPr>
+        <w:t xml:space="preserve"> </w:t>
+      </w:r>
+      <w:proofErr w:type="gramStart"/>
+      <w:r>
+        <w:rPr>
+          <w:rFonts w:cstheme="minorHAnsi"/>
+        </w:rPr>
+        <w:t>was</w:t>
+      </w:r>
+      <w:proofErr w:type="gramEnd"/>
+      <w:r>
+        <w:rPr>
+          <w:rFonts w:cstheme="minorHAnsi"/>
+        </w:rPr>
+        <w:t xml:space="preserve"> measured with the three-day-old virgin adult and at least 60 adults from three different cohorts were measured for each population. To measure </w:t>
+      </w:r>
+      <w:r>
+        <w:rPr>
+          <w:rFonts w:cstheme="minorHAnsi"/>
+        </w:rPr>
+        <w:t xml:space="preserve">desiccation </w:t>
+      </w:r>
+      <w:r>
+        <w:rPr>
+          <w:rFonts w:cstheme="minorHAnsi"/>
+        </w:rPr>
+        <w:t xml:space="preserve">resistance, adult from each bottle were transferred to a new bottle covered with cotton mesh secured with an elastic band. Desiccation bottles were kept at 25 </w:t>
       </w:r>
       <w:r>
         <w:rPr>
@@ -946,7 +838,7 @@
         <w:rPr>
           <w:rFonts w:cstheme="minorHAnsi"/>
         </w:rPr>
-        <w:t>C under LD 16:8 and the relative humidity was controlled as 75%-80%. We observed for the number of dead adult every 8 h since the adults were originally transferred.</w:t>
+        <w:t>C under LD 16:8 and the relative humidity was controlled as 10%-15%. We observed for the number of dead adult every 8 h since the adults were originally transferred.</w:t>
       </w:r>
     </w:p>
     <w:p>
@@ -957,26 +849,94 @@
         </w:rPr>
       </w:pPr>
     </w:p>
-    <w:p/>
     <w:p>
-      <w:r>
-        <w:t>Results</w:t>
-      </w:r>
+      <w:pPr>
+        <w:autoSpaceDE w:val="0"/>
+        <w:autoSpaceDN w:val="0"/>
+        <w:adjustRightInd w:val="0"/>
+        <w:spacing w:line="360" w:lineRule="auto"/>
+        <w:rPr>
+          <w:rFonts w:cstheme="minorHAnsi"/>
+        </w:rPr>
+      </w:pPr>
+      <w:r>
+        <w:rPr>
+          <w:rFonts w:cstheme="minorHAnsi"/>
+        </w:rPr>
+        <w:t>starvation tolerance</w:t>
+      </w:r>
+    </w:p>
+    <w:p>
+      <w:pPr>
+        <w:autoSpaceDE w:val="0"/>
+        <w:autoSpaceDN w:val="0"/>
+        <w:adjustRightInd w:val="0"/>
+        <w:spacing w:line="360" w:lineRule="auto"/>
+        <w:rPr>
+          <w:rFonts w:cstheme="minorHAnsi"/>
+        </w:rPr>
+      </w:pPr>
+      <w:r>
+        <w:rPr>
+          <w:rFonts w:cstheme="minorHAnsi"/>
+        </w:rPr>
+        <w:t xml:space="preserve">Newly emerged adults were individually placed in 40ml bottle and feed with honey water after </w:t>
+      </w:r>
+      <w:proofErr w:type="spellStart"/>
+      <w:r>
+        <w:rPr>
+          <w:rFonts w:cstheme="minorHAnsi"/>
+        </w:rPr>
+        <w:t>eclosion</w:t>
+      </w:r>
+      <w:proofErr w:type="spellEnd"/>
+      <w:r>
+        <w:rPr>
+          <w:rFonts w:cstheme="minorHAnsi"/>
+        </w:rPr>
+        <w:t xml:space="preserve">. The starvation resistant was measured with the three-day-old virgin adult and at least 60 adults from three different cohorts were measured for each population. To measure starvation resistance, adult from each bottle were transferred to a new bottle covered with cotton mesh secured with an elastic band, a cotton ball with water was placed inside the jar and water was added as needed. Desiccation bottles were kept at 25 </w:t>
+      </w:r>
+      <w:r>
+        <w:rPr>
+          <w:rFonts w:eastAsia="AdvPSSym" w:cstheme="minorHAnsi"/>
+        </w:rPr>
+        <w:t>_</w:t>
+      </w:r>
+      <w:r>
+        <w:rPr>
+          <w:rFonts w:cstheme="minorHAnsi"/>
+        </w:rPr>
+        <w:t>C under LD 16:8 and the relative humidity was controlled as 75%-80%. We observed for the number of dead adult every 8 h since the adults were originally transferred.</w:t>
+      </w:r>
+    </w:p>
+    <w:p>
+      <w:pPr>
+        <w:spacing w:line="360" w:lineRule="auto"/>
+        <w:rPr>
+          <w:rFonts w:cstheme="minorHAnsi"/>
+        </w:rPr>
+      </w:pPr>
     </w:p>
     <w:p/>
     <w:p>
       <w:r>
-        <w:t xml:space="preserve">Axes of variation in physiological traits of organism </w:t>
-      </w:r>
-    </w:p>
-    <w:p>
-      <w:r>
-        <w:t>Independent axes of trade-offs in organism</w:t>
+        <w:t>Results</w:t>
       </w:r>
     </w:p>
     <w:p/>
     <w:p>
       <w:r>
+        <w:t xml:space="preserve">Axes of variation in physiological traits of organism </w:t>
+      </w:r>
+    </w:p>
+    <w:p>
+      <w:r>
+        <w:t>Independent axes of trade-offs in organism</w:t>
+      </w:r>
+    </w:p>
+    <w:p/>
+    <w:p>
+      <w:r>
         <w:t>We found three independent axes of trade-offs in the organism using a principal component analysis</w:t>
       </w:r>
       <w:r>
@@ -1000,11 +960,7 @@
         <w:t xml:space="preserve"> shows the negative correlation</w:t>
       </w:r>
       <w:r>
-        <w:t xml:space="preserve"> (opposite loading </w:t>
-      </w:r>
-      <w:r>
-        <w:lastRenderedPageBreak/>
-        <w:t>patterns)</w:t>
+        <w:t xml:space="preserve"> (opposite loading patterns)</w:t>
       </w:r>
       <w:r>
         <w:t xml:space="preserve"> between </w:t>
@@ -1090,48 +1046,115 @@
       </w:r>
     </w:p>
     <w:p/>
-    <w:p/>
-    <w:p/>
     <w:p>
       <w:r>
-        <w:t>P</w:t>
-      </w:r>
-      <w:r>
-        <w:t xml:space="preserve">hysiological </w:t>
-      </w:r>
-      <w:r>
-        <w:t>trade-offs</w:t>
-      </w:r>
-      <w:r>
-        <w:t xml:space="preserve"> are linear and non-linear with climate</w:t>
+        <w:t xml:space="preserve">We found two main axes of variation in climate accounting for 87.5% of the variation. PC1 accounts for 70% of the variation in climate had opposite loading patterns between mean climate and climate variation (temperature and precipitation). PC2 accounts for 17.5% of the </w:t>
+      </w:r>
+      <w:proofErr w:type="gramStart"/>
+      <w:r>
+        <w:t>variation, and</w:t>
+      </w:r>
+      <w:proofErr w:type="gramEnd"/>
+      <w:r>
+        <w:t xml:space="preserve"> represents the difference in climate relating to precipitation and temperature. The </w:t>
+      </w:r>
+      <w:proofErr w:type="spellStart"/>
+      <w:r>
+        <w:t>aseasonal</w:t>
+      </w:r>
+      <w:proofErr w:type="spellEnd"/>
+      <w:r>
+        <w:t xml:space="preserve">-seasonal climate PC1 was </w:t>
+      </w:r>
+      <w:r>
+        <w:t>negatively</w:t>
+      </w:r>
+      <w:r>
+        <w:t xml:space="preserve"> (</w:t>
+      </w:r>
+      <w:r>
+        <w:sym w:font="Symbol" w:char="F062"/>
+      </w:r>
+      <w:r>
+        <w:t xml:space="preserve"> = 2.08 </w:t>
+      </w:r>
+      <w:r>
+        <w:sym w:font="Symbol" w:char="F0B1"/>
+      </w:r>
+      <w:r>
+        <w:t xml:space="preserve"> 0.16)</w:t>
+      </w:r>
+      <w:r>
+        <w:t xml:space="preserve"> associated with latitude, whereas the </w:t>
+      </w:r>
+      <w:r>
+        <w:t>precipitation-temperature PC2 (</w:t>
+      </w:r>
+      <w:r>
+        <w:sym w:font="Symbol" w:char="F062"/>
+      </w:r>
+      <w:r>
+        <w:t xml:space="preserve"> = -0.88  </w:t>
+      </w:r>
+      <w:r>
+        <w:sym w:font="Symbol" w:char="F0B1"/>
+      </w:r>
+      <w:r>
+        <w:t xml:space="preserve"> 0.25) </w:t>
+      </w:r>
+      <w:r>
+        <w:t xml:space="preserve">was unrelated to latitude. </w:t>
       </w:r>
     </w:p>
     <w:p/>
     <w:p>
       <w:r>
-        <w:t xml:space="preserve">We found two main axes of variation in climate accounting for 87.5% of the variation. PC1 accounts for 70% of the variation in climate had opposite loading </w:t>
+        <w:t>P</w:t>
+      </w:r>
+      <w:r>
+        <w:t xml:space="preserve">hysiological </w:t>
+      </w:r>
+      <w:r>
+        <w:t>trade-offs</w:t>
+      </w:r>
+      <w:r>
+        <w:t xml:space="preserve"> are linear and non-linear with climate</w:t>
+      </w:r>
+    </w:p>
+    <w:p/>
+    <w:p>
+      <w:r>
+        <w:t xml:space="preserve">Altogether, the axes of different physiological trade-offs varied with climate PCs, but to different degrees. </w:t>
+      </w:r>
+      <w:r>
+        <w:t xml:space="preserve">For the growth rate – hardiness PC, there was a significant quadratic relationship with the </w:t>
+      </w:r>
+      <w:proofErr w:type="spellStart"/>
+      <w:r>
+        <w:t>asesasonal</w:t>
+      </w:r>
+      <w:proofErr w:type="spellEnd"/>
+      <w:r>
+        <w:t xml:space="preserve">-seasonal Climate PC and a negative relationship with the overall precipitation PC. </w:t>
+      </w:r>
+      <w:r>
+        <w:t xml:space="preserve">The thermal limits trade-off was positively associated with the </w:t>
+      </w:r>
+      <w:proofErr w:type="spellStart"/>
+      <w:r>
+        <w:t>aseasonal</w:t>
+      </w:r>
+      <w:proofErr w:type="spellEnd"/>
+      <w:r>
+        <w:t xml:space="preserve">-seasonal climate PC. Lastly, the desiccation/starvation – thermal limits trade off </w:t>
       </w:r>
       <w:proofErr w:type="gramStart"/>
       <w:r>
-        <w:t>patterns  between</w:t>
+        <w:t>PC  was</w:t>
       </w:r>
       <w:proofErr w:type="gramEnd"/>
       <w:r>
-        <w:t xml:space="preserve"> mean climate and climate variation (temperature and precipitation). </w:t>
-      </w:r>
-      <w:r>
-        <w:t xml:space="preserve">PC2 accounts for 17.5% of the </w:t>
-      </w:r>
-      <w:proofErr w:type="gramStart"/>
-      <w:r>
-        <w:t>variation, and</w:t>
-      </w:r>
-      <w:proofErr w:type="gramEnd"/>
-      <w:r>
-        <w:t xml:space="preserve"> represents the difference in climate relating to precipitation and temperature. </w:t>
-      </w:r>
-      <w:r>
-        <w:t xml:space="preserve">The </w:t>
+        <w:t xml:space="preserve"> highest in the center and decreased at the edges with the </w:t>
       </w:r>
       <w:proofErr w:type="spellStart"/>
       <w:r>
@@ -1139,85 +1162,19 @@
       </w:r>
       <w:proofErr w:type="spellEnd"/>
       <w:r>
-        <w:t xml:space="preserve">-seasonal climate </w:t>
-      </w:r>
-      <w:r>
-        <w:t>PC1 was positively</w:t>
-      </w:r>
-      <w:r>
-        <w:t xml:space="preserve"> </w:t>
-      </w:r>
-      <w:r>
-        <w:t>(</w:t>
-      </w:r>
-      <w:r>
-        <w:sym w:font="Symbol" w:char="F062"/>
-      </w:r>
-      <w:r>
-        <w:t xml:space="preserve"> = 2.08 </w:t>
-      </w:r>
-      <w:r>
-        <w:sym w:font="Symbol" w:char="F0B1"/>
-      </w:r>
-      <w:r>
-        <w:t xml:space="preserve"> 0.16). </w:t>
-      </w:r>
-      <w:r>
-        <w:t>and precipitation</w:t>
-      </w:r>
-      <w:r>
-        <w:t>-temperature</w:t>
-      </w:r>
-      <w:r>
-        <w:t xml:space="preserve"> PC2</w:t>
-      </w:r>
-      <w:r>
-        <w:t xml:space="preserve"> (</w:t>
-      </w:r>
-      <w:r>
-        <w:sym w:font="Symbol" w:char="F062"/>
-      </w:r>
-      <w:r>
-        <w:t xml:space="preserve"> = -0.88  </w:t>
-      </w:r>
-      <w:r>
-        <w:sym w:font="Symbol" w:char="F0B1"/>
-      </w:r>
-      <w:r>
-        <w:t xml:space="preserve"> 0.25) were </w:t>
-      </w:r>
-      <w:r>
-        <w:t xml:space="preserve">correlated with </w:t>
-      </w:r>
-      <w:r>
-        <w:t xml:space="preserve">increasing </w:t>
-      </w:r>
-      <w:r>
-        <w:t>latitude</w:t>
-      </w:r>
-      <w:r>
-        <w:t xml:space="preserve"> </w:t>
-      </w:r>
-      <w:r>
-        <w:t>(</w:t>
-      </w:r>
-      <w:r>
-        <w:t xml:space="preserve">F2,18 = 141.3, </w:t>
-      </w:r>
-      <w:r>
-        <w:t>R</w:t>
-      </w:r>
-      <w:r>
-        <w:rPr>
-          <w:rFonts w:cs="Times New Roman (Body CS)"/>
-          <w:vertAlign w:val="superscript"/>
-        </w:rPr>
-        <w:t>2</w:t>
-      </w:r>
-      <w:r>
-        <w:t xml:space="preserve"> = 0.93).</w:t>
+        <w:t xml:space="preserve">-seasonal climate PC. </w:t>
+      </w:r>
+      <w:r>
+        <w:t xml:space="preserve">Conversely, </w:t>
+      </w:r>
+      <w:r>
+        <w:t>the desiccation/starvation – thermal limits trade off P</w:t>
+      </w:r>
+      <w:r>
+        <w:t xml:space="preserve">C3 was lowest in the center and higher at the extreme ends of the overall precipitation PC2. </w:t>
       </w:r>
     </w:p>
+    <w:p/>
     <w:p/>
     <w:p>
       <w:r>
@@ -1269,9 +1226,3915 @@
         <w:t>Figures and Tables</w:t>
       </w:r>
     </w:p>
+    <w:p>
+      <w:r>
+        <w:rPr>
+          <w:noProof/>
+        </w:rPr>
+        <w:lastRenderedPageBreak/>
+        <w:drawing>
+          <wp:inline distT="0" distB="0" distL="0" distR="0" wp14:anchorId="1058E748" wp14:editId="2D02EC44">
+            <wp:extent cx="5943600" cy="5943600"/>
+            <wp:effectExtent l="0" t="0" r="0" b="0"/>
+            <wp:docPr id="1" name="Picture 1"/>
+            <wp:cNvGraphicFramePr>
+              <a:graphicFrameLocks xmlns:a="http://schemas.openxmlformats.org/drawingml/2006/main" noChangeAspect="1"/>
+            </wp:cNvGraphicFramePr>
+            <a:graphic xmlns:a="http://schemas.openxmlformats.org/drawingml/2006/main">
+              <a:graphicData uri="http://schemas.openxmlformats.org/drawingml/2006/picture">
+                <pic:pic xmlns:pic="http://schemas.openxmlformats.org/drawingml/2006/picture">
+                  <pic:nvPicPr>
+                    <pic:cNvPr id="1" name="2018-03-30_map_china_sampling_sites.pdf"/>
+                    <pic:cNvPicPr/>
+                  </pic:nvPicPr>
+                  <pic:blipFill>
+                    <a:blip r:embed="rId7">
+                      <a:extLst>
+                        <a:ext uri="{28A0092B-C50C-407E-A947-70E740481C1C}">
+                          <a14:useLocalDpi xmlns:a14="http://schemas.microsoft.com/office/drawing/2010/main" val="0"/>
+                        </a:ext>
+                      </a:extLst>
+                    </a:blip>
+                    <a:stretch>
+                      <a:fillRect/>
+                    </a:stretch>
+                  </pic:blipFill>
+                  <pic:spPr>
+                    <a:xfrm>
+                      <a:off x="0" y="0"/>
+                      <a:ext cx="5943600" cy="5943600"/>
+                    </a:xfrm>
+                    <a:prstGeom prst="rect">
+                      <a:avLst/>
+                    </a:prstGeom>
+                  </pic:spPr>
+                </pic:pic>
+              </a:graphicData>
+            </a:graphic>
+          </wp:inline>
+        </w:drawing>
+      </w:r>
+    </w:p>
+    <w:p>
+      <w:r>
+        <w:t>Figure 1</w:t>
+      </w:r>
+    </w:p>
+    <w:p/>
+    <w:p>
+      <w:r>
+        <w:rPr>
+          <w:noProof/>
+        </w:rPr>
+        <w:lastRenderedPageBreak/>
+        <w:drawing>
+          <wp:inline distT="0" distB="0" distL="0" distR="0" wp14:anchorId="56B0A7DA" wp14:editId="51FF9C59">
+            <wp:extent cx="5943600" cy="3626485"/>
+            <wp:effectExtent l="0" t="0" r="0" b="5715"/>
+            <wp:docPr id="2" name="Picture 2"/>
+            <wp:cNvGraphicFramePr>
+              <a:graphicFrameLocks xmlns:a="http://schemas.openxmlformats.org/drawingml/2006/main" noChangeAspect="1"/>
+            </wp:cNvGraphicFramePr>
+            <a:graphic xmlns:a="http://schemas.openxmlformats.org/drawingml/2006/main">
+              <a:graphicData uri="http://schemas.openxmlformats.org/drawingml/2006/picture">
+                <pic:pic xmlns:pic="http://schemas.openxmlformats.org/drawingml/2006/picture">
+                  <pic:nvPicPr>
+                    <pic:cNvPr id="2" name="fig2.pdf"/>
+                    <pic:cNvPicPr/>
+                  </pic:nvPicPr>
+                  <pic:blipFill>
+                    <a:blip r:embed="rId8">
+                      <a:extLst>
+                        <a:ext uri="{28A0092B-C50C-407E-A947-70E740481C1C}">
+                          <a14:useLocalDpi xmlns:a14="http://schemas.microsoft.com/office/drawing/2010/main" val="0"/>
+                        </a:ext>
+                      </a:extLst>
+                    </a:blip>
+                    <a:stretch>
+                      <a:fillRect/>
+                    </a:stretch>
+                  </pic:blipFill>
+                  <pic:spPr>
+                    <a:xfrm>
+                      <a:off x="0" y="0"/>
+                      <a:ext cx="5943600" cy="3626485"/>
+                    </a:xfrm>
+                    <a:prstGeom prst="rect">
+                      <a:avLst/>
+                    </a:prstGeom>
+                  </pic:spPr>
+                </pic:pic>
+              </a:graphicData>
+            </a:graphic>
+          </wp:inline>
+        </w:drawing>
+      </w:r>
+    </w:p>
+    <w:p>
+      <w:r>
+        <w:t>Figure 2</w:t>
+      </w:r>
+    </w:p>
+    <w:p/>
+    <w:p/>
+    <w:p>
+      <w:r>
+        <w:rPr>
+          <w:noProof/>
+        </w:rPr>
+        <w:drawing>
+          <wp:inline distT="0" distB="0" distL="0" distR="0" wp14:anchorId="14618A52" wp14:editId="6E225785">
+            <wp:extent cx="5943600" cy="3626485"/>
+            <wp:effectExtent l="0" t="0" r="0" b="5715"/>
+            <wp:docPr id="3" name="Picture 3"/>
+            <wp:cNvGraphicFramePr>
+              <a:graphicFrameLocks xmlns:a="http://schemas.openxmlformats.org/drawingml/2006/main" noChangeAspect="1"/>
+            </wp:cNvGraphicFramePr>
+            <a:graphic xmlns:a="http://schemas.openxmlformats.org/drawingml/2006/main">
+              <a:graphicData uri="http://schemas.openxmlformats.org/drawingml/2006/picture">
+                <pic:pic xmlns:pic="http://schemas.openxmlformats.org/drawingml/2006/picture">
+                  <pic:nvPicPr>
+                    <pic:cNvPr id="3" name="Fig3.pdf"/>
+                    <pic:cNvPicPr/>
+                  </pic:nvPicPr>
+                  <pic:blipFill>
+                    <a:blip r:embed="rId9">
+                      <a:extLst>
+                        <a:ext uri="{28A0092B-C50C-407E-A947-70E740481C1C}">
+                          <a14:useLocalDpi xmlns:a14="http://schemas.microsoft.com/office/drawing/2010/main" val="0"/>
+                        </a:ext>
+                      </a:extLst>
+                    </a:blip>
+                    <a:stretch>
+                      <a:fillRect/>
+                    </a:stretch>
+                  </pic:blipFill>
+                  <pic:spPr>
+                    <a:xfrm>
+                      <a:off x="0" y="0"/>
+                      <a:ext cx="5943600" cy="3626485"/>
+                    </a:xfrm>
+                    <a:prstGeom prst="rect">
+                      <a:avLst/>
+                    </a:prstGeom>
+                  </pic:spPr>
+                </pic:pic>
+              </a:graphicData>
+            </a:graphic>
+          </wp:inline>
+        </w:drawing>
+      </w:r>
+    </w:p>
+    <w:p>
+      <w:r>
+        <w:t>Figure 3</w:t>
+      </w:r>
+    </w:p>
+    <w:p/>
+    <w:p>
+      <w:r>
+        <w:rPr>
+          <w:noProof/>
+        </w:rPr>
+        <w:lastRenderedPageBreak/>
+        <w:drawing>
+          <wp:inline distT="0" distB="0" distL="0" distR="0" wp14:anchorId="33613AB3" wp14:editId="0722E6A8">
+            <wp:extent cx="5943600" cy="3626485"/>
+            <wp:effectExtent l="0" t="0" r="0" b="5715"/>
+            <wp:docPr id="4" name="Picture 4"/>
+            <wp:cNvGraphicFramePr>
+              <a:graphicFrameLocks xmlns:a="http://schemas.openxmlformats.org/drawingml/2006/main" noChangeAspect="1"/>
+            </wp:cNvGraphicFramePr>
+            <a:graphic xmlns:a="http://schemas.openxmlformats.org/drawingml/2006/main">
+              <a:graphicData uri="http://schemas.openxmlformats.org/drawingml/2006/picture">
+                <pic:pic xmlns:pic="http://schemas.openxmlformats.org/drawingml/2006/picture">
+                  <pic:nvPicPr>
+                    <pic:cNvPr id="4" name="Fig5.pdf"/>
+                    <pic:cNvPicPr/>
+                  </pic:nvPicPr>
+                  <pic:blipFill>
+                    <a:blip r:embed="rId10">
+                      <a:extLst>
+                        <a:ext uri="{28A0092B-C50C-407E-A947-70E740481C1C}">
+                          <a14:useLocalDpi xmlns:a14="http://schemas.microsoft.com/office/drawing/2010/main" val="0"/>
+                        </a:ext>
+                      </a:extLst>
+                    </a:blip>
+                    <a:stretch>
+                      <a:fillRect/>
+                    </a:stretch>
+                  </pic:blipFill>
+                  <pic:spPr>
+                    <a:xfrm>
+                      <a:off x="0" y="0"/>
+                      <a:ext cx="5943600" cy="3626485"/>
+                    </a:xfrm>
+                    <a:prstGeom prst="rect">
+                      <a:avLst/>
+                    </a:prstGeom>
+                  </pic:spPr>
+                </pic:pic>
+              </a:graphicData>
+            </a:graphic>
+          </wp:inline>
+        </w:drawing>
+      </w:r>
+    </w:p>
+    <w:p/>
+    <w:p>
+      <w:r>
+        <w:t>Figure 4</w:t>
+      </w:r>
+    </w:p>
+    <w:p/>
+    <w:p>
+      <w:r>
+        <w:t>Tables:</w:t>
+      </w:r>
+    </w:p>
+    <w:p/>
+    <w:tbl>
+      <w:tblPr>
+        <w:tblW w:w="8280" w:type="dxa"/>
+        <w:tblLook w:val="04A0" w:firstRow="1" w:lastRow="0" w:firstColumn="1" w:lastColumn="0" w:noHBand="0" w:noVBand="1"/>
+      </w:tblPr>
+      <w:tblGrid>
+        <w:gridCol w:w="6612"/>
+        <w:gridCol w:w="916"/>
+        <w:gridCol w:w="916"/>
+        <w:gridCol w:w="916"/>
+      </w:tblGrid>
+      <w:tr>
+        <w:trPr>
+          <w:trHeight w:val="520"/>
+        </w:trPr>
+        <w:tc>
+          <w:tcPr>
+            <w:tcW w:w="4380" w:type="dxa"/>
+            <w:tcBorders>
+              <w:top w:val="nil"/>
+              <w:left w:val="nil"/>
+              <w:bottom w:val="nil"/>
+              <w:right w:val="nil"/>
+            </w:tcBorders>
+            <w:shd w:val="clear" w:color="auto" w:fill="auto"/>
+            <w:noWrap/>
+            <w:vAlign w:val="bottom"/>
+          </w:tcPr>
+          <w:tbl>
+            <w:tblPr>
+              <w:tblW w:w="9423" w:type="dxa"/>
+              <w:tblLook w:val="04A0" w:firstRow="1" w:lastRow="0" w:firstColumn="1" w:lastColumn="0" w:noHBand="0" w:noVBand="1"/>
+            </w:tblPr>
+            <w:tblGrid>
+              <w:gridCol w:w="2943"/>
+              <w:gridCol w:w="1151"/>
+              <w:gridCol w:w="1151"/>
+              <w:gridCol w:w="1151"/>
+            </w:tblGrid>
+            <w:tr>
+              <w:trPr>
+                <w:trHeight w:val="359"/>
+              </w:trPr>
+              <w:tc>
+                <w:tcPr>
+                  <w:tcW w:w="4437" w:type="dxa"/>
+                  <w:tcBorders>
+                    <w:top w:val="nil"/>
+                    <w:left w:val="nil"/>
+                    <w:bottom w:val="single" w:sz="4" w:space="0" w:color="auto"/>
+                    <w:right w:val="single" w:sz="4" w:space="0" w:color="auto"/>
+                  </w:tcBorders>
+                  <w:shd w:val="clear" w:color="auto" w:fill="auto"/>
+                  <w:noWrap/>
+                  <w:vAlign w:val="bottom"/>
+                  <w:hideMark/>
+                </w:tcPr>
+                <w:p>
+                  <w:pPr>
+                    <w:rPr>
+                      <w:color w:val="000000"/>
+                      <w:sz w:val="28"/>
+                      <w:szCs w:val="28"/>
+                    </w:rPr>
+                  </w:pPr>
+                  <w:r>
+                    <w:rPr>
+                      <w:color w:val="000000"/>
+                      <w:sz w:val="28"/>
+                      <w:szCs w:val="28"/>
+                    </w:rPr>
+                    <w:t>Trait</w:t>
+                  </w:r>
+                </w:p>
+              </w:tc>
+              <w:tc>
+                <w:tcPr>
+                  <w:tcW w:w="1662" w:type="dxa"/>
+                  <w:tcBorders>
+                    <w:top w:val="nil"/>
+                    <w:left w:val="nil"/>
+                    <w:bottom w:val="single" w:sz="4" w:space="0" w:color="auto"/>
+                    <w:right w:val="nil"/>
+                  </w:tcBorders>
+                  <w:shd w:val="clear" w:color="auto" w:fill="auto"/>
+                  <w:noWrap/>
+                  <w:vAlign w:val="bottom"/>
+                  <w:hideMark/>
+                </w:tcPr>
+                <w:p>
+                  <w:pPr>
+                    <w:rPr>
+                      <w:color w:val="000000"/>
+                      <w:sz w:val="28"/>
+                      <w:szCs w:val="28"/>
+                    </w:rPr>
+                  </w:pPr>
+                  <w:r>
+                    <w:rPr>
+                      <w:color w:val="000000"/>
+                      <w:sz w:val="28"/>
+                      <w:szCs w:val="28"/>
+                    </w:rPr>
+                    <w:t>PC1 (47.9%)</w:t>
+                  </w:r>
+                </w:p>
+              </w:tc>
+              <w:tc>
+                <w:tcPr>
+                  <w:tcW w:w="1662" w:type="dxa"/>
+                  <w:tcBorders>
+                    <w:top w:val="nil"/>
+                    <w:left w:val="nil"/>
+                    <w:bottom w:val="single" w:sz="4" w:space="0" w:color="auto"/>
+                    <w:right w:val="nil"/>
+                  </w:tcBorders>
+                  <w:shd w:val="clear" w:color="auto" w:fill="auto"/>
+                  <w:noWrap/>
+                  <w:vAlign w:val="bottom"/>
+                  <w:hideMark/>
+                </w:tcPr>
+                <w:p>
+                  <w:pPr>
+                    <w:rPr>
+                      <w:color w:val="000000"/>
+                      <w:sz w:val="28"/>
+                      <w:szCs w:val="28"/>
+                    </w:rPr>
+                  </w:pPr>
+                  <w:r>
+                    <w:rPr>
+                      <w:color w:val="000000"/>
+                      <w:sz w:val="28"/>
+                      <w:szCs w:val="28"/>
+                    </w:rPr>
+                    <w:t>PC2 (22.3%)</w:t>
+                  </w:r>
+                </w:p>
+              </w:tc>
+              <w:tc>
+                <w:tcPr>
+                  <w:tcW w:w="1662" w:type="dxa"/>
+                  <w:tcBorders>
+                    <w:top w:val="nil"/>
+                    <w:left w:val="nil"/>
+                    <w:bottom w:val="single" w:sz="4" w:space="0" w:color="auto"/>
+                    <w:right w:val="nil"/>
+                  </w:tcBorders>
+                  <w:shd w:val="clear" w:color="auto" w:fill="auto"/>
+                  <w:noWrap/>
+                  <w:vAlign w:val="bottom"/>
+                  <w:hideMark/>
+                </w:tcPr>
+                <w:p>
+                  <w:pPr>
+                    <w:rPr>
+                      <w:color w:val="000000"/>
+                      <w:sz w:val="28"/>
+                      <w:szCs w:val="28"/>
+                    </w:rPr>
+                  </w:pPr>
+                  <w:r>
+                    <w:rPr>
+                      <w:color w:val="000000"/>
+                      <w:sz w:val="28"/>
+                      <w:szCs w:val="28"/>
+                    </w:rPr>
+                    <w:t>PC3 (15.2%)</w:t>
+                  </w:r>
+                </w:p>
+              </w:tc>
+            </w:tr>
+            <w:tr>
+              <w:trPr>
+                <w:trHeight w:val="389"/>
+              </w:trPr>
+              <w:tc>
+                <w:tcPr>
+                  <w:tcW w:w="4437" w:type="dxa"/>
+                  <w:tcBorders>
+                    <w:top w:val="nil"/>
+                    <w:left w:val="nil"/>
+                    <w:bottom w:val="nil"/>
+                    <w:right w:val="single" w:sz="4" w:space="0" w:color="auto"/>
+                  </w:tcBorders>
+                  <w:shd w:val="clear" w:color="auto" w:fill="auto"/>
+                  <w:noWrap/>
+                  <w:vAlign w:val="bottom"/>
+                  <w:hideMark/>
+                </w:tcPr>
+                <w:p>
+                  <w:pPr>
+                    <w:rPr>
+                      <w:color w:val="000000"/>
+                      <w:sz w:val="28"/>
+                      <w:szCs w:val="28"/>
+                    </w:rPr>
+                  </w:pPr>
+                  <w:r>
+                    <w:rPr>
+                      <w:color w:val="000000"/>
+                      <w:sz w:val="28"/>
+                      <w:szCs w:val="28"/>
+                    </w:rPr>
+                    <w:t>Starvation hardiness</w:t>
+                  </w:r>
+                </w:p>
+              </w:tc>
+              <w:tc>
+                <w:tcPr>
+                  <w:tcW w:w="1662" w:type="dxa"/>
+                  <w:tcBorders>
+                    <w:top w:val="nil"/>
+                    <w:left w:val="nil"/>
+                    <w:bottom w:val="nil"/>
+                    <w:right w:val="nil"/>
+                  </w:tcBorders>
+                  <w:shd w:val="clear" w:color="auto" w:fill="auto"/>
+                  <w:noWrap/>
+                  <w:vAlign w:val="center"/>
+                  <w:hideMark/>
+                </w:tcPr>
+                <w:p>
+                  <w:pPr>
+                    <w:jc w:val="center"/>
+                    <w:rPr>
+                      <w:color w:val="000000"/>
+                      <w:sz w:val="28"/>
+                      <w:szCs w:val="28"/>
+                    </w:rPr>
+                  </w:pPr>
+                  <w:r>
+                    <w:rPr>
+                      <w:color w:val="000000"/>
+                      <w:sz w:val="28"/>
+                      <w:szCs w:val="28"/>
+                    </w:rPr>
+                    <w:t>-0.49</w:t>
+                  </w:r>
+                </w:p>
+              </w:tc>
+              <w:tc>
+                <w:tcPr>
+                  <w:tcW w:w="1662" w:type="dxa"/>
+                  <w:tcBorders>
+                    <w:top w:val="nil"/>
+                    <w:left w:val="nil"/>
+                    <w:bottom w:val="nil"/>
+                    <w:right w:val="nil"/>
+                  </w:tcBorders>
+                  <w:shd w:val="clear" w:color="auto" w:fill="auto"/>
+                  <w:noWrap/>
+                  <w:vAlign w:val="center"/>
+                  <w:hideMark/>
+                </w:tcPr>
+                <w:p>
+                  <w:pPr>
+                    <w:jc w:val="center"/>
+                    <w:rPr>
+                      <w:color w:val="000000"/>
+                      <w:sz w:val="28"/>
+                      <w:szCs w:val="28"/>
+                    </w:rPr>
+                  </w:pPr>
+                  <w:r>
+                    <w:rPr>
+                      <w:color w:val="000000"/>
+                      <w:sz w:val="28"/>
+                      <w:szCs w:val="28"/>
+                    </w:rPr>
+                    <w:t>0.34</w:t>
+                  </w:r>
+                </w:p>
+              </w:tc>
+              <w:tc>
+                <w:tcPr>
+                  <w:tcW w:w="1662" w:type="dxa"/>
+                  <w:tcBorders>
+                    <w:top w:val="nil"/>
+                    <w:left w:val="nil"/>
+                    <w:bottom w:val="nil"/>
+                    <w:right w:val="nil"/>
+                  </w:tcBorders>
+                  <w:shd w:val="clear" w:color="auto" w:fill="auto"/>
+                  <w:noWrap/>
+                  <w:vAlign w:val="center"/>
+                  <w:hideMark/>
+                </w:tcPr>
+                <w:p>
+                  <w:pPr>
+                    <w:jc w:val="center"/>
+                    <w:rPr>
+                      <w:color w:val="000000"/>
+                      <w:sz w:val="28"/>
+                      <w:szCs w:val="28"/>
+                    </w:rPr>
+                  </w:pPr>
+                  <w:r>
+                    <w:rPr>
+                      <w:color w:val="000000"/>
+                      <w:sz w:val="28"/>
+                      <w:szCs w:val="28"/>
+                    </w:rPr>
+                    <w:t>-0.28</w:t>
+                  </w:r>
+                </w:p>
+              </w:tc>
+            </w:tr>
+            <w:tr>
+              <w:trPr>
+                <w:trHeight w:val="389"/>
+              </w:trPr>
+              <w:tc>
+                <w:tcPr>
+                  <w:tcW w:w="4437" w:type="dxa"/>
+                  <w:tcBorders>
+                    <w:top w:val="nil"/>
+                    <w:left w:val="nil"/>
+                    <w:bottom w:val="nil"/>
+                    <w:right w:val="single" w:sz="4" w:space="0" w:color="auto"/>
+                  </w:tcBorders>
+                  <w:shd w:val="clear" w:color="auto" w:fill="auto"/>
+                  <w:noWrap/>
+                  <w:vAlign w:val="bottom"/>
+                  <w:hideMark/>
+                </w:tcPr>
+                <w:p>
+                  <w:pPr>
+                    <w:rPr>
+                      <w:color w:val="000000"/>
+                      <w:sz w:val="28"/>
+                      <w:szCs w:val="28"/>
+                    </w:rPr>
+                  </w:pPr>
+                  <w:r>
+                    <w:rPr>
+                      <w:color w:val="000000"/>
+                      <w:sz w:val="28"/>
+                      <w:szCs w:val="28"/>
+                    </w:rPr>
+                    <w:t>Desiccation hardiness</w:t>
+                  </w:r>
+                </w:p>
+              </w:tc>
+              <w:tc>
+                <w:tcPr>
+                  <w:tcW w:w="1662" w:type="dxa"/>
+                  <w:tcBorders>
+                    <w:top w:val="nil"/>
+                    <w:left w:val="nil"/>
+                    <w:bottom w:val="nil"/>
+                    <w:right w:val="nil"/>
+                  </w:tcBorders>
+                  <w:shd w:val="clear" w:color="auto" w:fill="auto"/>
+                  <w:noWrap/>
+                  <w:vAlign w:val="center"/>
+                  <w:hideMark/>
+                </w:tcPr>
+                <w:p>
+                  <w:pPr>
+                    <w:jc w:val="center"/>
+                    <w:rPr>
+                      <w:color w:val="000000"/>
+                      <w:sz w:val="28"/>
+                      <w:szCs w:val="28"/>
+                    </w:rPr>
+                  </w:pPr>
+                  <w:r>
+                    <w:rPr>
+                      <w:color w:val="000000"/>
+                      <w:sz w:val="28"/>
+                      <w:szCs w:val="28"/>
+                    </w:rPr>
+                    <w:t>-0.54</w:t>
+                  </w:r>
+                </w:p>
+              </w:tc>
+              <w:tc>
+                <w:tcPr>
+                  <w:tcW w:w="1662" w:type="dxa"/>
+                  <w:tcBorders>
+                    <w:top w:val="nil"/>
+                    <w:left w:val="nil"/>
+                    <w:bottom w:val="nil"/>
+                    <w:right w:val="nil"/>
+                  </w:tcBorders>
+                  <w:shd w:val="clear" w:color="auto" w:fill="auto"/>
+                  <w:noWrap/>
+                  <w:vAlign w:val="center"/>
+                  <w:hideMark/>
+                </w:tcPr>
+                <w:p>
+                  <w:pPr>
+                    <w:jc w:val="center"/>
+                    <w:rPr>
+                      <w:color w:val="000000"/>
+                      <w:sz w:val="28"/>
+                      <w:szCs w:val="28"/>
+                    </w:rPr>
+                  </w:pPr>
+                  <w:r>
+                    <w:rPr>
+                      <w:color w:val="000000"/>
+                      <w:sz w:val="28"/>
+                      <w:szCs w:val="28"/>
+                    </w:rPr>
+                    <w:t>-0.14</w:t>
+                  </w:r>
+                </w:p>
+              </w:tc>
+              <w:tc>
+                <w:tcPr>
+                  <w:tcW w:w="1662" w:type="dxa"/>
+                  <w:tcBorders>
+                    <w:top w:val="nil"/>
+                    <w:left w:val="nil"/>
+                    <w:bottom w:val="nil"/>
+                    <w:right w:val="nil"/>
+                  </w:tcBorders>
+                  <w:shd w:val="clear" w:color="auto" w:fill="auto"/>
+                  <w:noWrap/>
+                  <w:vAlign w:val="center"/>
+                  <w:hideMark/>
+                </w:tcPr>
+                <w:p>
+                  <w:pPr>
+                    <w:jc w:val="center"/>
+                    <w:rPr>
+                      <w:color w:val="000000"/>
+                      <w:sz w:val="28"/>
+                      <w:szCs w:val="28"/>
+                    </w:rPr>
+                  </w:pPr>
+                  <w:r>
+                    <w:rPr>
+                      <w:color w:val="000000"/>
+                      <w:sz w:val="28"/>
+                      <w:szCs w:val="28"/>
+                    </w:rPr>
+                    <w:t>-0.53</w:t>
+                  </w:r>
+                </w:p>
+              </w:tc>
+            </w:tr>
+            <w:tr>
+              <w:trPr>
+                <w:trHeight w:val="389"/>
+              </w:trPr>
+              <w:tc>
+                <w:tcPr>
+                  <w:tcW w:w="4437" w:type="dxa"/>
+                  <w:tcBorders>
+                    <w:top w:val="nil"/>
+                    <w:left w:val="nil"/>
+                    <w:bottom w:val="nil"/>
+                    <w:right w:val="single" w:sz="4" w:space="0" w:color="auto"/>
+                  </w:tcBorders>
+                  <w:shd w:val="clear" w:color="auto" w:fill="auto"/>
+                  <w:noWrap/>
+                  <w:vAlign w:val="bottom"/>
+                  <w:hideMark/>
+                </w:tcPr>
+                <w:p>
+                  <w:pPr>
+                    <w:rPr>
+                      <w:color w:val="000000"/>
+                      <w:sz w:val="28"/>
+                      <w:szCs w:val="28"/>
+                    </w:rPr>
+                  </w:pPr>
+                  <w:r>
+                    <w:rPr>
+                      <w:color w:val="000000"/>
+                      <w:sz w:val="28"/>
+                      <w:szCs w:val="28"/>
+                    </w:rPr>
+                    <w:t>Heat knock down</w:t>
+                  </w:r>
+                </w:p>
+              </w:tc>
+              <w:tc>
+                <w:tcPr>
+                  <w:tcW w:w="1662" w:type="dxa"/>
+                  <w:tcBorders>
+                    <w:top w:val="nil"/>
+                    <w:left w:val="nil"/>
+                    <w:bottom w:val="nil"/>
+                    <w:right w:val="nil"/>
+                  </w:tcBorders>
+                  <w:shd w:val="clear" w:color="auto" w:fill="auto"/>
+                  <w:noWrap/>
+                  <w:vAlign w:val="center"/>
+                  <w:hideMark/>
+                </w:tcPr>
+                <w:p>
+                  <w:pPr>
+                    <w:jc w:val="center"/>
+                    <w:rPr>
+                      <w:color w:val="000000"/>
+                      <w:sz w:val="28"/>
+                      <w:szCs w:val="28"/>
+                    </w:rPr>
+                  </w:pPr>
+                  <w:r>
+                    <w:rPr>
+                      <w:color w:val="000000"/>
+                      <w:sz w:val="28"/>
+                      <w:szCs w:val="28"/>
+                    </w:rPr>
+                    <w:t>-0.38</w:t>
+                  </w:r>
+                </w:p>
+              </w:tc>
+              <w:tc>
+                <w:tcPr>
+                  <w:tcW w:w="1662" w:type="dxa"/>
+                  <w:tcBorders>
+                    <w:top w:val="nil"/>
+                    <w:left w:val="nil"/>
+                    <w:bottom w:val="nil"/>
+                    <w:right w:val="nil"/>
+                  </w:tcBorders>
+                  <w:shd w:val="clear" w:color="auto" w:fill="auto"/>
+                  <w:noWrap/>
+                  <w:vAlign w:val="center"/>
+                  <w:hideMark/>
+                </w:tcPr>
+                <w:p>
+                  <w:pPr>
+                    <w:jc w:val="center"/>
+                    <w:rPr>
+                      <w:color w:val="000000"/>
+                      <w:sz w:val="28"/>
+                      <w:szCs w:val="28"/>
+                    </w:rPr>
+                  </w:pPr>
+                  <w:r>
+                    <w:rPr>
+                      <w:color w:val="000000"/>
+                      <w:sz w:val="28"/>
+                      <w:szCs w:val="28"/>
+                    </w:rPr>
+                    <w:t>-0.45</w:t>
+                  </w:r>
+                </w:p>
+              </w:tc>
+              <w:tc>
+                <w:tcPr>
+                  <w:tcW w:w="1662" w:type="dxa"/>
+                  <w:tcBorders>
+                    <w:top w:val="nil"/>
+                    <w:left w:val="nil"/>
+                    <w:bottom w:val="nil"/>
+                    <w:right w:val="nil"/>
+                  </w:tcBorders>
+                  <w:shd w:val="clear" w:color="auto" w:fill="auto"/>
+                  <w:noWrap/>
+                  <w:vAlign w:val="center"/>
+                  <w:hideMark/>
+                </w:tcPr>
+                <w:p>
+                  <w:pPr>
+                    <w:jc w:val="center"/>
+                    <w:rPr>
+                      <w:color w:val="000000"/>
+                      <w:sz w:val="28"/>
+                      <w:szCs w:val="28"/>
+                    </w:rPr>
+                  </w:pPr>
+                  <w:r>
+                    <w:rPr>
+                      <w:color w:val="000000"/>
+                      <w:sz w:val="28"/>
+                      <w:szCs w:val="28"/>
+                    </w:rPr>
+                    <w:t>0.65</w:t>
+                  </w:r>
+                </w:p>
+              </w:tc>
+            </w:tr>
+            <w:tr>
+              <w:trPr>
+                <w:trHeight w:val="389"/>
+              </w:trPr>
+              <w:tc>
+                <w:tcPr>
+                  <w:tcW w:w="4437" w:type="dxa"/>
+                  <w:tcBorders>
+                    <w:top w:val="nil"/>
+                    <w:left w:val="nil"/>
+                    <w:bottom w:val="nil"/>
+                    <w:right w:val="single" w:sz="4" w:space="0" w:color="auto"/>
+                  </w:tcBorders>
+                  <w:shd w:val="clear" w:color="auto" w:fill="auto"/>
+                  <w:noWrap/>
+                  <w:vAlign w:val="bottom"/>
+                  <w:hideMark/>
+                </w:tcPr>
+                <w:p>
+                  <w:pPr>
+                    <w:rPr>
+                      <w:color w:val="000000"/>
+                      <w:sz w:val="28"/>
+                      <w:szCs w:val="28"/>
+                    </w:rPr>
+                  </w:pPr>
+                  <w:r>
+                    <w:rPr>
+                      <w:color w:val="000000"/>
+                      <w:sz w:val="28"/>
+                      <w:szCs w:val="28"/>
+                    </w:rPr>
+                    <w:t>Chill coma recovery time</w:t>
+                  </w:r>
+                </w:p>
+              </w:tc>
+              <w:tc>
+                <w:tcPr>
+                  <w:tcW w:w="1662" w:type="dxa"/>
+                  <w:tcBorders>
+                    <w:top w:val="nil"/>
+                    <w:left w:val="nil"/>
+                    <w:bottom w:val="nil"/>
+                    <w:right w:val="nil"/>
+                  </w:tcBorders>
+                  <w:shd w:val="clear" w:color="auto" w:fill="auto"/>
+                  <w:noWrap/>
+                  <w:vAlign w:val="center"/>
+                  <w:hideMark/>
+                </w:tcPr>
+                <w:p>
+                  <w:pPr>
+                    <w:jc w:val="center"/>
+                    <w:rPr>
+                      <w:color w:val="000000"/>
+                      <w:sz w:val="28"/>
+                      <w:szCs w:val="28"/>
+                    </w:rPr>
+                  </w:pPr>
+                  <w:r>
+                    <w:rPr>
+                      <w:color w:val="000000"/>
+                      <w:sz w:val="28"/>
+                      <w:szCs w:val="28"/>
+                    </w:rPr>
+                    <w:t>-0.23</w:t>
+                  </w:r>
+                </w:p>
+              </w:tc>
+              <w:tc>
+                <w:tcPr>
+                  <w:tcW w:w="1662" w:type="dxa"/>
+                  <w:tcBorders>
+                    <w:top w:val="nil"/>
+                    <w:left w:val="nil"/>
+                    <w:bottom w:val="nil"/>
+                    <w:right w:val="nil"/>
+                  </w:tcBorders>
+                  <w:shd w:val="clear" w:color="auto" w:fill="auto"/>
+                  <w:noWrap/>
+                  <w:vAlign w:val="center"/>
+                  <w:hideMark/>
+                </w:tcPr>
+                <w:p>
+                  <w:pPr>
+                    <w:jc w:val="center"/>
+                    <w:rPr>
+                      <w:color w:val="000000"/>
+                      <w:sz w:val="28"/>
+                      <w:szCs w:val="28"/>
+                    </w:rPr>
+                  </w:pPr>
+                  <w:r>
+                    <w:rPr>
+                      <w:color w:val="000000"/>
+                      <w:sz w:val="28"/>
+                      <w:szCs w:val="28"/>
+                    </w:rPr>
+                    <w:t>0.79</w:t>
+                  </w:r>
+                </w:p>
+              </w:tc>
+              <w:tc>
+                <w:tcPr>
+                  <w:tcW w:w="1662" w:type="dxa"/>
+                  <w:tcBorders>
+                    <w:top w:val="nil"/>
+                    <w:left w:val="nil"/>
+                    <w:bottom w:val="nil"/>
+                    <w:right w:val="nil"/>
+                  </w:tcBorders>
+                  <w:shd w:val="clear" w:color="auto" w:fill="auto"/>
+                  <w:noWrap/>
+                  <w:vAlign w:val="center"/>
+                  <w:hideMark/>
+                </w:tcPr>
+                <w:p>
+                  <w:pPr>
+                    <w:jc w:val="center"/>
+                    <w:rPr>
+                      <w:color w:val="000000"/>
+                      <w:sz w:val="28"/>
+                      <w:szCs w:val="28"/>
+                    </w:rPr>
+                  </w:pPr>
+                  <w:r>
+                    <w:rPr>
+                      <w:color w:val="000000"/>
+                      <w:sz w:val="28"/>
+                      <w:szCs w:val="28"/>
+                    </w:rPr>
+                    <w:t>0.44</w:t>
+                  </w:r>
+                </w:p>
+              </w:tc>
+            </w:tr>
+            <w:tr>
+              <w:trPr>
+                <w:trHeight w:val="389"/>
+              </w:trPr>
+              <w:tc>
+                <w:tcPr>
+                  <w:tcW w:w="4437" w:type="dxa"/>
+                  <w:tcBorders>
+                    <w:top w:val="nil"/>
+                    <w:left w:val="nil"/>
+                    <w:bottom w:val="nil"/>
+                    <w:right w:val="single" w:sz="4" w:space="0" w:color="auto"/>
+                  </w:tcBorders>
+                  <w:shd w:val="clear" w:color="auto" w:fill="auto"/>
+                  <w:noWrap/>
+                  <w:vAlign w:val="bottom"/>
+                  <w:hideMark/>
+                </w:tcPr>
+                <w:p>
+                  <w:pPr>
+                    <w:rPr>
+                      <w:color w:val="000000"/>
+                      <w:sz w:val="28"/>
+                      <w:szCs w:val="28"/>
+                    </w:rPr>
+                  </w:pPr>
+                  <w:r>
+                    <w:rPr>
+                      <w:color w:val="000000"/>
+                      <w:sz w:val="28"/>
+                      <w:szCs w:val="28"/>
+                    </w:rPr>
+                    <w:t>Growth Rate</w:t>
+                  </w:r>
+                </w:p>
+              </w:tc>
+              <w:tc>
+                <w:tcPr>
+                  <w:tcW w:w="1662" w:type="dxa"/>
+                  <w:tcBorders>
+                    <w:top w:val="nil"/>
+                    <w:left w:val="nil"/>
+                    <w:bottom w:val="nil"/>
+                    <w:right w:val="nil"/>
+                  </w:tcBorders>
+                  <w:shd w:val="clear" w:color="auto" w:fill="auto"/>
+                  <w:noWrap/>
+                  <w:vAlign w:val="center"/>
+                  <w:hideMark/>
+                </w:tcPr>
+                <w:p>
+                  <w:pPr>
+                    <w:jc w:val="center"/>
+                    <w:rPr>
+                      <w:color w:val="000000"/>
+                      <w:sz w:val="28"/>
+                      <w:szCs w:val="28"/>
+                    </w:rPr>
+                  </w:pPr>
+                  <w:r>
+                    <w:rPr>
+                      <w:color w:val="000000"/>
+                      <w:sz w:val="28"/>
+                      <w:szCs w:val="28"/>
+                    </w:rPr>
+                    <w:t>0.53</w:t>
+                  </w:r>
+                </w:p>
+              </w:tc>
+              <w:tc>
+                <w:tcPr>
+                  <w:tcW w:w="1662" w:type="dxa"/>
+                  <w:tcBorders>
+                    <w:top w:val="nil"/>
+                    <w:left w:val="nil"/>
+                    <w:bottom w:val="nil"/>
+                    <w:right w:val="nil"/>
+                  </w:tcBorders>
+                  <w:shd w:val="clear" w:color="auto" w:fill="auto"/>
+                  <w:noWrap/>
+                  <w:vAlign w:val="center"/>
+                  <w:hideMark/>
+                </w:tcPr>
+                <w:p>
+                  <w:pPr>
+                    <w:jc w:val="center"/>
+                    <w:rPr>
+                      <w:color w:val="000000"/>
+                      <w:sz w:val="28"/>
+                      <w:szCs w:val="28"/>
+                    </w:rPr>
+                  </w:pPr>
+                  <w:r>
+                    <w:rPr>
+                      <w:color w:val="000000"/>
+                      <w:sz w:val="28"/>
+                      <w:szCs w:val="28"/>
+                    </w:rPr>
+                    <w:t>0.20</w:t>
+                  </w:r>
+                </w:p>
+              </w:tc>
+              <w:tc>
+                <w:tcPr>
+                  <w:tcW w:w="1662" w:type="dxa"/>
+                  <w:tcBorders>
+                    <w:top w:val="nil"/>
+                    <w:left w:val="nil"/>
+                    <w:bottom w:val="nil"/>
+                    <w:right w:val="nil"/>
+                  </w:tcBorders>
+                  <w:shd w:val="clear" w:color="auto" w:fill="auto"/>
+                  <w:noWrap/>
+                  <w:vAlign w:val="center"/>
+                  <w:hideMark/>
+                </w:tcPr>
+                <w:p>
+                  <w:pPr>
+                    <w:jc w:val="center"/>
+                    <w:rPr>
+                      <w:color w:val="000000"/>
+                      <w:sz w:val="28"/>
+                      <w:szCs w:val="28"/>
+                    </w:rPr>
+                  </w:pPr>
+                  <w:r>
+                    <w:rPr>
+                      <w:color w:val="000000"/>
+                      <w:sz w:val="28"/>
+                      <w:szCs w:val="28"/>
+                    </w:rPr>
+                    <w:t>-0.14</w:t>
+                  </w:r>
+                </w:p>
+              </w:tc>
+            </w:tr>
+          </w:tbl>
+          <w:p>
+            <w:pPr>
+              <w:rPr>
+                <w:sz w:val="32"/>
+                <w:szCs w:val="32"/>
+              </w:rPr>
+            </w:pPr>
+          </w:p>
+        </w:tc>
+        <w:tc>
+          <w:tcPr>
+            <w:tcW w:w="1300" w:type="dxa"/>
+            <w:tcBorders>
+              <w:top w:val="nil"/>
+              <w:left w:val="nil"/>
+              <w:bottom w:val="nil"/>
+              <w:right w:val="nil"/>
+            </w:tcBorders>
+            <w:shd w:val="clear" w:color="auto" w:fill="auto"/>
+            <w:noWrap/>
+            <w:vAlign w:val="bottom"/>
+          </w:tcPr>
+          <w:p>
+            <w:pPr>
+              <w:rPr>
+                <w:rFonts w:ascii="Calibri" w:hAnsi="Calibri" w:cs="Calibri"/>
+                <w:color w:val="000000"/>
+                <w:sz w:val="32"/>
+                <w:szCs w:val="32"/>
+              </w:rPr>
+            </w:pPr>
+          </w:p>
+        </w:tc>
+        <w:tc>
+          <w:tcPr>
+            <w:tcW w:w="1300" w:type="dxa"/>
+            <w:tcBorders>
+              <w:top w:val="nil"/>
+              <w:left w:val="nil"/>
+              <w:bottom w:val="nil"/>
+              <w:right w:val="nil"/>
+            </w:tcBorders>
+            <w:shd w:val="clear" w:color="auto" w:fill="auto"/>
+            <w:noWrap/>
+            <w:vAlign w:val="bottom"/>
+          </w:tcPr>
+          <w:p>
+            <w:pPr>
+              <w:rPr>
+                <w:rFonts w:ascii="Calibri" w:hAnsi="Calibri" w:cs="Calibri"/>
+                <w:color w:val="000000"/>
+                <w:sz w:val="32"/>
+                <w:szCs w:val="32"/>
+              </w:rPr>
+            </w:pPr>
+          </w:p>
+        </w:tc>
+        <w:tc>
+          <w:tcPr>
+            <w:tcW w:w="1300" w:type="dxa"/>
+            <w:tcBorders>
+              <w:top w:val="nil"/>
+              <w:left w:val="nil"/>
+              <w:bottom w:val="nil"/>
+              <w:right w:val="nil"/>
+            </w:tcBorders>
+            <w:shd w:val="clear" w:color="auto" w:fill="auto"/>
+            <w:noWrap/>
+            <w:vAlign w:val="bottom"/>
+          </w:tcPr>
+          <w:p>
+            <w:pPr>
+              <w:rPr>
+                <w:rFonts w:ascii="Calibri" w:hAnsi="Calibri" w:cs="Calibri"/>
+                <w:color w:val="000000"/>
+                <w:sz w:val="32"/>
+                <w:szCs w:val="32"/>
+              </w:rPr>
+            </w:pPr>
+          </w:p>
+        </w:tc>
+      </w:tr>
+      <w:tr>
+        <w:trPr>
+          <w:trHeight w:val="560"/>
+        </w:trPr>
+        <w:tc>
+          <w:tcPr>
+            <w:tcW w:w="4380" w:type="dxa"/>
+            <w:tcBorders>
+              <w:top w:val="nil"/>
+              <w:left w:val="nil"/>
+              <w:bottom w:val="nil"/>
+              <w:right w:val="nil"/>
+            </w:tcBorders>
+            <w:shd w:val="clear" w:color="auto" w:fill="auto"/>
+            <w:noWrap/>
+            <w:vAlign w:val="bottom"/>
+          </w:tcPr>
+          <w:p>
+            <w:pPr>
+              <w:rPr>
+                <w:rFonts w:ascii="Calibri" w:hAnsi="Calibri" w:cs="Calibri"/>
+                <w:color w:val="000000"/>
+                <w:sz w:val="32"/>
+                <w:szCs w:val="32"/>
+              </w:rPr>
+            </w:pPr>
+          </w:p>
+        </w:tc>
+        <w:tc>
+          <w:tcPr>
+            <w:tcW w:w="1300" w:type="dxa"/>
+            <w:tcBorders>
+              <w:top w:val="nil"/>
+              <w:left w:val="nil"/>
+              <w:bottom w:val="nil"/>
+              <w:right w:val="nil"/>
+            </w:tcBorders>
+            <w:shd w:val="clear" w:color="auto" w:fill="auto"/>
+            <w:noWrap/>
+            <w:vAlign w:val="center"/>
+          </w:tcPr>
+          <w:p>
+            <w:pPr>
+              <w:jc w:val="center"/>
+              <w:rPr>
+                <w:rFonts w:ascii="Calibri" w:hAnsi="Calibri" w:cs="Calibri"/>
+                <w:color w:val="000000"/>
+                <w:sz w:val="32"/>
+                <w:szCs w:val="32"/>
+              </w:rPr>
+            </w:pPr>
+          </w:p>
+        </w:tc>
+        <w:tc>
+          <w:tcPr>
+            <w:tcW w:w="1300" w:type="dxa"/>
+            <w:tcBorders>
+              <w:top w:val="nil"/>
+              <w:left w:val="nil"/>
+              <w:bottom w:val="nil"/>
+              <w:right w:val="nil"/>
+            </w:tcBorders>
+            <w:shd w:val="clear" w:color="auto" w:fill="auto"/>
+            <w:noWrap/>
+            <w:vAlign w:val="center"/>
+          </w:tcPr>
+          <w:p>
+            <w:pPr>
+              <w:jc w:val="center"/>
+              <w:rPr>
+                <w:rFonts w:ascii="Calibri" w:hAnsi="Calibri" w:cs="Calibri"/>
+                <w:color w:val="000000"/>
+                <w:sz w:val="32"/>
+                <w:szCs w:val="32"/>
+              </w:rPr>
+            </w:pPr>
+          </w:p>
+        </w:tc>
+        <w:tc>
+          <w:tcPr>
+            <w:tcW w:w="1300" w:type="dxa"/>
+            <w:tcBorders>
+              <w:top w:val="nil"/>
+              <w:left w:val="nil"/>
+              <w:bottom w:val="nil"/>
+              <w:right w:val="nil"/>
+            </w:tcBorders>
+            <w:shd w:val="clear" w:color="auto" w:fill="auto"/>
+            <w:noWrap/>
+            <w:vAlign w:val="center"/>
+          </w:tcPr>
+          <w:p>
+            <w:pPr>
+              <w:jc w:val="center"/>
+              <w:rPr>
+                <w:rFonts w:ascii="Calibri" w:hAnsi="Calibri" w:cs="Calibri"/>
+                <w:color w:val="000000"/>
+                <w:sz w:val="32"/>
+                <w:szCs w:val="32"/>
+              </w:rPr>
+            </w:pPr>
+          </w:p>
+        </w:tc>
+      </w:tr>
+      <w:tr>
+        <w:trPr>
+          <w:trHeight w:val="560"/>
+        </w:trPr>
+        <w:tc>
+          <w:tcPr>
+            <w:tcW w:w="4380" w:type="dxa"/>
+            <w:tcBorders>
+              <w:top w:val="nil"/>
+              <w:left w:val="nil"/>
+              <w:bottom w:val="nil"/>
+              <w:right w:val="nil"/>
+            </w:tcBorders>
+            <w:shd w:val="clear" w:color="auto" w:fill="auto"/>
+            <w:noWrap/>
+            <w:vAlign w:val="bottom"/>
+          </w:tcPr>
+          <w:p>
+            <w:pPr>
+              <w:rPr>
+                <w:rFonts w:ascii="Calibri" w:hAnsi="Calibri" w:cs="Calibri"/>
+                <w:color w:val="000000"/>
+                <w:sz w:val="32"/>
+                <w:szCs w:val="32"/>
+              </w:rPr>
+            </w:pPr>
+          </w:p>
+        </w:tc>
+        <w:tc>
+          <w:tcPr>
+            <w:tcW w:w="1300" w:type="dxa"/>
+            <w:tcBorders>
+              <w:top w:val="nil"/>
+              <w:left w:val="nil"/>
+              <w:bottom w:val="nil"/>
+              <w:right w:val="nil"/>
+            </w:tcBorders>
+            <w:shd w:val="clear" w:color="auto" w:fill="auto"/>
+            <w:noWrap/>
+            <w:vAlign w:val="center"/>
+          </w:tcPr>
+          <w:p>
+            <w:pPr>
+              <w:rPr>
+                <w:rFonts w:ascii="Calibri" w:hAnsi="Calibri" w:cs="Calibri"/>
+                <w:color w:val="000000"/>
+                <w:sz w:val="32"/>
+                <w:szCs w:val="32"/>
+              </w:rPr>
+            </w:pPr>
+          </w:p>
+          <w:p>
+            <w:pPr>
+              <w:rPr>
+                <w:rFonts w:ascii="Calibri" w:hAnsi="Calibri" w:cs="Calibri"/>
+                <w:color w:val="000000"/>
+                <w:sz w:val="32"/>
+                <w:szCs w:val="32"/>
+              </w:rPr>
+            </w:pPr>
+          </w:p>
+          <w:p>
+            <w:pPr>
+              <w:rPr>
+                <w:rFonts w:ascii="Calibri" w:hAnsi="Calibri" w:cs="Calibri"/>
+                <w:color w:val="000000"/>
+                <w:sz w:val="32"/>
+                <w:szCs w:val="32"/>
+              </w:rPr>
+            </w:pPr>
+          </w:p>
+          <w:p>
+            <w:pPr>
+              <w:rPr>
+                <w:rFonts w:ascii="Calibri" w:hAnsi="Calibri" w:cs="Calibri"/>
+                <w:color w:val="000000"/>
+                <w:sz w:val="32"/>
+                <w:szCs w:val="32"/>
+              </w:rPr>
+            </w:pPr>
+          </w:p>
+          <w:p>
+            <w:pPr>
+              <w:rPr>
+                <w:rFonts w:ascii="Calibri" w:hAnsi="Calibri" w:cs="Calibri"/>
+                <w:color w:val="000000"/>
+                <w:sz w:val="32"/>
+                <w:szCs w:val="32"/>
+              </w:rPr>
+            </w:pPr>
+          </w:p>
+          <w:p>
+            <w:pPr>
+              <w:rPr>
+                <w:rFonts w:ascii="Calibri" w:hAnsi="Calibri" w:cs="Calibri"/>
+                <w:color w:val="000000"/>
+                <w:sz w:val="32"/>
+                <w:szCs w:val="32"/>
+              </w:rPr>
+            </w:pPr>
+          </w:p>
+        </w:tc>
+        <w:tc>
+          <w:tcPr>
+            <w:tcW w:w="1300" w:type="dxa"/>
+            <w:tcBorders>
+              <w:top w:val="nil"/>
+              <w:left w:val="nil"/>
+              <w:bottom w:val="nil"/>
+              <w:right w:val="nil"/>
+            </w:tcBorders>
+            <w:shd w:val="clear" w:color="auto" w:fill="auto"/>
+            <w:noWrap/>
+            <w:vAlign w:val="center"/>
+          </w:tcPr>
+          <w:p>
+            <w:pPr>
+              <w:jc w:val="center"/>
+              <w:rPr>
+                <w:rFonts w:ascii="Calibri" w:hAnsi="Calibri" w:cs="Calibri"/>
+                <w:color w:val="000000"/>
+                <w:sz w:val="32"/>
+                <w:szCs w:val="32"/>
+              </w:rPr>
+            </w:pPr>
+          </w:p>
+        </w:tc>
+        <w:tc>
+          <w:tcPr>
+            <w:tcW w:w="1300" w:type="dxa"/>
+            <w:tcBorders>
+              <w:top w:val="nil"/>
+              <w:left w:val="nil"/>
+              <w:bottom w:val="nil"/>
+              <w:right w:val="nil"/>
+            </w:tcBorders>
+            <w:shd w:val="clear" w:color="auto" w:fill="auto"/>
+            <w:noWrap/>
+            <w:vAlign w:val="center"/>
+          </w:tcPr>
+          <w:p>
+            <w:pPr>
+              <w:jc w:val="center"/>
+              <w:rPr>
+                <w:rFonts w:ascii="Calibri" w:hAnsi="Calibri" w:cs="Calibri"/>
+                <w:color w:val="000000"/>
+                <w:sz w:val="32"/>
+                <w:szCs w:val="32"/>
+              </w:rPr>
+            </w:pPr>
+          </w:p>
+        </w:tc>
+      </w:tr>
+      <w:tr>
+        <w:trPr>
+          <w:trHeight w:val="560"/>
+        </w:trPr>
+        <w:tc>
+          <w:tcPr>
+            <w:tcW w:w="4380" w:type="dxa"/>
+            <w:tcBorders>
+              <w:top w:val="nil"/>
+              <w:left w:val="nil"/>
+              <w:bottom w:val="nil"/>
+              <w:right w:val="nil"/>
+            </w:tcBorders>
+            <w:shd w:val="clear" w:color="auto" w:fill="auto"/>
+            <w:noWrap/>
+            <w:vAlign w:val="bottom"/>
+          </w:tcPr>
+          <w:tbl>
+            <w:tblPr>
+              <w:tblW w:w="4661" w:type="dxa"/>
+              <w:tblLook w:val="04A0" w:firstRow="1" w:lastRow="0" w:firstColumn="1" w:lastColumn="0" w:noHBand="0" w:noVBand="1"/>
+            </w:tblPr>
+            <w:tblGrid>
+              <w:gridCol w:w="1292"/>
+              <w:gridCol w:w="1479"/>
+              <w:gridCol w:w="1890"/>
+            </w:tblGrid>
+            <w:tr>
+              <w:trPr>
+                <w:trHeight w:val="522"/>
+              </w:trPr>
+              <w:tc>
+                <w:tcPr>
+                  <w:tcW w:w="1292" w:type="dxa"/>
+                  <w:tcBorders>
+                    <w:top w:val="nil"/>
+                    <w:left w:val="nil"/>
+                    <w:bottom w:val="nil"/>
+                    <w:right w:val="nil"/>
+                  </w:tcBorders>
+                  <w:shd w:val="clear" w:color="auto" w:fill="auto"/>
+                  <w:noWrap/>
+                  <w:vAlign w:val="bottom"/>
+                  <w:hideMark/>
+                </w:tcPr>
+                <w:p/>
+              </w:tc>
+              <w:tc>
+                <w:tcPr>
+                  <w:tcW w:w="1479" w:type="dxa"/>
+                  <w:tcBorders>
+                    <w:top w:val="nil"/>
+                    <w:left w:val="nil"/>
+                    <w:bottom w:val="nil"/>
+                    <w:right w:val="nil"/>
+                  </w:tcBorders>
+                  <w:shd w:val="clear" w:color="auto" w:fill="auto"/>
+                  <w:noWrap/>
+                  <w:vAlign w:val="bottom"/>
+                  <w:hideMark/>
+                </w:tcPr>
+                <w:p>
+                  <w:pPr>
+                    <w:rPr>
+                      <w:rFonts w:ascii="Calibri" w:hAnsi="Calibri" w:cs="Calibri"/>
+                      <w:color w:val="000000"/>
+                      <w:sz w:val="28"/>
+                      <w:szCs w:val="28"/>
+                    </w:rPr>
+                  </w:pPr>
+                  <w:r>
+                    <w:rPr>
+                      <w:rFonts w:ascii="Calibri" w:hAnsi="Calibri" w:cs="Calibri"/>
+                      <w:color w:val="000000"/>
+                      <w:sz w:val="28"/>
+                      <w:szCs w:val="28"/>
+                    </w:rPr>
+                    <w:t>PC1 (70%)</w:t>
+                  </w:r>
+                </w:p>
+              </w:tc>
+              <w:tc>
+                <w:tcPr>
+                  <w:tcW w:w="1890" w:type="dxa"/>
+                  <w:tcBorders>
+                    <w:top w:val="nil"/>
+                    <w:left w:val="nil"/>
+                    <w:bottom w:val="nil"/>
+                    <w:right w:val="nil"/>
+                  </w:tcBorders>
+                  <w:shd w:val="clear" w:color="auto" w:fill="auto"/>
+                  <w:noWrap/>
+                  <w:vAlign w:val="bottom"/>
+                  <w:hideMark/>
+                </w:tcPr>
+                <w:p>
+                  <w:pPr>
+                    <w:rPr>
+                      <w:rFonts w:ascii="Calibri" w:hAnsi="Calibri" w:cs="Calibri"/>
+                      <w:color w:val="000000"/>
+                      <w:sz w:val="28"/>
+                      <w:szCs w:val="28"/>
+                    </w:rPr>
+                  </w:pPr>
+                  <w:r>
+                    <w:rPr>
+                      <w:rFonts w:ascii="Calibri" w:hAnsi="Calibri" w:cs="Calibri"/>
+                      <w:color w:val="000000"/>
+                      <w:sz w:val="28"/>
+                      <w:szCs w:val="28"/>
+                    </w:rPr>
+                    <w:t>PC2 (17.5%)</w:t>
+                  </w:r>
+                </w:p>
+              </w:tc>
+            </w:tr>
+            <w:tr>
+              <w:trPr>
+                <w:trHeight w:val="522"/>
+              </w:trPr>
+              <w:tc>
+                <w:tcPr>
+                  <w:tcW w:w="1292" w:type="dxa"/>
+                  <w:tcBorders>
+                    <w:top w:val="nil"/>
+                    <w:left w:val="nil"/>
+                    <w:bottom w:val="nil"/>
+                    <w:right w:val="nil"/>
+                  </w:tcBorders>
+                  <w:shd w:val="clear" w:color="auto" w:fill="auto"/>
+                  <w:noWrap/>
+                  <w:vAlign w:val="bottom"/>
+                  <w:hideMark/>
+                </w:tcPr>
+                <w:p>
+                  <w:pPr>
+                    <w:rPr>
+                      <w:rFonts w:ascii="Calibri" w:hAnsi="Calibri" w:cs="Calibri"/>
+                      <w:color w:val="000000"/>
+                      <w:sz w:val="28"/>
+                      <w:szCs w:val="28"/>
+                    </w:rPr>
+                  </w:pPr>
+                  <w:r>
+                    <w:rPr>
+                      <w:rFonts w:ascii="Calibri" w:hAnsi="Calibri" w:cs="Calibri"/>
+                      <w:color w:val="000000"/>
+                      <w:sz w:val="28"/>
+                      <w:szCs w:val="28"/>
+                    </w:rPr>
+                    <w:t>bio1</w:t>
+                  </w:r>
+                </w:p>
+              </w:tc>
+              <w:tc>
+                <w:tcPr>
+                  <w:tcW w:w="1479" w:type="dxa"/>
+                  <w:tcBorders>
+                    <w:top w:val="nil"/>
+                    <w:left w:val="nil"/>
+                    <w:bottom w:val="nil"/>
+                    <w:right w:val="nil"/>
+                  </w:tcBorders>
+                  <w:shd w:val="clear" w:color="auto" w:fill="auto"/>
+                  <w:noWrap/>
+                  <w:vAlign w:val="bottom"/>
+                  <w:hideMark/>
+                </w:tcPr>
+                <w:p>
+                  <w:pPr>
+                    <w:jc w:val="center"/>
+                    <w:rPr>
+                      <w:rFonts w:ascii="Calibri" w:hAnsi="Calibri" w:cs="Calibri"/>
+                      <w:color w:val="000000"/>
+                      <w:sz w:val="28"/>
+                      <w:szCs w:val="28"/>
+                    </w:rPr>
+                  </w:pPr>
+                  <w:r>
+                    <w:rPr>
+                      <w:rFonts w:ascii="Calibri" w:hAnsi="Calibri" w:cs="Calibri"/>
+                      <w:color w:val="000000"/>
+                      <w:sz w:val="28"/>
+                      <w:szCs w:val="28"/>
+                    </w:rPr>
+                    <w:t>0.27</w:t>
+                  </w:r>
+                </w:p>
+              </w:tc>
+              <w:tc>
+                <w:tcPr>
+                  <w:tcW w:w="1890" w:type="dxa"/>
+                  <w:tcBorders>
+                    <w:top w:val="nil"/>
+                    <w:left w:val="nil"/>
+                    <w:bottom w:val="nil"/>
+                    <w:right w:val="nil"/>
+                  </w:tcBorders>
+                  <w:shd w:val="clear" w:color="auto" w:fill="auto"/>
+                  <w:noWrap/>
+                  <w:vAlign w:val="bottom"/>
+                  <w:hideMark/>
+                </w:tcPr>
+                <w:p>
+                  <w:pPr>
+                    <w:jc w:val="center"/>
+                    <w:rPr>
+                      <w:rFonts w:ascii="Calibri" w:hAnsi="Calibri" w:cs="Calibri"/>
+                      <w:color w:val="000000"/>
+                      <w:sz w:val="28"/>
+                      <w:szCs w:val="28"/>
+                    </w:rPr>
+                  </w:pPr>
+                  <w:r>
+                    <w:rPr>
+                      <w:rFonts w:ascii="Calibri" w:hAnsi="Calibri" w:cs="Calibri"/>
+                      <w:color w:val="000000"/>
+                      <w:sz w:val="28"/>
+                      <w:szCs w:val="28"/>
+                    </w:rPr>
+                    <w:t>-0.11</w:t>
+                  </w:r>
+                </w:p>
+              </w:tc>
+            </w:tr>
+            <w:tr>
+              <w:trPr>
+                <w:trHeight w:val="522"/>
+              </w:trPr>
+              <w:tc>
+                <w:tcPr>
+                  <w:tcW w:w="1292" w:type="dxa"/>
+                  <w:tcBorders>
+                    <w:top w:val="nil"/>
+                    <w:left w:val="nil"/>
+                    <w:bottom w:val="nil"/>
+                    <w:right w:val="nil"/>
+                  </w:tcBorders>
+                  <w:shd w:val="clear" w:color="auto" w:fill="auto"/>
+                  <w:noWrap/>
+                  <w:vAlign w:val="bottom"/>
+                  <w:hideMark/>
+                </w:tcPr>
+                <w:p>
+                  <w:pPr>
+                    <w:rPr>
+                      <w:rFonts w:ascii="Calibri" w:hAnsi="Calibri" w:cs="Calibri"/>
+                      <w:color w:val="000000"/>
+                      <w:sz w:val="28"/>
+                      <w:szCs w:val="28"/>
+                    </w:rPr>
+                  </w:pPr>
+                  <w:r>
+                    <w:rPr>
+                      <w:rFonts w:ascii="Calibri" w:hAnsi="Calibri" w:cs="Calibri"/>
+                      <w:color w:val="000000"/>
+                      <w:sz w:val="28"/>
+                      <w:szCs w:val="28"/>
+                    </w:rPr>
+                    <w:t>bio2</w:t>
+                  </w:r>
+                </w:p>
+              </w:tc>
+              <w:tc>
+                <w:tcPr>
+                  <w:tcW w:w="1479" w:type="dxa"/>
+                  <w:tcBorders>
+                    <w:top w:val="nil"/>
+                    <w:left w:val="nil"/>
+                    <w:bottom w:val="nil"/>
+                    <w:right w:val="nil"/>
+                  </w:tcBorders>
+                  <w:shd w:val="clear" w:color="000000" w:fill="FFFF00"/>
+                  <w:noWrap/>
+                  <w:vAlign w:val="bottom"/>
+                  <w:hideMark/>
+                </w:tcPr>
+                <w:p>
+                  <w:pPr>
+                    <w:jc w:val="center"/>
+                    <w:rPr>
+                      <w:rFonts w:ascii="Calibri" w:hAnsi="Calibri" w:cs="Calibri"/>
+                      <w:color w:val="000000"/>
+                      <w:sz w:val="28"/>
+                      <w:szCs w:val="28"/>
+                    </w:rPr>
+                  </w:pPr>
+                  <w:r>
+                    <w:rPr>
+                      <w:rFonts w:ascii="Calibri" w:hAnsi="Calibri" w:cs="Calibri"/>
+                      <w:color w:val="000000"/>
+                      <w:sz w:val="28"/>
+                      <w:szCs w:val="28"/>
+                    </w:rPr>
+                    <w:t>-0.26</w:t>
+                  </w:r>
+                </w:p>
+              </w:tc>
+              <w:tc>
+                <w:tcPr>
+                  <w:tcW w:w="1890" w:type="dxa"/>
+                  <w:tcBorders>
+                    <w:top w:val="nil"/>
+                    <w:left w:val="nil"/>
+                    <w:bottom w:val="nil"/>
+                    <w:right w:val="nil"/>
+                  </w:tcBorders>
+                  <w:shd w:val="clear" w:color="auto" w:fill="auto"/>
+                  <w:noWrap/>
+                  <w:vAlign w:val="bottom"/>
+                  <w:hideMark/>
+                </w:tcPr>
+                <w:p>
+                  <w:pPr>
+                    <w:jc w:val="center"/>
+                    <w:rPr>
+                      <w:rFonts w:ascii="Calibri" w:hAnsi="Calibri" w:cs="Calibri"/>
+                      <w:color w:val="000000"/>
+                      <w:sz w:val="28"/>
+                      <w:szCs w:val="28"/>
+                    </w:rPr>
+                  </w:pPr>
+                  <w:r>
+                    <w:rPr>
+                      <w:rFonts w:ascii="Calibri" w:hAnsi="Calibri" w:cs="Calibri"/>
+                      <w:color w:val="000000"/>
+                      <w:sz w:val="28"/>
+                      <w:szCs w:val="28"/>
+                    </w:rPr>
+                    <w:t>-0.08</w:t>
+                  </w:r>
+                </w:p>
+              </w:tc>
+            </w:tr>
+            <w:tr>
+              <w:trPr>
+                <w:trHeight w:val="522"/>
+              </w:trPr>
+              <w:tc>
+                <w:tcPr>
+                  <w:tcW w:w="1292" w:type="dxa"/>
+                  <w:tcBorders>
+                    <w:top w:val="nil"/>
+                    <w:left w:val="nil"/>
+                    <w:bottom w:val="nil"/>
+                    <w:right w:val="nil"/>
+                  </w:tcBorders>
+                  <w:shd w:val="clear" w:color="auto" w:fill="auto"/>
+                  <w:noWrap/>
+                  <w:vAlign w:val="bottom"/>
+                  <w:hideMark/>
+                </w:tcPr>
+                <w:p>
+                  <w:pPr>
+                    <w:rPr>
+                      <w:rFonts w:ascii="Calibri" w:hAnsi="Calibri" w:cs="Calibri"/>
+                      <w:color w:val="000000"/>
+                      <w:sz w:val="28"/>
+                      <w:szCs w:val="28"/>
+                    </w:rPr>
+                  </w:pPr>
+                  <w:r>
+                    <w:rPr>
+                      <w:rFonts w:ascii="Calibri" w:hAnsi="Calibri" w:cs="Calibri"/>
+                      <w:color w:val="000000"/>
+                      <w:sz w:val="28"/>
+                      <w:szCs w:val="28"/>
+                    </w:rPr>
+                    <w:t>bio3</w:t>
+                  </w:r>
+                </w:p>
+              </w:tc>
+              <w:tc>
+                <w:tcPr>
+                  <w:tcW w:w="1479" w:type="dxa"/>
+                  <w:tcBorders>
+                    <w:top w:val="nil"/>
+                    <w:left w:val="nil"/>
+                    <w:bottom w:val="nil"/>
+                    <w:right w:val="nil"/>
+                  </w:tcBorders>
+                  <w:shd w:val="clear" w:color="auto" w:fill="auto"/>
+                  <w:noWrap/>
+                  <w:vAlign w:val="bottom"/>
+                  <w:hideMark/>
+                </w:tcPr>
+                <w:p>
+                  <w:pPr>
+                    <w:jc w:val="center"/>
+                    <w:rPr>
+                      <w:rFonts w:ascii="Calibri" w:hAnsi="Calibri" w:cs="Calibri"/>
+                      <w:color w:val="000000"/>
+                      <w:sz w:val="28"/>
+                      <w:szCs w:val="28"/>
+                    </w:rPr>
+                  </w:pPr>
+                  <w:r>
+                    <w:rPr>
+                      <w:rFonts w:ascii="Calibri" w:hAnsi="Calibri" w:cs="Calibri"/>
+                      <w:color w:val="000000"/>
+                      <w:sz w:val="28"/>
+                      <w:szCs w:val="28"/>
+                    </w:rPr>
+                    <w:t>0.15</w:t>
+                  </w:r>
+                </w:p>
+              </w:tc>
+              <w:tc>
+                <w:tcPr>
+                  <w:tcW w:w="1890" w:type="dxa"/>
+                  <w:tcBorders>
+                    <w:top w:val="nil"/>
+                    <w:left w:val="nil"/>
+                    <w:bottom w:val="nil"/>
+                    <w:right w:val="nil"/>
+                  </w:tcBorders>
+                  <w:shd w:val="clear" w:color="000000" w:fill="FFFF00"/>
+                  <w:noWrap/>
+                  <w:vAlign w:val="bottom"/>
+                  <w:hideMark/>
+                </w:tcPr>
+                <w:p>
+                  <w:pPr>
+                    <w:jc w:val="center"/>
+                    <w:rPr>
+                      <w:rFonts w:ascii="Calibri" w:hAnsi="Calibri" w:cs="Calibri"/>
+                      <w:color w:val="000000"/>
+                      <w:sz w:val="28"/>
+                      <w:szCs w:val="28"/>
+                    </w:rPr>
+                  </w:pPr>
+                  <w:r>
+                    <w:rPr>
+                      <w:rFonts w:ascii="Calibri" w:hAnsi="Calibri" w:cs="Calibri"/>
+                      <w:color w:val="000000"/>
+                      <w:sz w:val="28"/>
+                      <w:szCs w:val="28"/>
+                    </w:rPr>
+                    <w:t>-0.42</w:t>
+                  </w:r>
+                </w:p>
+              </w:tc>
+            </w:tr>
+            <w:tr>
+              <w:trPr>
+                <w:trHeight w:val="522"/>
+              </w:trPr>
+              <w:tc>
+                <w:tcPr>
+                  <w:tcW w:w="1292" w:type="dxa"/>
+                  <w:tcBorders>
+                    <w:top w:val="nil"/>
+                    <w:left w:val="nil"/>
+                    <w:bottom w:val="nil"/>
+                    <w:right w:val="nil"/>
+                  </w:tcBorders>
+                  <w:shd w:val="clear" w:color="auto" w:fill="auto"/>
+                  <w:noWrap/>
+                  <w:vAlign w:val="bottom"/>
+                  <w:hideMark/>
+                </w:tcPr>
+                <w:p>
+                  <w:pPr>
+                    <w:rPr>
+                      <w:rFonts w:ascii="Calibri" w:hAnsi="Calibri" w:cs="Calibri"/>
+                      <w:color w:val="000000"/>
+                      <w:sz w:val="28"/>
+                      <w:szCs w:val="28"/>
+                    </w:rPr>
+                  </w:pPr>
+                  <w:r>
+                    <w:rPr>
+                      <w:rFonts w:ascii="Calibri" w:hAnsi="Calibri" w:cs="Calibri"/>
+                      <w:color w:val="000000"/>
+                      <w:sz w:val="28"/>
+                      <w:szCs w:val="28"/>
+                    </w:rPr>
+                    <w:t>bio4</w:t>
+                  </w:r>
+                </w:p>
+              </w:tc>
+              <w:tc>
+                <w:tcPr>
+                  <w:tcW w:w="1479" w:type="dxa"/>
+                  <w:tcBorders>
+                    <w:top w:val="nil"/>
+                    <w:left w:val="nil"/>
+                    <w:bottom w:val="nil"/>
+                    <w:right w:val="nil"/>
+                  </w:tcBorders>
+                  <w:shd w:val="clear" w:color="000000" w:fill="FFFF00"/>
+                  <w:noWrap/>
+                  <w:vAlign w:val="bottom"/>
+                  <w:hideMark/>
+                </w:tcPr>
+                <w:p>
+                  <w:pPr>
+                    <w:jc w:val="center"/>
+                    <w:rPr>
+                      <w:rFonts w:ascii="Calibri" w:hAnsi="Calibri" w:cs="Calibri"/>
+                      <w:color w:val="000000"/>
+                      <w:sz w:val="28"/>
+                      <w:szCs w:val="28"/>
+                    </w:rPr>
+                  </w:pPr>
+                  <w:r>
+                    <w:rPr>
+                      <w:rFonts w:ascii="Calibri" w:hAnsi="Calibri" w:cs="Calibri"/>
+                      <w:color w:val="000000"/>
+                      <w:sz w:val="28"/>
+                      <w:szCs w:val="28"/>
+                    </w:rPr>
+                    <w:t>-0.25</w:t>
+                  </w:r>
+                </w:p>
+              </w:tc>
+              <w:tc>
+                <w:tcPr>
+                  <w:tcW w:w="1890" w:type="dxa"/>
+                  <w:tcBorders>
+                    <w:top w:val="nil"/>
+                    <w:left w:val="nil"/>
+                    <w:bottom w:val="nil"/>
+                    <w:right w:val="nil"/>
+                  </w:tcBorders>
+                  <w:shd w:val="clear" w:color="auto" w:fill="auto"/>
+                  <w:noWrap/>
+                  <w:vAlign w:val="bottom"/>
+                  <w:hideMark/>
+                </w:tcPr>
+                <w:p>
+                  <w:pPr>
+                    <w:jc w:val="center"/>
+                    <w:rPr>
+                      <w:rFonts w:ascii="Calibri" w:hAnsi="Calibri" w:cs="Calibri"/>
+                      <w:color w:val="000000"/>
+                      <w:sz w:val="28"/>
+                      <w:szCs w:val="28"/>
+                    </w:rPr>
+                  </w:pPr>
+                  <w:r>
+                    <w:rPr>
+                      <w:rFonts w:ascii="Calibri" w:hAnsi="Calibri" w:cs="Calibri"/>
+                      <w:color w:val="000000"/>
+                      <w:sz w:val="28"/>
+                      <w:szCs w:val="28"/>
+                    </w:rPr>
+                    <w:t>0.19</w:t>
+                  </w:r>
+                </w:p>
+              </w:tc>
+            </w:tr>
+            <w:tr>
+              <w:trPr>
+                <w:trHeight w:val="522"/>
+              </w:trPr>
+              <w:tc>
+                <w:tcPr>
+                  <w:tcW w:w="1292" w:type="dxa"/>
+                  <w:tcBorders>
+                    <w:top w:val="nil"/>
+                    <w:left w:val="nil"/>
+                    <w:bottom w:val="nil"/>
+                    <w:right w:val="nil"/>
+                  </w:tcBorders>
+                  <w:shd w:val="clear" w:color="auto" w:fill="auto"/>
+                  <w:noWrap/>
+                  <w:vAlign w:val="bottom"/>
+                  <w:hideMark/>
+                </w:tcPr>
+                <w:p>
+                  <w:pPr>
+                    <w:rPr>
+                      <w:rFonts w:ascii="Calibri" w:hAnsi="Calibri" w:cs="Calibri"/>
+                      <w:color w:val="000000"/>
+                      <w:sz w:val="28"/>
+                      <w:szCs w:val="28"/>
+                    </w:rPr>
+                  </w:pPr>
+                  <w:r>
+                    <w:rPr>
+                      <w:rFonts w:ascii="Calibri" w:hAnsi="Calibri" w:cs="Calibri"/>
+                      <w:color w:val="000000"/>
+                      <w:sz w:val="28"/>
+                      <w:szCs w:val="28"/>
+                    </w:rPr>
+                    <w:t>bio5</w:t>
+                  </w:r>
+                </w:p>
+              </w:tc>
+              <w:tc>
+                <w:tcPr>
+                  <w:tcW w:w="1479" w:type="dxa"/>
+                  <w:tcBorders>
+                    <w:top w:val="nil"/>
+                    <w:left w:val="nil"/>
+                    <w:bottom w:val="nil"/>
+                    <w:right w:val="nil"/>
+                  </w:tcBorders>
+                  <w:shd w:val="clear" w:color="auto" w:fill="auto"/>
+                  <w:noWrap/>
+                  <w:vAlign w:val="bottom"/>
+                  <w:hideMark/>
+                </w:tcPr>
+                <w:p>
+                  <w:pPr>
+                    <w:jc w:val="center"/>
+                    <w:rPr>
+                      <w:rFonts w:ascii="Calibri" w:hAnsi="Calibri" w:cs="Calibri"/>
+                      <w:color w:val="000000"/>
+                      <w:sz w:val="28"/>
+                      <w:szCs w:val="28"/>
+                    </w:rPr>
+                  </w:pPr>
+                  <w:r>
+                    <w:rPr>
+                      <w:rFonts w:ascii="Calibri" w:hAnsi="Calibri" w:cs="Calibri"/>
+                      <w:color w:val="000000"/>
+                      <w:sz w:val="28"/>
+                      <w:szCs w:val="28"/>
+                    </w:rPr>
+                    <w:t>0.21</w:t>
+                  </w:r>
+                </w:p>
+              </w:tc>
+              <w:tc>
+                <w:tcPr>
+                  <w:tcW w:w="1890" w:type="dxa"/>
+                  <w:tcBorders>
+                    <w:top w:val="nil"/>
+                    <w:left w:val="nil"/>
+                    <w:bottom w:val="nil"/>
+                    <w:right w:val="nil"/>
+                  </w:tcBorders>
+                  <w:shd w:val="clear" w:color="auto" w:fill="auto"/>
+                  <w:noWrap/>
+                  <w:vAlign w:val="bottom"/>
+                  <w:hideMark/>
+                </w:tcPr>
+                <w:p>
+                  <w:pPr>
+                    <w:jc w:val="center"/>
+                    <w:rPr>
+                      <w:rFonts w:ascii="Calibri" w:hAnsi="Calibri" w:cs="Calibri"/>
+                      <w:color w:val="000000"/>
+                      <w:sz w:val="28"/>
+                      <w:szCs w:val="28"/>
+                    </w:rPr>
+                  </w:pPr>
+                  <w:r>
+                    <w:rPr>
+                      <w:rFonts w:ascii="Calibri" w:hAnsi="Calibri" w:cs="Calibri"/>
+                      <w:color w:val="000000"/>
+                      <w:sz w:val="28"/>
+                      <w:szCs w:val="28"/>
+                    </w:rPr>
+                    <w:t>0.27</w:t>
+                  </w:r>
+                </w:p>
+              </w:tc>
+            </w:tr>
+            <w:tr>
+              <w:trPr>
+                <w:trHeight w:val="522"/>
+              </w:trPr>
+              <w:tc>
+                <w:tcPr>
+                  <w:tcW w:w="1292" w:type="dxa"/>
+                  <w:tcBorders>
+                    <w:top w:val="nil"/>
+                    <w:left w:val="nil"/>
+                    <w:bottom w:val="nil"/>
+                    <w:right w:val="nil"/>
+                  </w:tcBorders>
+                  <w:shd w:val="clear" w:color="auto" w:fill="auto"/>
+                  <w:noWrap/>
+                  <w:vAlign w:val="bottom"/>
+                  <w:hideMark/>
+                </w:tcPr>
+                <w:p>
+                  <w:pPr>
+                    <w:rPr>
+                      <w:rFonts w:ascii="Calibri" w:hAnsi="Calibri" w:cs="Calibri"/>
+                      <w:color w:val="000000"/>
+                      <w:sz w:val="28"/>
+                      <w:szCs w:val="28"/>
+                    </w:rPr>
+                  </w:pPr>
+                  <w:r>
+                    <w:rPr>
+                      <w:rFonts w:ascii="Calibri" w:hAnsi="Calibri" w:cs="Calibri"/>
+                      <w:color w:val="000000"/>
+                      <w:sz w:val="28"/>
+                      <w:szCs w:val="28"/>
+                    </w:rPr>
+                    <w:t>bio6</w:t>
+                  </w:r>
+                </w:p>
+              </w:tc>
+              <w:tc>
+                <w:tcPr>
+                  <w:tcW w:w="1479" w:type="dxa"/>
+                  <w:tcBorders>
+                    <w:top w:val="nil"/>
+                    <w:left w:val="nil"/>
+                    <w:bottom w:val="nil"/>
+                    <w:right w:val="nil"/>
+                  </w:tcBorders>
+                  <w:shd w:val="clear" w:color="auto" w:fill="auto"/>
+                  <w:noWrap/>
+                  <w:vAlign w:val="bottom"/>
+                  <w:hideMark/>
+                </w:tcPr>
+                <w:p>
+                  <w:pPr>
+                    <w:jc w:val="center"/>
+                    <w:rPr>
+                      <w:rFonts w:ascii="Calibri" w:hAnsi="Calibri" w:cs="Calibri"/>
+                      <w:color w:val="000000"/>
+                      <w:sz w:val="28"/>
+                      <w:szCs w:val="28"/>
+                    </w:rPr>
+                  </w:pPr>
+                  <w:r>
+                    <w:rPr>
+                      <w:rFonts w:ascii="Calibri" w:hAnsi="Calibri" w:cs="Calibri"/>
+                      <w:color w:val="000000"/>
+                      <w:sz w:val="28"/>
+                      <w:szCs w:val="28"/>
+                    </w:rPr>
+                    <w:t>0.26</w:t>
+                  </w:r>
+                </w:p>
+              </w:tc>
+              <w:tc>
+                <w:tcPr>
+                  <w:tcW w:w="1890" w:type="dxa"/>
+                  <w:tcBorders>
+                    <w:top w:val="nil"/>
+                    <w:left w:val="nil"/>
+                    <w:bottom w:val="nil"/>
+                    <w:right w:val="nil"/>
+                  </w:tcBorders>
+                  <w:shd w:val="clear" w:color="auto" w:fill="auto"/>
+                  <w:noWrap/>
+                  <w:vAlign w:val="bottom"/>
+                  <w:hideMark/>
+                </w:tcPr>
+                <w:p>
+                  <w:pPr>
+                    <w:jc w:val="center"/>
+                    <w:rPr>
+                      <w:rFonts w:ascii="Calibri" w:hAnsi="Calibri" w:cs="Calibri"/>
+                      <w:color w:val="000000"/>
+                      <w:sz w:val="28"/>
+                      <w:szCs w:val="28"/>
+                    </w:rPr>
+                  </w:pPr>
+                  <w:r>
+                    <w:rPr>
+                      <w:rFonts w:ascii="Calibri" w:hAnsi="Calibri" w:cs="Calibri"/>
+                      <w:color w:val="000000"/>
+                      <w:sz w:val="28"/>
+                      <w:szCs w:val="28"/>
+                    </w:rPr>
+                    <w:t>-0.10</w:t>
+                  </w:r>
+                </w:p>
+              </w:tc>
+            </w:tr>
+            <w:tr>
+              <w:trPr>
+                <w:trHeight w:val="522"/>
+              </w:trPr>
+              <w:tc>
+                <w:tcPr>
+                  <w:tcW w:w="1292" w:type="dxa"/>
+                  <w:tcBorders>
+                    <w:top w:val="nil"/>
+                    <w:left w:val="nil"/>
+                    <w:bottom w:val="nil"/>
+                    <w:right w:val="nil"/>
+                  </w:tcBorders>
+                  <w:shd w:val="clear" w:color="auto" w:fill="auto"/>
+                  <w:noWrap/>
+                  <w:vAlign w:val="bottom"/>
+                  <w:hideMark/>
+                </w:tcPr>
+                <w:p>
+                  <w:pPr>
+                    <w:rPr>
+                      <w:rFonts w:ascii="Calibri" w:hAnsi="Calibri" w:cs="Calibri"/>
+                      <w:color w:val="000000"/>
+                      <w:sz w:val="28"/>
+                      <w:szCs w:val="28"/>
+                    </w:rPr>
+                  </w:pPr>
+                  <w:r>
+                    <w:rPr>
+                      <w:rFonts w:ascii="Calibri" w:hAnsi="Calibri" w:cs="Calibri"/>
+                      <w:color w:val="000000"/>
+                      <w:sz w:val="28"/>
+                      <w:szCs w:val="28"/>
+                    </w:rPr>
+                    <w:t>bio7</w:t>
+                  </w:r>
+                </w:p>
+              </w:tc>
+              <w:tc>
+                <w:tcPr>
+                  <w:tcW w:w="1479" w:type="dxa"/>
+                  <w:tcBorders>
+                    <w:top w:val="nil"/>
+                    <w:left w:val="nil"/>
+                    <w:bottom w:val="nil"/>
+                    <w:right w:val="nil"/>
+                  </w:tcBorders>
+                  <w:shd w:val="clear" w:color="000000" w:fill="FFFF00"/>
+                  <w:noWrap/>
+                  <w:vAlign w:val="bottom"/>
+                  <w:hideMark/>
+                </w:tcPr>
+                <w:p>
+                  <w:pPr>
+                    <w:jc w:val="center"/>
+                    <w:rPr>
+                      <w:rFonts w:ascii="Calibri" w:hAnsi="Calibri" w:cs="Calibri"/>
+                      <w:color w:val="000000"/>
+                      <w:sz w:val="28"/>
+                      <w:szCs w:val="28"/>
+                    </w:rPr>
+                  </w:pPr>
+                  <w:r>
+                    <w:rPr>
+                      <w:rFonts w:ascii="Calibri" w:hAnsi="Calibri" w:cs="Calibri"/>
+                      <w:color w:val="000000"/>
+                      <w:sz w:val="28"/>
+                      <w:szCs w:val="28"/>
+                    </w:rPr>
+                    <w:t>-0.26</w:t>
+                  </w:r>
+                </w:p>
+              </w:tc>
+              <w:tc>
+                <w:tcPr>
+                  <w:tcW w:w="1890" w:type="dxa"/>
+                  <w:tcBorders>
+                    <w:top w:val="nil"/>
+                    <w:left w:val="nil"/>
+                    <w:bottom w:val="nil"/>
+                    <w:right w:val="nil"/>
+                  </w:tcBorders>
+                  <w:shd w:val="clear" w:color="auto" w:fill="auto"/>
+                  <w:noWrap/>
+                  <w:vAlign w:val="bottom"/>
+                  <w:hideMark/>
+                </w:tcPr>
+                <w:p>
+                  <w:pPr>
+                    <w:jc w:val="center"/>
+                    <w:rPr>
+                      <w:rFonts w:ascii="Calibri" w:hAnsi="Calibri" w:cs="Calibri"/>
+                      <w:color w:val="000000"/>
+                      <w:sz w:val="28"/>
+                      <w:szCs w:val="28"/>
+                    </w:rPr>
+                  </w:pPr>
+                  <w:r>
+                    <w:rPr>
+                      <w:rFonts w:ascii="Calibri" w:hAnsi="Calibri" w:cs="Calibri"/>
+                      <w:color w:val="000000"/>
+                      <w:sz w:val="28"/>
+                      <w:szCs w:val="28"/>
+                    </w:rPr>
+                    <w:t>0.16</w:t>
+                  </w:r>
+                </w:p>
+              </w:tc>
+            </w:tr>
+            <w:tr>
+              <w:trPr>
+                <w:trHeight w:val="522"/>
+              </w:trPr>
+              <w:tc>
+                <w:tcPr>
+                  <w:tcW w:w="1292" w:type="dxa"/>
+                  <w:tcBorders>
+                    <w:top w:val="nil"/>
+                    <w:left w:val="nil"/>
+                    <w:bottom w:val="nil"/>
+                    <w:right w:val="nil"/>
+                  </w:tcBorders>
+                  <w:shd w:val="clear" w:color="auto" w:fill="auto"/>
+                  <w:noWrap/>
+                  <w:vAlign w:val="bottom"/>
+                  <w:hideMark/>
+                </w:tcPr>
+                <w:p>
+                  <w:pPr>
+                    <w:rPr>
+                      <w:rFonts w:ascii="Calibri" w:hAnsi="Calibri" w:cs="Calibri"/>
+                      <w:color w:val="000000"/>
+                      <w:sz w:val="28"/>
+                      <w:szCs w:val="28"/>
+                    </w:rPr>
+                  </w:pPr>
+                  <w:r>
+                    <w:rPr>
+                      <w:rFonts w:ascii="Calibri" w:hAnsi="Calibri" w:cs="Calibri"/>
+                      <w:color w:val="000000"/>
+                      <w:sz w:val="28"/>
+                      <w:szCs w:val="28"/>
+                    </w:rPr>
+                    <w:t>bio8</w:t>
+                  </w:r>
+                </w:p>
+              </w:tc>
+              <w:tc>
+                <w:tcPr>
+                  <w:tcW w:w="1479" w:type="dxa"/>
+                  <w:tcBorders>
+                    <w:top w:val="nil"/>
+                    <w:left w:val="nil"/>
+                    <w:bottom w:val="nil"/>
+                    <w:right w:val="nil"/>
+                  </w:tcBorders>
+                  <w:shd w:val="clear" w:color="auto" w:fill="auto"/>
+                  <w:noWrap/>
+                  <w:vAlign w:val="bottom"/>
+                  <w:hideMark/>
+                </w:tcPr>
+                <w:p>
+                  <w:pPr>
+                    <w:jc w:val="center"/>
+                    <w:rPr>
+                      <w:rFonts w:ascii="Calibri" w:hAnsi="Calibri" w:cs="Calibri"/>
+                      <w:color w:val="000000"/>
+                      <w:sz w:val="28"/>
+                      <w:szCs w:val="28"/>
+                    </w:rPr>
+                  </w:pPr>
+                  <w:r>
+                    <w:rPr>
+                      <w:rFonts w:ascii="Calibri" w:hAnsi="Calibri" w:cs="Calibri"/>
+                      <w:color w:val="000000"/>
+                      <w:sz w:val="28"/>
+                      <w:szCs w:val="28"/>
+                    </w:rPr>
+                    <w:t>0.22</w:t>
+                  </w:r>
+                </w:p>
+              </w:tc>
+              <w:tc>
+                <w:tcPr>
+                  <w:tcW w:w="1890" w:type="dxa"/>
+                  <w:tcBorders>
+                    <w:top w:val="nil"/>
+                    <w:left w:val="nil"/>
+                    <w:bottom w:val="nil"/>
+                    <w:right w:val="nil"/>
+                  </w:tcBorders>
+                  <w:shd w:val="clear" w:color="auto" w:fill="auto"/>
+                  <w:noWrap/>
+                  <w:vAlign w:val="bottom"/>
+                  <w:hideMark/>
+                </w:tcPr>
+                <w:p>
+                  <w:pPr>
+                    <w:jc w:val="center"/>
+                    <w:rPr>
+                      <w:rFonts w:ascii="Calibri" w:hAnsi="Calibri" w:cs="Calibri"/>
+                      <w:color w:val="000000"/>
+                      <w:sz w:val="28"/>
+                      <w:szCs w:val="28"/>
+                    </w:rPr>
+                  </w:pPr>
+                  <w:r>
+                    <w:rPr>
+                      <w:rFonts w:ascii="Calibri" w:hAnsi="Calibri" w:cs="Calibri"/>
+                      <w:color w:val="000000"/>
+                      <w:sz w:val="28"/>
+                      <w:szCs w:val="28"/>
+                    </w:rPr>
+                    <w:t>0.07</w:t>
+                  </w:r>
+                </w:p>
+              </w:tc>
+            </w:tr>
+            <w:tr>
+              <w:trPr>
+                <w:trHeight w:val="522"/>
+              </w:trPr>
+              <w:tc>
+                <w:tcPr>
+                  <w:tcW w:w="1292" w:type="dxa"/>
+                  <w:tcBorders>
+                    <w:top w:val="nil"/>
+                    <w:left w:val="nil"/>
+                    <w:bottom w:val="nil"/>
+                    <w:right w:val="nil"/>
+                  </w:tcBorders>
+                  <w:shd w:val="clear" w:color="auto" w:fill="auto"/>
+                  <w:noWrap/>
+                  <w:vAlign w:val="bottom"/>
+                  <w:hideMark/>
+                </w:tcPr>
+                <w:p>
+                  <w:pPr>
+                    <w:rPr>
+                      <w:rFonts w:ascii="Calibri" w:hAnsi="Calibri" w:cs="Calibri"/>
+                      <w:color w:val="000000"/>
+                      <w:sz w:val="28"/>
+                      <w:szCs w:val="28"/>
+                    </w:rPr>
+                  </w:pPr>
+                  <w:r>
+                    <w:rPr>
+                      <w:rFonts w:ascii="Calibri" w:hAnsi="Calibri" w:cs="Calibri"/>
+                      <w:color w:val="000000"/>
+                      <w:sz w:val="28"/>
+                      <w:szCs w:val="28"/>
+                    </w:rPr>
+                    <w:t>bio9</w:t>
+                  </w:r>
+                </w:p>
+              </w:tc>
+              <w:tc>
+                <w:tcPr>
+                  <w:tcW w:w="1479" w:type="dxa"/>
+                  <w:tcBorders>
+                    <w:top w:val="nil"/>
+                    <w:left w:val="nil"/>
+                    <w:bottom w:val="nil"/>
+                    <w:right w:val="nil"/>
+                  </w:tcBorders>
+                  <w:shd w:val="clear" w:color="auto" w:fill="auto"/>
+                  <w:noWrap/>
+                  <w:vAlign w:val="bottom"/>
+                  <w:hideMark/>
+                </w:tcPr>
+                <w:p>
+                  <w:pPr>
+                    <w:jc w:val="center"/>
+                    <w:rPr>
+                      <w:rFonts w:ascii="Calibri" w:hAnsi="Calibri" w:cs="Calibri"/>
+                      <w:color w:val="000000"/>
+                      <w:sz w:val="28"/>
+                      <w:szCs w:val="28"/>
+                    </w:rPr>
+                  </w:pPr>
+                  <w:r>
+                    <w:rPr>
+                      <w:rFonts w:ascii="Calibri" w:hAnsi="Calibri" w:cs="Calibri"/>
+                      <w:color w:val="000000"/>
+                      <w:sz w:val="28"/>
+                      <w:szCs w:val="28"/>
+                    </w:rPr>
+                    <w:t>0.26</w:t>
+                  </w:r>
+                </w:p>
+              </w:tc>
+              <w:tc>
+                <w:tcPr>
+                  <w:tcW w:w="1890" w:type="dxa"/>
+                  <w:tcBorders>
+                    <w:top w:val="nil"/>
+                    <w:left w:val="nil"/>
+                    <w:bottom w:val="nil"/>
+                    <w:right w:val="nil"/>
+                  </w:tcBorders>
+                  <w:shd w:val="clear" w:color="auto" w:fill="auto"/>
+                  <w:noWrap/>
+                  <w:vAlign w:val="bottom"/>
+                  <w:hideMark/>
+                </w:tcPr>
+                <w:p>
+                  <w:pPr>
+                    <w:jc w:val="center"/>
+                    <w:rPr>
+                      <w:rFonts w:ascii="Calibri" w:hAnsi="Calibri" w:cs="Calibri"/>
+                      <w:color w:val="000000"/>
+                      <w:sz w:val="28"/>
+                      <w:szCs w:val="28"/>
+                    </w:rPr>
+                  </w:pPr>
+                  <w:r>
+                    <w:rPr>
+                      <w:rFonts w:ascii="Calibri" w:hAnsi="Calibri" w:cs="Calibri"/>
+                      <w:color w:val="000000"/>
+                      <w:sz w:val="28"/>
+                      <w:szCs w:val="28"/>
+                    </w:rPr>
+                    <w:t>-0.11</w:t>
+                  </w:r>
+                </w:p>
+              </w:tc>
+            </w:tr>
+            <w:tr>
+              <w:trPr>
+                <w:trHeight w:val="522"/>
+              </w:trPr>
+              <w:tc>
+                <w:tcPr>
+                  <w:tcW w:w="1292" w:type="dxa"/>
+                  <w:tcBorders>
+                    <w:top w:val="nil"/>
+                    <w:left w:val="nil"/>
+                    <w:bottom w:val="nil"/>
+                    <w:right w:val="nil"/>
+                  </w:tcBorders>
+                  <w:shd w:val="clear" w:color="auto" w:fill="auto"/>
+                  <w:noWrap/>
+                  <w:vAlign w:val="bottom"/>
+                  <w:hideMark/>
+                </w:tcPr>
+                <w:p>
+                  <w:pPr>
+                    <w:rPr>
+                      <w:rFonts w:ascii="Calibri" w:hAnsi="Calibri" w:cs="Calibri"/>
+                      <w:color w:val="000000"/>
+                      <w:sz w:val="28"/>
+                      <w:szCs w:val="28"/>
+                    </w:rPr>
+                  </w:pPr>
+                  <w:r>
+                    <w:rPr>
+                      <w:rFonts w:ascii="Calibri" w:hAnsi="Calibri" w:cs="Calibri"/>
+                      <w:color w:val="000000"/>
+                      <w:sz w:val="28"/>
+                      <w:szCs w:val="28"/>
+                    </w:rPr>
+                    <w:t>bio10</w:t>
+                  </w:r>
+                </w:p>
+              </w:tc>
+              <w:tc>
+                <w:tcPr>
+                  <w:tcW w:w="1479" w:type="dxa"/>
+                  <w:tcBorders>
+                    <w:top w:val="nil"/>
+                    <w:left w:val="nil"/>
+                    <w:bottom w:val="nil"/>
+                    <w:right w:val="nil"/>
+                  </w:tcBorders>
+                  <w:shd w:val="clear" w:color="auto" w:fill="auto"/>
+                  <w:noWrap/>
+                  <w:vAlign w:val="bottom"/>
+                  <w:hideMark/>
+                </w:tcPr>
+                <w:p>
+                  <w:pPr>
+                    <w:jc w:val="center"/>
+                    <w:rPr>
+                      <w:rFonts w:ascii="Calibri" w:hAnsi="Calibri" w:cs="Calibri"/>
+                      <w:color w:val="000000"/>
+                      <w:sz w:val="28"/>
+                      <w:szCs w:val="28"/>
+                    </w:rPr>
+                  </w:pPr>
+                  <w:r>
+                    <w:rPr>
+                      <w:rFonts w:ascii="Calibri" w:hAnsi="Calibri" w:cs="Calibri"/>
+                      <w:color w:val="000000"/>
+                      <w:sz w:val="28"/>
+                      <w:szCs w:val="28"/>
+                    </w:rPr>
+                    <w:t>0.26</w:t>
+                  </w:r>
+                </w:p>
+              </w:tc>
+              <w:tc>
+                <w:tcPr>
+                  <w:tcW w:w="1890" w:type="dxa"/>
+                  <w:tcBorders>
+                    <w:top w:val="nil"/>
+                    <w:left w:val="nil"/>
+                    <w:bottom w:val="nil"/>
+                    <w:right w:val="nil"/>
+                  </w:tcBorders>
+                  <w:shd w:val="clear" w:color="auto" w:fill="auto"/>
+                  <w:noWrap/>
+                  <w:vAlign w:val="bottom"/>
+                  <w:hideMark/>
+                </w:tcPr>
+                <w:p>
+                  <w:pPr>
+                    <w:jc w:val="center"/>
+                    <w:rPr>
+                      <w:rFonts w:ascii="Calibri" w:hAnsi="Calibri" w:cs="Calibri"/>
+                      <w:color w:val="000000"/>
+                      <w:sz w:val="28"/>
+                      <w:szCs w:val="28"/>
+                    </w:rPr>
+                  </w:pPr>
+                  <w:r>
+                    <w:rPr>
+                      <w:rFonts w:ascii="Calibri" w:hAnsi="Calibri" w:cs="Calibri"/>
+                      <w:color w:val="000000"/>
+                      <w:sz w:val="28"/>
+                      <w:szCs w:val="28"/>
+                    </w:rPr>
+                    <w:t>0.09</w:t>
+                  </w:r>
+                </w:p>
+              </w:tc>
+            </w:tr>
+            <w:tr>
+              <w:trPr>
+                <w:trHeight w:val="522"/>
+              </w:trPr>
+              <w:tc>
+                <w:tcPr>
+                  <w:tcW w:w="1292" w:type="dxa"/>
+                  <w:tcBorders>
+                    <w:top w:val="nil"/>
+                    <w:left w:val="nil"/>
+                    <w:bottom w:val="nil"/>
+                    <w:right w:val="nil"/>
+                  </w:tcBorders>
+                  <w:shd w:val="clear" w:color="auto" w:fill="auto"/>
+                  <w:noWrap/>
+                  <w:vAlign w:val="bottom"/>
+                  <w:hideMark/>
+                </w:tcPr>
+                <w:p>
+                  <w:pPr>
+                    <w:rPr>
+                      <w:rFonts w:ascii="Calibri" w:hAnsi="Calibri" w:cs="Calibri"/>
+                      <w:color w:val="000000"/>
+                      <w:sz w:val="28"/>
+                      <w:szCs w:val="28"/>
+                    </w:rPr>
+                  </w:pPr>
+                  <w:r>
+                    <w:rPr>
+                      <w:rFonts w:ascii="Calibri" w:hAnsi="Calibri" w:cs="Calibri"/>
+                      <w:color w:val="000000"/>
+                      <w:sz w:val="28"/>
+                      <w:szCs w:val="28"/>
+                    </w:rPr>
+                    <w:t>bio11</w:t>
+                  </w:r>
+                </w:p>
+              </w:tc>
+              <w:tc>
+                <w:tcPr>
+                  <w:tcW w:w="1479" w:type="dxa"/>
+                  <w:tcBorders>
+                    <w:top w:val="nil"/>
+                    <w:left w:val="nil"/>
+                    <w:bottom w:val="nil"/>
+                    <w:right w:val="nil"/>
+                  </w:tcBorders>
+                  <w:shd w:val="clear" w:color="auto" w:fill="auto"/>
+                  <w:noWrap/>
+                  <w:vAlign w:val="bottom"/>
+                  <w:hideMark/>
+                </w:tcPr>
+                <w:p>
+                  <w:pPr>
+                    <w:jc w:val="center"/>
+                    <w:rPr>
+                      <w:rFonts w:ascii="Calibri" w:hAnsi="Calibri" w:cs="Calibri"/>
+                      <w:color w:val="000000"/>
+                      <w:sz w:val="28"/>
+                      <w:szCs w:val="28"/>
+                    </w:rPr>
+                  </w:pPr>
+                  <w:r>
+                    <w:rPr>
+                      <w:rFonts w:ascii="Calibri" w:hAnsi="Calibri" w:cs="Calibri"/>
+                      <w:color w:val="000000"/>
+                      <w:sz w:val="28"/>
+                      <w:szCs w:val="28"/>
+                    </w:rPr>
+                    <w:t>0.26</w:t>
+                  </w:r>
+                </w:p>
+              </w:tc>
+              <w:tc>
+                <w:tcPr>
+                  <w:tcW w:w="1890" w:type="dxa"/>
+                  <w:tcBorders>
+                    <w:top w:val="nil"/>
+                    <w:left w:val="nil"/>
+                    <w:bottom w:val="nil"/>
+                    <w:right w:val="nil"/>
+                  </w:tcBorders>
+                  <w:shd w:val="clear" w:color="auto" w:fill="auto"/>
+                  <w:noWrap/>
+                  <w:vAlign w:val="bottom"/>
+                  <w:hideMark/>
+                </w:tcPr>
+                <w:p>
+                  <w:pPr>
+                    <w:jc w:val="center"/>
+                    <w:rPr>
+                      <w:rFonts w:ascii="Calibri" w:hAnsi="Calibri" w:cs="Calibri"/>
+                      <w:color w:val="000000"/>
+                      <w:sz w:val="28"/>
+                      <w:szCs w:val="28"/>
+                    </w:rPr>
+                  </w:pPr>
+                  <w:r>
+                    <w:rPr>
+                      <w:rFonts w:ascii="Calibri" w:hAnsi="Calibri" w:cs="Calibri"/>
+                      <w:color w:val="000000"/>
+                      <w:sz w:val="28"/>
+                      <w:szCs w:val="28"/>
+                    </w:rPr>
+                    <w:t>-0.14</w:t>
+                  </w:r>
+                </w:p>
+              </w:tc>
+            </w:tr>
+            <w:tr>
+              <w:trPr>
+                <w:trHeight w:val="522"/>
+              </w:trPr>
+              <w:tc>
+                <w:tcPr>
+                  <w:tcW w:w="1292" w:type="dxa"/>
+                  <w:tcBorders>
+                    <w:top w:val="nil"/>
+                    <w:left w:val="nil"/>
+                    <w:bottom w:val="nil"/>
+                    <w:right w:val="nil"/>
+                  </w:tcBorders>
+                  <w:shd w:val="clear" w:color="auto" w:fill="auto"/>
+                  <w:noWrap/>
+                  <w:vAlign w:val="bottom"/>
+                  <w:hideMark/>
+                </w:tcPr>
+                <w:p>
+                  <w:pPr>
+                    <w:rPr>
+                      <w:rFonts w:ascii="Calibri" w:hAnsi="Calibri" w:cs="Calibri"/>
+                      <w:color w:val="000000"/>
+                      <w:sz w:val="28"/>
+                      <w:szCs w:val="28"/>
+                    </w:rPr>
+                  </w:pPr>
+                  <w:r>
+                    <w:rPr>
+                      <w:rFonts w:ascii="Calibri" w:hAnsi="Calibri" w:cs="Calibri"/>
+                      <w:color w:val="000000"/>
+                      <w:sz w:val="28"/>
+                      <w:szCs w:val="28"/>
+                    </w:rPr>
+                    <w:t>bio12</w:t>
+                  </w:r>
+                </w:p>
+              </w:tc>
+              <w:tc>
+                <w:tcPr>
+                  <w:tcW w:w="1479" w:type="dxa"/>
+                  <w:tcBorders>
+                    <w:top w:val="nil"/>
+                    <w:left w:val="nil"/>
+                    <w:bottom w:val="nil"/>
+                    <w:right w:val="nil"/>
+                  </w:tcBorders>
+                  <w:shd w:val="clear" w:color="auto" w:fill="auto"/>
+                  <w:noWrap/>
+                  <w:vAlign w:val="bottom"/>
+                  <w:hideMark/>
+                </w:tcPr>
+                <w:p>
+                  <w:pPr>
+                    <w:jc w:val="center"/>
+                    <w:rPr>
+                      <w:rFonts w:ascii="Calibri" w:hAnsi="Calibri" w:cs="Calibri"/>
+                      <w:color w:val="000000"/>
+                      <w:sz w:val="28"/>
+                      <w:szCs w:val="28"/>
+                    </w:rPr>
+                  </w:pPr>
+                  <w:r>
+                    <w:rPr>
+                      <w:rFonts w:ascii="Calibri" w:hAnsi="Calibri" w:cs="Calibri"/>
+                      <w:color w:val="000000"/>
+                      <w:sz w:val="28"/>
+                      <w:szCs w:val="28"/>
+                    </w:rPr>
+                    <w:t>0.26</w:t>
+                  </w:r>
+                </w:p>
+              </w:tc>
+              <w:tc>
+                <w:tcPr>
+                  <w:tcW w:w="1890" w:type="dxa"/>
+                  <w:tcBorders>
+                    <w:top w:val="nil"/>
+                    <w:left w:val="nil"/>
+                    <w:bottom w:val="nil"/>
+                    <w:right w:val="nil"/>
+                  </w:tcBorders>
+                  <w:shd w:val="clear" w:color="auto" w:fill="auto"/>
+                  <w:noWrap/>
+                  <w:vAlign w:val="bottom"/>
+                  <w:hideMark/>
+                </w:tcPr>
+                <w:p>
+                  <w:pPr>
+                    <w:jc w:val="center"/>
+                    <w:rPr>
+                      <w:rFonts w:ascii="Calibri" w:hAnsi="Calibri" w:cs="Calibri"/>
+                      <w:color w:val="000000"/>
+                      <w:sz w:val="28"/>
+                      <w:szCs w:val="28"/>
+                    </w:rPr>
+                  </w:pPr>
+                  <w:r>
+                    <w:rPr>
+                      <w:rFonts w:ascii="Calibri" w:hAnsi="Calibri" w:cs="Calibri"/>
+                      <w:color w:val="000000"/>
+                      <w:sz w:val="28"/>
+                      <w:szCs w:val="28"/>
+                    </w:rPr>
+                    <w:t>-0.01</w:t>
+                  </w:r>
+                </w:p>
+              </w:tc>
+            </w:tr>
+            <w:tr>
+              <w:trPr>
+                <w:trHeight w:val="522"/>
+              </w:trPr>
+              <w:tc>
+                <w:tcPr>
+                  <w:tcW w:w="1292" w:type="dxa"/>
+                  <w:tcBorders>
+                    <w:top w:val="nil"/>
+                    <w:left w:val="nil"/>
+                    <w:bottom w:val="nil"/>
+                    <w:right w:val="nil"/>
+                  </w:tcBorders>
+                  <w:shd w:val="clear" w:color="auto" w:fill="auto"/>
+                  <w:noWrap/>
+                  <w:vAlign w:val="bottom"/>
+                  <w:hideMark/>
+                </w:tcPr>
+                <w:p>
+                  <w:pPr>
+                    <w:rPr>
+                      <w:rFonts w:ascii="Calibri" w:hAnsi="Calibri" w:cs="Calibri"/>
+                      <w:color w:val="000000"/>
+                      <w:sz w:val="28"/>
+                      <w:szCs w:val="28"/>
+                    </w:rPr>
+                  </w:pPr>
+                  <w:r>
+                    <w:rPr>
+                      <w:rFonts w:ascii="Calibri" w:hAnsi="Calibri" w:cs="Calibri"/>
+                      <w:color w:val="000000"/>
+                      <w:sz w:val="28"/>
+                      <w:szCs w:val="28"/>
+                    </w:rPr>
+                    <w:t>bio13</w:t>
+                  </w:r>
+                </w:p>
+              </w:tc>
+              <w:tc>
+                <w:tcPr>
+                  <w:tcW w:w="1479" w:type="dxa"/>
+                  <w:tcBorders>
+                    <w:top w:val="nil"/>
+                    <w:left w:val="nil"/>
+                    <w:bottom w:val="nil"/>
+                    <w:right w:val="nil"/>
+                  </w:tcBorders>
+                  <w:shd w:val="clear" w:color="auto" w:fill="auto"/>
+                  <w:noWrap/>
+                  <w:vAlign w:val="bottom"/>
+                  <w:hideMark/>
+                </w:tcPr>
+                <w:p>
+                  <w:pPr>
+                    <w:jc w:val="center"/>
+                    <w:rPr>
+                      <w:rFonts w:ascii="Calibri" w:hAnsi="Calibri" w:cs="Calibri"/>
+                      <w:color w:val="000000"/>
+                      <w:sz w:val="28"/>
+                      <w:szCs w:val="28"/>
+                    </w:rPr>
+                  </w:pPr>
+                  <w:r>
+                    <w:rPr>
+                      <w:rFonts w:ascii="Calibri" w:hAnsi="Calibri" w:cs="Calibri"/>
+                      <w:color w:val="000000"/>
+                      <w:sz w:val="28"/>
+                      <w:szCs w:val="28"/>
+                    </w:rPr>
+                    <w:t>0.20</w:t>
+                  </w:r>
+                </w:p>
+              </w:tc>
+              <w:tc>
+                <w:tcPr>
+                  <w:tcW w:w="1890" w:type="dxa"/>
+                  <w:tcBorders>
+                    <w:top w:val="nil"/>
+                    <w:left w:val="nil"/>
+                    <w:bottom w:val="nil"/>
+                    <w:right w:val="nil"/>
+                  </w:tcBorders>
+                  <w:shd w:val="clear" w:color="auto" w:fill="auto"/>
+                  <w:noWrap/>
+                  <w:vAlign w:val="bottom"/>
+                  <w:hideMark/>
+                </w:tcPr>
+                <w:p>
+                  <w:pPr>
+                    <w:jc w:val="center"/>
+                    <w:rPr>
+                      <w:rFonts w:ascii="Calibri" w:hAnsi="Calibri" w:cs="Calibri"/>
+                      <w:color w:val="000000"/>
+                      <w:sz w:val="28"/>
+                      <w:szCs w:val="28"/>
+                    </w:rPr>
+                  </w:pPr>
+                  <w:r>
+                    <w:rPr>
+                      <w:rFonts w:ascii="Calibri" w:hAnsi="Calibri" w:cs="Calibri"/>
+                      <w:color w:val="000000"/>
+                      <w:sz w:val="28"/>
+                      <w:szCs w:val="28"/>
+                    </w:rPr>
+                    <w:t>-0.26</w:t>
+                  </w:r>
+                </w:p>
+              </w:tc>
+            </w:tr>
+            <w:tr>
+              <w:trPr>
+                <w:trHeight w:val="522"/>
+              </w:trPr>
+              <w:tc>
+                <w:tcPr>
+                  <w:tcW w:w="1292" w:type="dxa"/>
+                  <w:tcBorders>
+                    <w:top w:val="nil"/>
+                    <w:left w:val="nil"/>
+                    <w:bottom w:val="nil"/>
+                    <w:right w:val="nil"/>
+                  </w:tcBorders>
+                  <w:shd w:val="clear" w:color="auto" w:fill="auto"/>
+                  <w:noWrap/>
+                  <w:vAlign w:val="bottom"/>
+                  <w:hideMark/>
+                </w:tcPr>
+                <w:p>
+                  <w:pPr>
+                    <w:rPr>
+                      <w:rFonts w:ascii="Calibri" w:hAnsi="Calibri" w:cs="Calibri"/>
+                      <w:color w:val="000000"/>
+                      <w:sz w:val="28"/>
+                      <w:szCs w:val="28"/>
+                    </w:rPr>
+                  </w:pPr>
+                  <w:r>
+                    <w:rPr>
+                      <w:rFonts w:ascii="Calibri" w:hAnsi="Calibri" w:cs="Calibri"/>
+                      <w:color w:val="000000"/>
+                      <w:sz w:val="28"/>
+                      <w:szCs w:val="28"/>
+                    </w:rPr>
+                    <w:t>bio14</w:t>
+                  </w:r>
+                </w:p>
+              </w:tc>
+              <w:tc>
+                <w:tcPr>
+                  <w:tcW w:w="1479" w:type="dxa"/>
+                  <w:tcBorders>
+                    <w:top w:val="nil"/>
+                    <w:left w:val="nil"/>
+                    <w:bottom w:val="nil"/>
+                    <w:right w:val="nil"/>
+                  </w:tcBorders>
+                  <w:shd w:val="clear" w:color="auto" w:fill="auto"/>
+                  <w:noWrap/>
+                  <w:vAlign w:val="bottom"/>
+                  <w:hideMark/>
+                </w:tcPr>
+                <w:p>
+                  <w:pPr>
+                    <w:jc w:val="center"/>
+                    <w:rPr>
+                      <w:rFonts w:ascii="Calibri" w:hAnsi="Calibri" w:cs="Calibri"/>
+                      <w:color w:val="000000"/>
+                      <w:sz w:val="28"/>
+                      <w:szCs w:val="28"/>
+                    </w:rPr>
+                  </w:pPr>
+                  <w:r>
+                    <w:rPr>
+                      <w:rFonts w:ascii="Calibri" w:hAnsi="Calibri" w:cs="Calibri"/>
+                      <w:color w:val="000000"/>
+                      <w:sz w:val="28"/>
+                      <w:szCs w:val="28"/>
+                    </w:rPr>
+                    <w:t>0.19</w:t>
+                  </w:r>
+                </w:p>
+              </w:tc>
+              <w:tc>
+                <w:tcPr>
+                  <w:tcW w:w="1890" w:type="dxa"/>
+                  <w:tcBorders>
+                    <w:top w:val="nil"/>
+                    <w:left w:val="nil"/>
+                    <w:bottom w:val="nil"/>
+                    <w:right w:val="nil"/>
+                  </w:tcBorders>
+                  <w:shd w:val="clear" w:color="000000" w:fill="FFFF00"/>
+                  <w:noWrap/>
+                  <w:vAlign w:val="bottom"/>
+                  <w:hideMark/>
+                </w:tcPr>
+                <w:p>
+                  <w:pPr>
+                    <w:jc w:val="center"/>
+                    <w:rPr>
+                      <w:rFonts w:ascii="Calibri" w:hAnsi="Calibri" w:cs="Calibri"/>
+                      <w:color w:val="000000"/>
+                      <w:sz w:val="28"/>
+                      <w:szCs w:val="28"/>
+                    </w:rPr>
+                  </w:pPr>
+                  <w:r>
+                    <w:rPr>
+                      <w:rFonts w:ascii="Calibri" w:hAnsi="Calibri" w:cs="Calibri"/>
+                      <w:color w:val="000000"/>
+                      <w:sz w:val="28"/>
+                      <w:szCs w:val="28"/>
+                    </w:rPr>
+                    <w:t>0.38</w:t>
+                  </w:r>
+                </w:p>
+              </w:tc>
+            </w:tr>
+            <w:tr>
+              <w:trPr>
+                <w:trHeight w:val="522"/>
+              </w:trPr>
+              <w:tc>
+                <w:tcPr>
+                  <w:tcW w:w="1292" w:type="dxa"/>
+                  <w:tcBorders>
+                    <w:top w:val="nil"/>
+                    <w:left w:val="nil"/>
+                    <w:bottom w:val="nil"/>
+                    <w:right w:val="nil"/>
+                  </w:tcBorders>
+                  <w:shd w:val="clear" w:color="auto" w:fill="auto"/>
+                  <w:noWrap/>
+                  <w:vAlign w:val="bottom"/>
+                  <w:hideMark/>
+                </w:tcPr>
+                <w:p>
+                  <w:pPr>
+                    <w:rPr>
+                      <w:rFonts w:ascii="Calibri" w:hAnsi="Calibri" w:cs="Calibri"/>
+                      <w:color w:val="000000"/>
+                      <w:sz w:val="28"/>
+                      <w:szCs w:val="28"/>
+                    </w:rPr>
+                  </w:pPr>
+                  <w:r>
+                    <w:rPr>
+                      <w:rFonts w:ascii="Calibri" w:hAnsi="Calibri" w:cs="Calibri"/>
+                      <w:color w:val="000000"/>
+                      <w:sz w:val="28"/>
+                      <w:szCs w:val="28"/>
+                    </w:rPr>
+                    <w:t>bio15</w:t>
+                  </w:r>
+                </w:p>
+              </w:tc>
+              <w:tc>
+                <w:tcPr>
+                  <w:tcW w:w="1479" w:type="dxa"/>
+                  <w:tcBorders>
+                    <w:top w:val="nil"/>
+                    <w:left w:val="nil"/>
+                    <w:bottom w:val="nil"/>
+                    <w:right w:val="nil"/>
+                  </w:tcBorders>
+                  <w:shd w:val="clear" w:color="000000" w:fill="FFFF00"/>
+                  <w:noWrap/>
+                  <w:vAlign w:val="bottom"/>
+                  <w:hideMark/>
+                </w:tcPr>
+                <w:p>
+                  <w:pPr>
+                    <w:jc w:val="center"/>
+                    <w:rPr>
+                      <w:rFonts w:ascii="Calibri" w:hAnsi="Calibri" w:cs="Calibri"/>
+                      <w:color w:val="000000"/>
+                      <w:sz w:val="28"/>
+                      <w:szCs w:val="28"/>
+                    </w:rPr>
+                  </w:pPr>
+                  <w:r>
+                    <w:rPr>
+                      <w:rFonts w:ascii="Calibri" w:hAnsi="Calibri" w:cs="Calibri"/>
+                      <w:color w:val="000000"/>
+                      <w:sz w:val="28"/>
+                      <w:szCs w:val="28"/>
+                    </w:rPr>
+                    <w:t>-0.19</w:t>
+                  </w:r>
+                </w:p>
+              </w:tc>
+              <w:tc>
+                <w:tcPr>
+                  <w:tcW w:w="1890" w:type="dxa"/>
+                  <w:tcBorders>
+                    <w:top w:val="nil"/>
+                    <w:left w:val="nil"/>
+                    <w:bottom w:val="nil"/>
+                    <w:right w:val="nil"/>
+                  </w:tcBorders>
+                  <w:shd w:val="clear" w:color="000000" w:fill="FFFF00"/>
+                  <w:noWrap/>
+                  <w:vAlign w:val="bottom"/>
+                  <w:hideMark/>
+                </w:tcPr>
+                <w:p>
+                  <w:pPr>
+                    <w:jc w:val="center"/>
+                    <w:rPr>
+                      <w:rFonts w:ascii="Calibri" w:hAnsi="Calibri" w:cs="Calibri"/>
+                      <w:color w:val="000000"/>
+                      <w:sz w:val="28"/>
+                      <w:szCs w:val="28"/>
+                    </w:rPr>
+                  </w:pPr>
+                  <w:r>
+                    <w:rPr>
+                      <w:rFonts w:ascii="Calibri" w:hAnsi="Calibri" w:cs="Calibri"/>
+                      <w:color w:val="000000"/>
+                      <w:sz w:val="28"/>
+                      <w:szCs w:val="28"/>
+                    </w:rPr>
+                    <w:t>-0.33</w:t>
+                  </w:r>
+                </w:p>
+              </w:tc>
+            </w:tr>
+            <w:tr>
+              <w:trPr>
+                <w:trHeight w:val="522"/>
+              </w:trPr>
+              <w:tc>
+                <w:tcPr>
+                  <w:tcW w:w="1292" w:type="dxa"/>
+                  <w:tcBorders>
+                    <w:top w:val="nil"/>
+                    <w:left w:val="nil"/>
+                    <w:bottom w:val="nil"/>
+                    <w:right w:val="nil"/>
+                  </w:tcBorders>
+                  <w:shd w:val="clear" w:color="auto" w:fill="auto"/>
+                  <w:noWrap/>
+                  <w:vAlign w:val="bottom"/>
+                  <w:hideMark/>
+                </w:tcPr>
+                <w:p>
+                  <w:pPr>
+                    <w:rPr>
+                      <w:rFonts w:ascii="Calibri" w:hAnsi="Calibri" w:cs="Calibri"/>
+                      <w:color w:val="000000"/>
+                      <w:sz w:val="28"/>
+                      <w:szCs w:val="28"/>
+                    </w:rPr>
+                  </w:pPr>
+                  <w:r>
+                    <w:rPr>
+                      <w:rFonts w:ascii="Calibri" w:hAnsi="Calibri" w:cs="Calibri"/>
+                      <w:color w:val="000000"/>
+                      <w:sz w:val="28"/>
+                      <w:szCs w:val="28"/>
+                    </w:rPr>
+                    <w:t>bio16</w:t>
+                  </w:r>
+                </w:p>
+              </w:tc>
+              <w:tc>
+                <w:tcPr>
+                  <w:tcW w:w="1479" w:type="dxa"/>
+                  <w:tcBorders>
+                    <w:top w:val="nil"/>
+                    <w:left w:val="nil"/>
+                    <w:bottom w:val="nil"/>
+                    <w:right w:val="nil"/>
+                  </w:tcBorders>
+                  <w:shd w:val="clear" w:color="auto" w:fill="auto"/>
+                  <w:noWrap/>
+                  <w:vAlign w:val="bottom"/>
+                  <w:hideMark/>
+                </w:tcPr>
+                <w:p>
+                  <w:pPr>
+                    <w:jc w:val="center"/>
+                    <w:rPr>
+                      <w:rFonts w:ascii="Calibri" w:hAnsi="Calibri" w:cs="Calibri"/>
+                      <w:color w:val="000000"/>
+                      <w:sz w:val="28"/>
+                      <w:szCs w:val="28"/>
+                    </w:rPr>
+                  </w:pPr>
+                  <w:r>
+                    <w:rPr>
+                      <w:rFonts w:ascii="Calibri" w:hAnsi="Calibri" w:cs="Calibri"/>
+                      <w:color w:val="000000"/>
+                      <w:sz w:val="28"/>
+                      <w:szCs w:val="28"/>
+                    </w:rPr>
+                    <w:t>0.23</w:t>
+                  </w:r>
+                </w:p>
+              </w:tc>
+              <w:tc>
+                <w:tcPr>
+                  <w:tcW w:w="1890" w:type="dxa"/>
+                  <w:tcBorders>
+                    <w:top w:val="nil"/>
+                    <w:left w:val="nil"/>
+                    <w:bottom w:val="nil"/>
+                    <w:right w:val="nil"/>
+                  </w:tcBorders>
+                  <w:shd w:val="clear" w:color="auto" w:fill="auto"/>
+                  <w:noWrap/>
+                  <w:vAlign w:val="bottom"/>
+                  <w:hideMark/>
+                </w:tcPr>
+                <w:p>
+                  <w:pPr>
+                    <w:jc w:val="center"/>
+                    <w:rPr>
+                      <w:rFonts w:ascii="Calibri" w:hAnsi="Calibri" w:cs="Calibri"/>
+                      <w:color w:val="000000"/>
+                      <w:sz w:val="28"/>
+                      <w:szCs w:val="28"/>
+                    </w:rPr>
+                  </w:pPr>
+                  <w:r>
+                    <w:rPr>
+                      <w:rFonts w:ascii="Calibri" w:hAnsi="Calibri" w:cs="Calibri"/>
+                      <w:color w:val="000000"/>
+                      <w:sz w:val="28"/>
+                      <w:szCs w:val="28"/>
+                    </w:rPr>
+                    <w:t>-0.22</w:t>
+                  </w:r>
+                </w:p>
+              </w:tc>
+            </w:tr>
+            <w:tr>
+              <w:trPr>
+                <w:trHeight w:val="522"/>
+              </w:trPr>
+              <w:tc>
+                <w:tcPr>
+                  <w:tcW w:w="1292" w:type="dxa"/>
+                  <w:tcBorders>
+                    <w:top w:val="nil"/>
+                    <w:left w:val="nil"/>
+                    <w:bottom w:val="nil"/>
+                    <w:right w:val="nil"/>
+                  </w:tcBorders>
+                  <w:shd w:val="clear" w:color="auto" w:fill="auto"/>
+                  <w:noWrap/>
+                  <w:vAlign w:val="bottom"/>
+                  <w:hideMark/>
+                </w:tcPr>
+                <w:p>
+                  <w:pPr>
+                    <w:rPr>
+                      <w:rFonts w:ascii="Calibri" w:hAnsi="Calibri" w:cs="Calibri"/>
+                      <w:color w:val="000000"/>
+                      <w:sz w:val="28"/>
+                      <w:szCs w:val="28"/>
+                    </w:rPr>
+                  </w:pPr>
+                  <w:r>
+                    <w:rPr>
+                      <w:rFonts w:ascii="Calibri" w:hAnsi="Calibri" w:cs="Calibri"/>
+                      <w:color w:val="000000"/>
+                      <w:sz w:val="28"/>
+                      <w:szCs w:val="28"/>
+                    </w:rPr>
+                    <w:t>bio17</w:t>
+                  </w:r>
+                </w:p>
+              </w:tc>
+              <w:tc>
+                <w:tcPr>
+                  <w:tcW w:w="1479" w:type="dxa"/>
+                  <w:tcBorders>
+                    <w:top w:val="nil"/>
+                    <w:left w:val="nil"/>
+                    <w:bottom w:val="nil"/>
+                    <w:right w:val="nil"/>
+                  </w:tcBorders>
+                  <w:shd w:val="clear" w:color="auto" w:fill="auto"/>
+                  <w:noWrap/>
+                  <w:vAlign w:val="bottom"/>
+                  <w:hideMark/>
+                </w:tcPr>
+                <w:p>
+                  <w:pPr>
+                    <w:jc w:val="center"/>
+                    <w:rPr>
+                      <w:rFonts w:ascii="Calibri" w:hAnsi="Calibri" w:cs="Calibri"/>
+                      <w:color w:val="000000"/>
+                      <w:sz w:val="28"/>
+                      <w:szCs w:val="28"/>
+                    </w:rPr>
+                  </w:pPr>
+                  <w:r>
+                    <w:rPr>
+                      <w:rFonts w:ascii="Calibri" w:hAnsi="Calibri" w:cs="Calibri"/>
+                      <w:color w:val="000000"/>
+                      <w:sz w:val="28"/>
+                      <w:szCs w:val="28"/>
+                    </w:rPr>
+                    <w:t>0.19</w:t>
+                  </w:r>
+                </w:p>
+              </w:tc>
+              <w:tc>
+                <w:tcPr>
+                  <w:tcW w:w="1890" w:type="dxa"/>
+                  <w:tcBorders>
+                    <w:top w:val="nil"/>
+                    <w:left w:val="nil"/>
+                    <w:bottom w:val="nil"/>
+                    <w:right w:val="nil"/>
+                  </w:tcBorders>
+                  <w:shd w:val="clear" w:color="000000" w:fill="FFFF00"/>
+                  <w:noWrap/>
+                  <w:vAlign w:val="bottom"/>
+                  <w:hideMark/>
+                </w:tcPr>
+                <w:p>
+                  <w:pPr>
+                    <w:jc w:val="center"/>
+                    <w:rPr>
+                      <w:rFonts w:ascii="Calibri" w:hAnsi="Calibri" w:cs="Calibri"/>
+                      <w:color w:val="000000"/>
+                      <w:sz w:val="28"/>
+                      <w:szCs w:val="28"/>
+                    </w:rPr>
+                  </w:pPr>
+                  <w:r>
+                    <w:rPr>
+                      <w:rFonts w:ascii="Calibri" w:hAnsi="Calibri" w:cs="Calibri"/>
+                      <w:color w:val="000000"/>
+                      <w:sz w:val="28"/>
+                      <w:szCs w:val="28"/>
+                    </w:rPr>
+                    <w:t>0.38</w:t>
+                  </w:r>
+                </w:p>
+              </w:tc>
+            </w:tr>
+            <w:tr>
+              <w:trPr>
+                <w:trHeight w:val="522"/>
+              </w:trPr>
+              <w:tc>
+                <w:tcPr>
+                  <w:tcW w:w="1292" w:type="dxa"/>
+                  <w:tcBorders>
+                    <w:top w:val="nil"/>
+                    <w:left w:val="nil"/>
+                    <w:bottom w:val="nil"/>
+                    <w:right w:val="nil"/>
+                  </w:tcBorders>
+                  <w:shd w:val="clear" w:color="auto" w:fill="auto"/>
+                  <w:noWrap/>
+                  <w:vAlign w:val="bottom"/>
+                  <w:hideMark/>
+                </w:tcPr>
+                <w:p>
+                  <w:pPr>
+                    <w:rPr>
+                      <w:rFonts w:ascii="Calibri" w:hAnsi="Calibri" w:cs="Calibri"/>
+                      <w:color w:val="000000"/>
+                      <w:sz w:val="28"/>
+                      <w:szCs w:val="28"/>
+                    </w:rPr>
+                  </w:pPr>
+                  <w:r>
+                    <w:rPr>
+                      <w:rFonts w:ascii="Calibri" w:hAnsi="Calibri" w:cs="Calibri"/>
+                      <w:color w:val="000000"/>
+                      <w:sz w:val="28"/>
+                      <w:szCs w:val="28"/>
+                    </w:rPr>
+                    <w:t>bio18</w:t>
+                  </w:r>
+                </w:p>
+              </w:tc>
+              <w:tc>
+                <w:tcPr>
+                  <w:tcW w:w="1479" w:type="dxa"/>
+                  <w:tcBorders>
+                    <w:top w:val="nil"/>
+                    <w:left w:val="nil"/>
+                    <w:bottom w:val="nil"/>
+                    <w:right w:val="nil"/>
+                  </w:tcBorders>
+                  <w:shd w:val="clear" w:color="auto" w:fill="auto"/>
+                  <w:noWrap/>
+                  <w:vAlign w:val="bottom"/>
+                  <w:hideMark/>
+                </w:tcPr>
+                <w:p>
+                  <w:pPr>
+                    <w:jc w:val="center"/>
+                    <w:rPr>
+                      <w:rFonts w:ascii="Calibri" w:hAnsi="Calibri" w:cs="Calibri"/>
+                      <w:color w:val="000000"/>
+                      <w:sz w:val="28"/>
+                      <w:szCs w:val="28"/>
+                    </w:rPr>
+                  </w:pPr>
+                  <w:r>
+                    <w:rPr>
+                      <w:rFonts w:ascii="Calibri" w:hAnsi="Calibri" w:cs="Calibri"/>
+                      <w:color w:val="000000"/>
+                      <w:sz w:val="28"/>
+                      <w:szCs w:val="28"/>
+                    </w:rPr>
+                    <w:t>0.19</w:t>
+                  </w:r>
+                </w:p>
+              </w:tc>
+              <w:tc>
+                <w:tcPr>
+                  <w:tcW w:w="1890" w:type="dxa"/>
+                  <w:tcBorders>
+                    <w:top w:val="nil"/>
+                    <w:left w:val="nil"/>
+                    <w:bottom w:val="nil"/>
+                    <w:right w:val="nil"/>
+                  </w:tcBorders>
+                  <w:shd w:val="clear" w:color="auto" w:fill="auto"/>
+                  <w:noWrap/>
+                  <w:vAlign w:val="bottom"/>
+                  <w:hideMark/>
+                </w:tcPr>
+                <w:p>
+                  <w:pPr>
+                    <w:jc w:val="center"/>
+                    <w:rPr>
+                      <w:rFonts w:ascii="Calibri" w:hAnsi="Calibri" w:cs="Calibri"/>
+                      <w:color w:val="000000"/>
+                      <w:sz w:val="28"/>
+                      <w:szCs w:val="28"/>
+                    </w:rPr>
+                  </w:pPr>
+                  <w:r>
+                    <w:rPr>
+                      <w:rFonts w:ascii="Calibri" w:hAnsi="Calibri" w:cs="Calibri"/>
+                      <w:color w:val="000000"/>
+                      <w:sz w:val="28"/>
+                      <w:szCs w:val="28"/>
+                    </w:rPr>
+                    <w:t>-0.05</w:t>
+                  </w:r>
+                </w:p>
+              </w:tc>
+            </w:tr>
+            <w:tr>
+              <w:trPr>
+                <w:trHeight w:val="522"/>
+              </w:trPr>
+              <w:tc>
+                <w:tcPr>
+                  <w:tcW w:w="1292" w:type="dxa"/>
+                  <w:tcBorders>
+                    <w:top w:val="nil"/>
+                    <w:left w:val="nil"/>
+                    <w:bottom w:val="nil"/>
+                    <w:right w:val="nil"/>
+                  </w:tcBorders>
+                  <w:shd w:val="clear" w:color="auto" w:fill="auto"/>
+                  <w:noWrap/>
+                  <w:vAlign w:val="bottom"/>
+                  <w:hideMark/>
+                </w:tcPr>
+                <w:p>
+                  <w:pPr>
+                    <w:rPr>
+                      <w:rFonts w:ascii="Calibri" w:hAnsi="Calibri" w:cs="Calibri"/>
+                      <w:color w:val="000000"/>
+                      <w:sz w:val="28"/>
+                      <w:szCs w:val="28"/>
+                    </w:rPr>
+                  </w:pPr>
+                  <w:r>
+                    <w:rPr>
+                      <w:rFonts w:ascii="Calibri" w:hAnsi="Calibri" w:cs="Calibri"/>
+                      <w:color w:val="000000"/>
+                      <w:sz w:val="28"/>
+                      <w:szCs w:val="28"/>
+                    </w:rPr>
+                    <w:t>bio19</w:t>
+                  </w:r>
+                </w:p>
+              </w:tc>
+              <w:tc>
+                <w:tcPr>
+                  <w:tcW w:w="1479" w:type="dxa"/>
+                  <w:tcBorders>
+                    <w:top w:val="nil"/>
+                    <w:left w:val="nil"/>
+                    <w:bottom w:val="nil"/>
+                    <w:right w:val="nil"/>
+                  </w:tcBorders>
+                  <w:shd w:val="clear" w:color="auto" w:fill="auto"/>
+                  <w:noWrap/>
+                  <w:vAlign w:val="bottom"/>
+                  <w:hideMark/>
+                </w:tcPr>
+                <w:p>
+                  <w:pPr>
+                    <w:jc w:val="center"/>
+                    <w:rPr>
+                      <w:rFonts w:ascii="Calibri" w:hAnsi="Calibri" w:cs="Calibri"/>
+                      <w:color w:val="000000"/>
+                      <w:sz w:val="28"/>
+                      <w:szCs w:val="28"/>
+                    </w:rPr>
+                  </w:pPr>
+                  <w:r>
+                    <w:rPr>
+                      <w:rFonts w:ascii="Calibri" w:hAnsi="Calibri" w:cs="Calibri"/>
+                      <w:color w:val="000000"/>
+                      <w:sz w:val="28"/>
+                      <w:szCs w:val="28"/>
+                    </w:rPr>
+                    <w:t>0.21</w:t>
+                  </w:r>
+                </w:p>
+              </w:tc>
+              <w:tc>
+                <w:tcPr>
+                  <w:tcW w:w="1890" w:type="dxa"/>
+                  <w:tcBorders>
+                    <w:top w:val="nil"/>
+                    <w:left w:val="nil"/>
+                    <w:bottom w:val="nil"/>
+                    <w:right w:val="nil"/>
+                  </w:tcBorders>
+                  <w:shd w:val="clear" w:color="000000" w:fill="FFFF00"/>
+                  <w:noWrap/>
+                  <w:vAlign w:val="bottom"/>
+                  <w:hideMark/>
+                </w:tcPr>
+                <w:p>
+                  <w:pPr>
+                    <w:jc w:val="center"/>
+                    <w:rPr>
+                      <w:rFonts w:ascii="Calibri" w:hAnsi="Calibri" w:cs="Calibri"/>
+                      <w:color w:val="000000"/>
+                      <w:sz w:val="28"/>
+                      <w:szCs w:val="28"/>
+                    </w:rPr>
+                  </w:pPr>
+                  <w:r>
+                    <w:rPr>
+                      <w:rFonts w:ascii="Calibri" w:hAnsi="Calibri" w:cs="Calibri"/>
+                      <w:color w:val="000000"/>
+                      <w:sz w:val="28"/>
+                      <w:szCs w:val="28"/>
+                    </w:rPr>
+                    <w:t>0.32</w:t>
+                  </w:r>
+                </w:p>
+              </w:tc>
+              <w:bookmarkStart w:id="2" w:name="_GoBack"/>
+              <w:bookmarkEnd w:id="2"/>
+            </w:tr>
+          </w:tbl>
+          <w:p>
+            <w:pPr>
+              <w:rPr>
+                <w:rFonts w:ascii="Calibri" w:hAnsi="Calibri" w:cs="Calibri"/>
+                <w:color w:val="000000"/>
+                <w:sz w:val="32"/>
+                <w:szCs w:val="32"/>
+              </w:rPr>
+            </w:pPr>
+          </w:p>
+        </w:tc>
+        <w:tc>
+          <w:tcPr>
+            <w:tcW w:w="1300" w:type="dxa"/>
+            <w:tcBorders>
+              <w:top w:val="nil"/>
+              <w:left w:val="nil"/>
+              <w:bottom w:val="nil"/>
+              <w:right w:val="nil"/>
+            </w:tcBorders>
+            <w:shd w:val="clear" w:color="auto" w:fill="auto"/>
+            <w:noWrap/>
+            <w:vAlign w:val="center"/>
+          </w:tcPr>
+          <w:p>
+            <w:pPr>
+              <w:jc w:val="center"/>
+              <w:rPr>
+                <w:rFonts w:ascii="Calibri" w:hAnsi="Calibri" w:cs="Calibri"/>
+                <w:color w:val="000000"/>
+                <w:sz w:val="32"/>
+                <w:szCs w:val="32"/>
+              </w:rPr>
+            </w:pPr>
+          </w:p>
+        </w:tc>
+        <w:tc>
+          <w:tcPr>
+            <w:tcW w:w="1300" w:type="dxa"/>
+            <w:tcBorders>
+              <w:top w:val="nil"/>
+              <w:left w:val="nil"/>
+              <w:bottom w:val="nil"/>
+              <w:right w:val="nil"/>
+            </w:tcBorders>
+            <w:shd w:val="clear" w:color="auto" w:fill="auto"/>
+            <w:noWrap/>
+            <w:vAlign w:val="center"/>
+          </w:tcPr>
+          <w:p>
+            <w:pPr>
+              <w:jc w:val="center"/>
+              <w:rPr>
+                <w:rFonts w:ascii="Calibri" w:hAnsi="Calibri" w:cs="Calibri"/>
+                <w:color w:val="000000"/>
+                <w:sz w:val="32"/>
+                <w:szCs w:val="32"/>
+              </w:rPr>
+            </w:pPr>
+          </w:p>
+        </w:tc>
+        <w:tc>
+          <w:tcPr>
+            <w:tcW w:w="1300" w:type="dxa"/>
+            <w:tcBorders>
+              <w:top w:val="nil"/>
+              <w:left w:val="nil"/>
+              <w:bottom w:val="nil"/>
+              <w:right w:val="nil"/>
+            </w:tcBorders>
+            <w:shd w:val="clear" w:color="auto" w:fill="auto"/>
+            <w:noWrap/>
+            <w:vAlign w:val="center"/>
+          </w:tcPr>
+          <w:p>
+            <w:pPr>
+              <w:jc w:val="center"/>
+              <w:rPr>
+                <w:rFonts w:ascii="Calibri" w:hAnsi="Calibri" w:cs="Calibri"/>
+                <w:color w:val="000000"/>
+                <w:sz w:val="32"/>
+                <w:szCs w:val="32"/>
+              </w:rPr>
+            </w:pPr>
+          </w:p>
+        </w:tc>
+      </w:tr>
+      <w:tr>
+        <w:trPr>
+          <w:trHeight w:val="560"/>
+        </w:trPr>
+        <w:tc>
+          <w:tcPr>
+            <w:tcW w:w="4380" w:type="dxa"/>
+            <w:tcBorders>
+              <w:top w:val="nil"/>
+              <w:left w:val="nil"/>
+              <w:bottom w:val="nil"/>
+              <w:right w:val="nil"/>
+            </w:tcBorders>
+            <w:shd w:val="clear" w:color="auto" w:fill="auto"/>
+            <w:noWrap/>
+            <w:vAlign w:val="bottom"/>
+          </w:tcPr>
+          <w:p>
+            <w:pPr>
+              <w:rPr>
+                <w:rFonts w:ascii="Calibri" w:hAnsi="Calibri" w:cs="Calibri"/>
+                <w:color w:val="000000"/>
+                <w:sz w:val="32"/>
+                <w:szCs w:val="32"/>
+              </w:rPr>
+            </w:pPr>
+          </w:p>
+        </w:tc>
+        <w:tc>
+          <w:tcPr>
+            <w:tcW w:w="1300" w:type="dxa"/>
+            <w:tcBorders>
+              <w:top w:val="nil"/>
+              <w:left w:val="nil"/>
+              <w:bottom w:val="nil"/>
+              <w:right w:val="nil"/>
+            </w:tcBorders>
+            <w:shd w:val="clear" w:color="auto" w:fill="auto"/>
+            <w:noWrap/>
+            <w:vAlign w:val="center"/>
+          </w:tcPr>
+          <w:p>
+            <w:pPr>
+              <w:jc w:val="center"/>
+              <w:rPr>
+                <w:rFonts w:ascii="Calibri" w:hAnsi="Calibri" w:cs="Calibri"/>
+                <w:color w:val="000000"/>
+                <w:sz w:val="32"/>
+                <w:szCs w:val="32"/>
+              </w:rPr>
+            </w:pPr>
+          </w:p>
+        </w:tc>
+        <w:tc>
+          <w:tcPr>
+            <w:tcW w:w="1300" w:type="dxa"/>
+            <w:tcBorders>
+              <w:top w:val="nil"/>
+              <w:left w:val="nil"/>
+              <w:bottom w:val="nil"/>
+              <w:right w:val="nil"/>
+            </w:tcBorders>
+            <w:shd w:val="clear" w:color="auto" w:fill="auto"/>
+            <w:noWrap/>
+            <w:vAlign w:val="center"/>
+          </w:tcPr>
+          <w:p>
+            <w:pPr>
+              <w:jc w:val="center"/>
+              <w:rPr>
+                <w:rFonts w:ascii="Calibri" w:hAnsi="Calibri" w:cs="Calibri"/>
+                <w:color w:val="000000"/>
+                <w:sz w:val="32"/>
+                <w:szCs w:val="32"/>
+              </w:rPr>
+            </w:pPr>
+          </w:p>
+        </w:tc>
+        <w:tc>
+          <w:tcPr>
+            <w:tcW w:w="1300" w:type="dxa"/>
+            <w:tcBorders>
+              <w:top w:val="nil"/>
+              <w:left w:val="nil"/>
+              <w:bottom w:val="nil"/>
+              <w:right w:val="nil"/>
+            </w:tcBorders>
+            <w:shd w:val="clear" w:color="auto" w:fill="auto"/>
+            <w:noWrap/>
+            <w:vAlign w:val="center"/>
+          </w:tcPr>
+          <w:p>
+            <w:pPr>
+              <w:jc w:val="center"/>
+              <w:rPr>
+                <w:rFonts w:ascii="Calibri" w:hAnsi="Calibri" w:cs="Calibri"/>
+                <w:color w:val="000000"/>
+                <w:sz w:val="32"/>
+                <w:szCs w:val="32"/>
+              </w:rPr>
+            </w:pPr>
+          </w:p>
+        </w:tc>
+      </w:tr>
+      <w:tr>
+        <w:trPr>
+          <w:trHeight w:val="560"/>
+        </w:trPr>
+        <w:tc>
+          <w:tcPr>
+            <w:tcW w:w="4380" w:type="dxa"/>
+            <w:tcBorders>
+              <w:top w:val="nil"/>
+              <w:left w:val="nil"/>
+              <w:bottom w:val="nil"/>
+              <w:right w:val="nil"/>
+            </w:tcBorders>
+            <w:shd w:val="clear" w:color="auto" w:fill="auto"/>
+            <w:noWrap/>
+            <w:vAlign w:val="bottom"/>
+          </w:tcPr>
+          <w:p>
+            <w:pPr>
+              <w:rPr>
+                <w:rFonts w:ascii="Calibri" w:hAnsi="Calibri" w:cs="Calibri"/>
+                <w:color w:val="000000"/>
+                <w:sz w:val="32"/>
+                <w:szCs w:val="32"/>
+              </w:rPr>
+            </w:pPr>
+          </w:p>
+        </w:tc>
+        <w:tc>
+          <w:tcPr>
+            <w:tcW w:w="1300" w:type="dxa"/>
+            <w:tcBorders>
+              <w:top w:val="nil"/>
+              <w:left w:val="nil"/>
+              <w:bottom w:val="nil"/>
+              <w:right w:val="nil"/>
+            </w:tcBorders>
+            <w:shd w:val="clear" w:color="auto" w:fill="auto"/>
+            <w:noWrap/>
+            <w:vAlign w:val="center"/>
+          </w:tcPr>
+          <w:p>
+            <w:pPr>
+              <w:jc w:val="center"/>
+              <w:rPr>
+                <w:rFonts w:ascii="Calibri" w:hAnsi="Calibri" w:cs="Calibri"/>
+                <w:color w:val="000000"/>
+                <w:sz w:val="32"/>
+                <w:szCs w:val="32"/>
+              </w:rPr>
+            </w:pPr>
+          </w:p>
+        </w:tc>
+        <w:tc>
+          <w:tcPr>
+            <w:tcW w:w="1300" w:type="dxa"/>
+            <w:tcBorders>
+              <w:top w:val="nil"/>
+              <w:left w:val="nil"/>
+              <w:bottom w:val="nil"/>
+              <w:right w:val="nil"/>
+            </w:tcBorders>
+            <w:shd w:val="clear" w:color="auto" w:fill="auto"/>
+            <w:noWrap/>
+            <w:vAlign w:val="center"/>
+          </w:tcPr>
+          <w:p>
+            <w:pPr>
+              <w:jc w:val="center"/>
+              <w:rPr>
+                <w:rFonts w:ascii="Calibri" w:hAnsi="Calibri" w:cs="Calibri"/>
+                <w:color w:val="000000"/>
+                <w:sz w:val="32"/>
+                <w:szCs w:val="32"/>
+              </w:rPr>
+            </w:pPr>
+          </w:p>
+        </w:tc>
+        <w:tc>
+          <w:tcPr>
+            <w:tcW w:w="1300" w:type="dxa"/>
+            <w:tcBorders>
+              <w:top w:val="nil"/>
+              <w:left w:val="nil"/>
+              <w:bottom w:val="nil"/>
+              <w:right w:val="nil"/>
+            </w:tcBorders>
+            <w:shd w:val="clear" w:color="auto" w:fill="auto"/>
+            <w:noWrap/>
+            <w:vAlign w:val="center"/>
+          </w:tcPr>
+          <w:p>
+            <w:pPr>
+              <w:jc w:val="center"/>
+              <w:rPr>
+                <w:rFonts w:ascii="Calibri" w:hAnsi="Calibri" w:cs="Calibri"/>
+                <w:color w:val="000000"/>
+                <w:sz w:val="32"/>
+                <w:szCs w:val="32"/>
+              </w:rPr>
+            </w:pPr>
+          </w:p>
+        </w:tc>
+      </w:tr>
+    </w:tbl>
+    <w:p/>
     <w:sectPr>
-      <w:headerReference w:type="even" r:id="rId7"/>
-      <w:headerReference w:type="default" r:id="rId8"/>
+      <w:headerReference w:type="even" r:id="rId11"/>
+      <w:headerReference w:type="default" r:id="rId12"/>
       <w:pgSz w:w="12240" w:h="15840"/>
       <w:pgMar w:top="1440" w:right="1440" w:bottom="1440" w:left="1440" w:header="720" w:footer="720" w:gutter="0"/>
       <w:cols w:space="720"/>
@@ -1908,6 +5771,10 @@
   <w:style w:type="paragraph" w:default="1" w:styleId="Normal">
     <w:name w:val="Normal"/>
     <w:qFormat/>
+    <w:rsid w:val="00CE2FC5"/>
+    <w:rPr>
+      <w:rFonts w:ascii="Times New Roman" w:eastAsia="Times New Roman" w:hAnsi="Times New Roman" w:cs="Times New Roman"/>
+    </w:rPr>
   </w:style>
   <w:style w:type="character" w:default="1" w:styleId="DefaultParagraphFont">
     <w:name w:val="Default Paragraph Font"/>

</xml_diff>

<commit_message>
writing outline for intro and discussion
</commit_message>
<xml_diff>
--- a/2018-03-30_ms-v1.docx
+++ b/2018-03-30_ms-v1.docx
@@ -44,12 +44,35 @@
     <w:p/>
     <w:p>
       <w:r>
-        <w:t xml:space="preserve">Latitudinal variation is lacking in china, so that makes comparisons for parallel evolution sparse. </w:t>
+        <w:t>Climate gradients provide good test cases for how species are able to cope with stress</w:t>
       </w:r>
     </w:p>
     <w:p/>
     <w:p>
       <w:r>
+        <w:t xml:space="preserve">Climate may be an agent of selection , but identifying which ones are critical for understanding the types </w:t>
+      </w:r>
+    </w:p>
+    <w:p/>
+    <w:p>
+      <w:r>
+        <w:t xml:space="preserve">Species may respond to these </w:t>
+      </w:r>
+      <w:r>
+        <w:t xml:space="preserve">multi-faceted stressors, but the evolution of stress resistance or tolerance may be </w:t>
+      </w:r>
+      <w:r>
+        <w:t xml:space="preserve">constrained if stress responses are correlated. </w:t>
+      </w:r>
+    </w:p>
+    <w:p/>
+    <w:p>
+      <w:r>
+        <w:t>Moth paragrap</w:t>
+      </w:r>
+    </w:p>
+    <w:p>
+      <w:r>
         <w:t xml:space="preserve">What makes this moth to be a major agricultural pest </w:t>
       </w:r>
       <w:r>
@@ -62,13 +85,8 @@
         <w:t>because of</w:t>
       </w:r>
       <w:r>
-        <w:t xml:space="preserve">: 1. It can do both the facultative diapause and migration to escape the stress condition, 2. high levels of </w:t>
-      </w:r>
-      <w:proofErr w:type="spellStart"/>
-      <w:r>
-        <w:t>polyphagy</w:t>
-      </w:r>
-      <w:proofErr w:type="spellEnd"/>
+        <w:t>: 1. It can do both the facultative diapause and migration to escape the stress condition, 2. high levels of polyphagy</w:t>
+      </w:r>
       <w:r>
         <w:t xml:space="preserve">, </w:t>
       </w:r>
@@ -77,6 +95,21 @@
       </w:r>
       <w:r>
         <w:t xml:space="preserve"> How it coordinates the trade-offs between the growth and stress hardiness could also be important for local adaptation and make it so widely distributed. </w:t>
+      </w:r>
+    </w:p>
+    <w:p/>
+    <w:p>
+      <w:r>
+        <w:t>In this study, we determined the correlated stress responses across a latitudinal climate gradient in china</w:t>
+      </w:r>
+      <w:r>
+        <w:t xml:space="preserve"> under common garden conditions</w:t>
+      </w:r>
+      <w:r>
+        <w:t xml:space="preserve">. </w:t>
+      </w:r>
+      <w:r>
+        <w:t xml:space="preserve">We measured heat and cold tolerance, desiccation, and starvation tolerance. </w:t>
       </w:r>
     </w:p>
     <w:p/>
@@ -106,76 +139,50 @@
         <w:spacing w:line="360" w:lineRule="auto"/>
       </w:pPr>
       <w:r>
-        <w:t xml:space="preserve">The cotton </w:t>
-      </w:r>
-      <w:proofErr w:type="spellStart"/>
-      <w:r>
-        <w:t>ballworm</w:t>
-      </w:r>
-      <w:proofErr w:type="spellEnd"/>
-      <w:r>
-        <w:t xml:space="preserve">, </w:t>
-      </w:r>
-      <w:proofErr w:type="spellStart"/>
-      <w:r>
-        <w:t>Helicoverpa</w:t>
-      </w:r>
-      <w:proofErr w:type="spellEnd"/>
+        <w:t>The cotton ballworm, Helicoverpa armigera</w:t>
+      </w:r>
+      <w:r>
+        <w:t xml:space="preserve"> is wide</w:t>
+      </w:r>
+      <w:r>
+        <w:t>spread</w:t>
+      </w:r>
+      <w:r>
+        <w:t xml:space="preserve"> in China</w:t>
+      </w:r>
+      <w:r>
+        <w:t>. The</w:t>
+      </w:r>
+      <w:r>
+        <w:t xml:space="preserve"> north edge of successful overwinter </w:t>
+      </w:r>
+      <w:r>
+        <w:t xml:space="preserve">is around </w:t>
+      </w:r>
+      <w:r>
+        <w:t xml:space="preserve">N’43. Dozens of fully grown larvae were collected from 7 geographic regions across N17 to N43 with ~ every 5 degrees. </w:t>
+      </w:r>
+      <w:r>
+        <w:t xml:space="preserve">Larvae were individually kept in 21 well rearing trays </w:t>
+      </w:r>
+      <w:r>
+        <w:t>(</w:t>
+      </w:r>
+      <w:r>
+        <w:t xml:space="preserve">Length: 2.5cm; Width: 2.5cm; Height: 2.5cm) </w:t>
+      </w:r>
+      <w:r>
+        <w:t>with artificial diet until pupation. The pupae were taken out from the tray and placed in a cage</w:t>
+      </w:r>
       <w:r>
         <w:t xml:space="preserve"> </w:t>
       </w:r>
-      <w:proofErr w:type="spellStart"/>
-      <w:r>
-        <w:t>armigera</w:t>
-      </w:r>
-      <w:proofErr w:type="spellEnd"/>
-      <w:r>
-        <w:t xml:space="preserve"> is wide</w:t>
-      </w:r>
-      <w:r>
-        <w:t>spread</w:t>
-      </w:r>
-      <w:r>
-        <w:t xml:space="preserve"> in China</w:t>
-      </w:r>
-      <w:r>
-        <w:t>. The</w:t>
-      </w:r>
-      <w:r>
-        <w:t xml:space="preserve"> north edge of successful overwinter </w:t>
-      </w:r>
-      <w:r>
-        <w:t xml:space="preserve">is around </w:t>
-      </w:r>
-      <w:r>
-        <w:t xml:space="preserve">N’43. Dozens of fully grown larvae were collected from 7 geographic regions across N17 to N43 with ~ every 5 degrees. </w:t>
-      </w:r>
-      <w:r>
-        <w:t xml:space="preserve">Larvae were individually kept in 21 well rearing trays </w:t>
-      </w:r>
-      <w:r>
-        <w:t>(</w:t>
-      </w:r>
-      <w:r>
-        <w:t xml:space="preserve">Length: 2.5cm; Width: 2.5cm; Height: 2.5cm) </w:t>
-      </w:r>
-      <w:r>
-        <w:t>with artificial diet until pupation. The pupae were taken out from the tray and placed in a cage</w:t>
-      </w:r>
-      <w:r>
-        <w:t xml:space="preserve"> </w:t>
-      </w:r>
       <w:r>
         <w:t xml:space="preserve">cages (40 × 25 × 18 cm) </w:t>
       </w:r>
       <w:r>
-        <w:t xml:space="preserve">for adult </w:t>
-      </w:r>
-      <w:proofErr w:type="spellStart"/>
-      <w:r>
-        <w:t>eclosion</w:t>
-      </w:r>
-      <w:proofErr w:type="spellEnd"/>
+        <w:t>for adult eclosion</w:t>
+      </w:r>
       <w:r>
         <w:t xml:space="preserve"> and mating</w:t>
       </w:r>
@@ -201,15 +208,7 @@
         <w:t>.</w:t>
       </w:r>
       <w:r>
-        <w:t xml:space="preserve"> Eggs were collected on days 4, 5 and 6 after </w:t>
-      </w:r>
-      <w:proofErr w:type="spellStart"/>
-      <w:r>
-        <w:t>eclosion</w:t>
-      </w:r>
-      <w:proofErr w:type="spellEnd"/>
-      <w:r>
-        <w:t>.</w:t>
+        <w:t xml:space="preserve"> Eggs were collected on days 4, 5 and 6 after eclosion.</w:t>
       </w:r>
     </w:p>
     <w:p>
@@ -234,19 +233,7 @@
         <w:t xml:space="preserve"> tray with fresh diet </w:t>
       </w:r>
       <w:r>
-        <w:t xml:space="preserve">until pupation. The third lab-reared generation was used for the experiment. All the experiments were carried out in incubators (LRH-250-GS, Guangdong Medical Instrument Manufacturer, </w:t>
-      </w:r>
-      <w:r>
-        <w:lastRenderedPageBreak/>
-        <w:t xml:space="preserve">Guangdong, China) equipped with six fluorescent 30W tubes. The light intensity during </w:t>
-      </w:r>
-      <w:proofErr w:type="spellStart"/>
-      <w:r>
-        <w:t>photophase</w:t>
-      </w:r>
-      <w:proofErr w:type="spellEnd"/>
-      <w:r>
-        <w:t xml:space="preserve"> was approximately 2.0W/m2 and variation of temperatures was ±1°C.</w:t>
+        <w:t>until pupation. The third lab-reared generation was used for the experiment. All the experiments were carried out in incubators (LRH-250-GS, Guangdong Medical Instrument Manufacturer, Guangdong, China) equipped with six fluorescent 30W tubes. The light intensity during photophase was approximately 2.0W/m2 and variation of temperatures was ±1°C.</w:t>
       </w:r>
     </w:p>
     <w:p>
@@ -375,21 +362,7 @@
         <w:rPr>
           <w:rFonts w:cstheme="minorHAnsi"/>
         </w:rPr>
-        <w:t xml:space="preserve">For life history traits, we recorded the larval development time from hatching to pupation and pupal development time from the day of pupation to adult </w:t>
-      </w:r>
-      <w:proofErr w:type="spellStart"/>
-      <w:r>
-        <w:rPr>
-          <w:rFonts w:cstheme="minorHAnsi"/>
-        </w:rPr>
-        <w:t>eclosion</w:t>
-      </w:r>
-      <w:proofErr w:type="spellEnd"/>
-      <w:r>
-        <w:rPr>
-          <w:rFonts w:cstheme="minorHAnsi"/>
-        </w:rPr>
-        <w:t xml:space="preserve">. Together these measurements give the total development time. All pupae were weighed within 24 h after pupation by using an electric balance (AUY120 produced by SHIMADZU Corporation, Japan). A measure of growth rate was calculated for each individual according to the equation: Growth rate =ln (pupal weight)/ larval development time </w:t>
+        <w:t xml:space="preserve">For life history traits, we recorded the larval development time from hatching to pupation and pupal development time from the day of pupation to adult eclosion. Together these measurements give the total development time. All pupae were weighed within 24 h after pupation by using an electric balance (AUY120 produced by SHIMADZU Corporation, Japan). A measure of growth rate was calculated for each individual according to the equation: Growth rate =ln (pupal weight)/ larval development time </w:t>
       </w:r>
       <w:r>
         <w:rPr>
@@ -595,7 +568,14 @@
         <w:rPr>
           <w:rFonts w:cstheme="minorHAnsi"/>
         </w:rPr>
-        <w:t xml:space="preserve"> and the adult will enter the chill comma state. Then, we move the adults to room temperature and individually placed in a jar with </w:t>
+        <w:t xml:space="preserve"> and the adult will enter the chill comma state. Then, we move the adults to room temperature and individually </w:t>
+      </w:r>
+      <w:r>
+        <w:rPr>
+          <w:rFonts w:cstheme="minorHAnsi"/>
+        </w:rPr>
+        <w:lastRenderedPageBreak/>
+        <w:t xml:space="preserve">placed in a jar with </w:t>
       </w:r>
       <w:r>
         <w:rPr>
@@ -675,21 +655,7 @@
         <w:rPr>
           <w:rFonts w:cstheme="minorHAnsi"/>
         </w:rPr>
-        <w:t xml:space="preserve"> The heat </w:t>
-      </w:r>
-      <w:proofErr w:type="gramStart"/>
-      <w:r>
-        <w:rPr>
-          <w:rFonts w:cstheme="minorHAnsi"/>
-        </w:rPr>
-        <w:t>knock</w:t>
-      </w:r>
-      <w:proofErr w:type="gramEnd"/>
-      <w:r>
-        <w:rPr>
-          <w:rFonts w:cstheme="minorHAnsi"/>
-        </w:rPr>
-        <w:t xml:space="preserve"> down time was calculated from submarining the jar to</w:t>
+        <w:t xml:space="preserve"> The heat knock down time was calculated from submarining the jar to</w:t>
       </w:r>
       <w:r>
         <w:rPr>
@@ -761,7 +727,6 @@
         <w:rPr>
           <w:rFonts w:cstheme="minorHAnsi"/>
         </w:rPr>
-        <w:lastRenderedPageBreak/>
         <w:t>Newly emerged adult</w:t>
       </w:r>
       <w:r>
@@ -774,21 +739,7 @@
         <w:rPr>
           <w:rFonts w:cstheme="minorHAnsi"/>
         </w:rPr>
-        <w:t xml:space="preserve"> were individually placed in 40ml bottle and feed with honey water after </w:t>
-      </w:r>
-      <w:proofErr w:type="spellStart"/>
-      <w:r>
-        <w:rPr>
-          <w:rFonts w:cstheme="minorHAnsi"/>
-        </w:rPr>
-        <w:t>eclosion</w:t>
-      </w:r>
-      <w:proofErr w:type="spellEnd"/>
-      <w:r>
-        <w:rPr>
-          <w:rFonts w:cstheme="minorHAnsi"/>
-        </w:rPr>
-        <w:t xml:space="preserve">. The desiccation </w:t>
+        <w:t xml:space="preserve"> were individually placed in 40ml bottle and feed with honey water after eclosion. The desiccation </w:t>
       </w:r>
       <w:r>
         <w:rPr>
@@ -800,21 +751,7 @@
         <w:rPr>
           <w:rFonts w:cstheme="minorHAnsi"/>
         </w:rPr>
-        <w:t xml:space="preserve"> </w:t>
-      </w:r>
-      <w:proofErr w:type="gramStart"/>
-      <w:r>
-        <w:rPr>
-          <w:rFonts w:cstheme="minorHAnsi"/>
-        </w:rPr>
-        <w:t>was</w:t>
-      </w:r>
-      <w:proofErr w:type="gramEnd"/>
-      <w:r>
-        <w:rPr>
-          <w:rFonts w:cstheme="minorHAnsi"/>
-        </w:rPr>
-        <w:t xml:space="preserve"> measured with the three-day-old virgin adult and at least 60 adults from three different cohorts were measured for each population. To measure </w:t>
+        <w:t xml:space="preserve"> was measured with the three-day-old virgin adult and at least 60 adults from three different cohorts were measured for each population. To measure </w:t>
       </w:r>
       <w:r>
         <w:rPr>
@@ -880,21 +817,7 @@
         <w:rPr>
           <w:rFonts w:cstheme="minorHAnsi"/>
         </w:rPr>
-        <w:t xml:space="preserve">Newly emerged adults were individually placed in 40ml bottle and feed with honey water after </w:t>
-      </w:r>
-      <w:proofErr w:type="spellStart"/>
-      <w:r>
-        <w:rPr>
-          <w:rFonts w:cstheme="minorHAnsi"/>
-        </w:rPr>
-        <w:t>eclosion</w:t>
-      </w:r>
-      <w:proofErr w:type="spellEnd"/>
-      <w:r>
-        <w:rPr>
-          <w:rFonts w:cstheme="minorHAnsi"/>
-        </w:rPr>
-        <w:t xml:space="preserve">. The starvation resistant was measured with the three-day-old virgin adult and at least 60 adults from three different cohorts were measured for each population. To measure starvation resistance, adult from each bottle were transferred to a new bottle covered with cotton mesh secured with an elastic band, a cotton ball with water was placed inside the jar and water was added as needed. Desiccation bottles were kept at 25 </w:t>
+        <w:t xml:space="preserve">Newly emerged adults were individually placed in 40ml bottle and feed with honey water after eclosion. The starvation resistant was measured with the three-day-old virgin adult and at least 60 adults from three different cohorts were measured for each population. To measure starvation resistance, adult from each bottle were transferred to a new bottle covered with cotton mesh secured with an elastic band, a cotton ball with water was placed inside the jar and water was added as needed. Desiccation bottles were kept at 25 </w:t>
       </w:r>
       <w:r>
         <w:rPr>
@@ -940,18 +863,10 @@
         <w:t>We found three independent axes of trade-offs in the organism using a principal component analysis</w:t>
       </w:r>
       <w:r>
-        <w:t xml:space="preserve"> that altogether, represents 85.36% of the total variation in physiological </w:t>
-      </w:r>
-      <w:proofErr w:type="gramStart"/>
-      <w:r>
-        <w:t xml:space="preserve">traits </w:t>
-      </w:r>
-      <w:r>
-        <w:t>.</w:t>
-      </w:r>
-      <w:proofErr w:type="gramEnd"/>
-      <w:r>
-        <w:t xml:space="preserve"> PC1</w:t>
+        <w:t xml:space="preserve"> that altogether, represents 85.36% of the total variation in physiological traits </w:t>
+      </w:r>
+      <w:r>
+        <w:t>. PC1</w:t>
       </w:r>
       <w:r>
         <w:t>, which accounts for 47.9% of the variation,</w:t>
@@ -960,7 +875,11 @@
         <w:t xml:space="preserve"> shows the negative correlation</w:t>
       </w:r>
       <w:r>
-        <w:t xml:space="preserve"> (opposite loading patterns)</w:t>
+        <w:t xml:space="preserve"> (opposite loading </w:t>
+      </w:r>
+      <w:r>
+        <w:lastRenderedPageBreak/>
+        <w:t>patterns)</w:t>
       </w:r>
       <w:r>
         <w:t xml:space="preserve"> between </w:t>
@@ -969,15 +888,7 @@
         <w:t xml:space="preserve">overall </w:t>
       </w:r>
       <w:r>
-        <w:t xml:space="preserve">stress hardiness </w:t>
-      </w:r>
-      <w:proofErr w:type="gramStart"/>
-      <w:r>
-        <w:t>( starvation</w:t>
-      </w:r>
-      <w:proofErr w:type="gramEnd"/>
-      <w:r>
-        <w:t>, desiccation, heat knock down, and chil</w:t>
+        <w:t>stress hardiness ( starvation, desiccation, heat knock down, and chil</w:t>
       </w:r>
       <w:r>
         <w:t>l</w:t>
@@ -986,15 +897,7 @@
         <w:t xml:space="preserve"> c</w:t>
       </w:r>
       <w:r>
-        <w:t xml:space="preserve">omma recovery time) growth </w:t>
-      </w:r>
-      <w:proofErr w:type="spellStart"/>
-      <w:r>
-        <w:t>rate,indicating</w:t>
-      </w:r>
-      <w:proofErr w:type="spellEnd"/>
-      <w:r>
-        <w:t xml:space="preserve"> </w:t>
+        <w:t xml:space="preserve">omma recovery time) growth rate,indicating </w:t>
       </w:r>
       <w:r>
         <w:t xml:space="preserve"> trade-off between overall stress hardiness and growth rate. PC2</w:t>
@@ -1048,23 +951,7 @@
     <w:p/>
     <w:p>
       <w:r>
-        <w:t xml:space="preserve">We found two main axes of variation in climate accounting for 87.5% of the variation. PC1 accounts for 70% of the variation in climate had opposite loading patterns between mean climate and climate variation (temperature and precipitation). PC2 accounts for 17.5% of the </w:t>
-      </w:r>
-      <w:proofErr w:type="gramStart"/>
-      <w:r>
-        <w:t>variation, and</w:t>
-      </w:r>
-      <w:proofErr w:type="gramEnd"/>
-      <w:r>
-        <w:t xml:space="preserve"> represents the difference in climate relating to precipitation and temperature. The </w:t>
-      </w:r>
-      <w:proofErr w:type="spellStart"/>
-      <w:r>
-        <w:t>aseasonal</w:t>
-      </w:r>
-      <w:proofErr w:type="spellEnd"/>
-      <w:r>
-        <w:t xml:space="preserve">-seasonal climate PC1 was </w:t>
+        <w:t xml:space="preserve">We found two main axes of variation in climate accounting for 87.5% of the variation. PC1 accounts for 70% of the variation in climate had opposite loading patterns between mean climate and climate variation (temperature and precipitation). PC2 accounts for 17.5% of the variation, and represents the difference in climate relating to precipitation and temperature. The aseasonal-seasonal climate PC1 was </w:t>
       </w:r>
       <w:r>
         <w:t>negatively</w:t>
@@ -1127,51 +1014,13 @@
         <w:t xml:space="preserve">Altogether, the axes of different physiological trade-offs varied with climate PCs, but to different degrees. </w:t>
       </w:r>
       <w:r>
-        <w:t xml:space="preserve">For the growth rate – hardiness PC, there was a significant quadratic relationship with the </w:t>
-      </w:r>
-      <w:proofErr w:type="spellStart"/>
-      <w:r>
-        <w:t>asesasonal</w:t>
-      </w:r>
-      <w:proofErr w:type="spellEnd"/>
-      <w:r>
-        <w:t xml:space="preserve">-seasonal Climate PC and a negative relationship with the overall precipitation PC. </w:t>
-      </w:r>
-      <w:r>
-        <w:t xml:space="preserve">The thermal limits trade-off was positively associated with the </w:t>
-      </w:r>
-      <w:proofErr w:type="spellStart"/>
-      <w:r>
-        <w:t>aseasonal</w:t>
-      </w:r>
-      <w:proofErr w:type="spellEnd"/>
-      <w:r>
-        <w:t xml:space="preserve">-seasonal climate PC. Lastly, the desiccation/starvation – thermal limits trade off </w:t>
-      </w:r>
-      <w:proofErr w:type="gramStart"/>
-      <w:r>
-        <w:t>PC  was</w:t>
-      </w:r>
-      <w:proofErr w:type="gramEnd"/>
-      <w:r>
-        <w:t xml:space="preserve"> highest in the center and decreased at the edges with the </w:t>
-      </w:r>
-      <w:proofErr w:type="spellStart"/>
-      <w:r>
-        <w:t>aseasonal</w:t>
-      </w:r>
-      <w:proofErr w:type="spellEnd"/>
-      <w:r>
-        <w:t xml:space="preserve">-seasonal climate PC. </w:t>
-      </w:r>
-      <w:r>
-        <w:t xml:space="preserve">Conversely, </w:t>
-      </w:r>
-      <w:r>
-        <w:t>the desiccation/starvation – thermal limits trade off P</w:t>
-      </w:r>
-      <w:r>
-        <w:t xml:space="preserve">C3 was lowest in the center and higher at the extreme ends of the overall precipitation PC2. </w:t>
+        <w:t xml:space="preserve">For the growth rate – hardiness PC, there was a significant quadratic relationship with the asesasonal-seasonal Climate PC and a negative relationship with the overall precipitation PC. </w:t>
+      </w:r>
+      <w:r>
+        <w:t xml:space="preserve">The thermal limits trade-off was positively associated with the aseasonal-seasonal climate PC. Lastly, the desiccation/starvation – thermal limits trade off PC  was highest in the center and decreased at the edges with the aseasonal-seasonal climate PC. </w:t>
+      </w:r>
+      <w:r>
+        <w:t xml:space="preserve">Conversely, the desiccation/starvation – thermal limits trade off PC3 was lowest in the center and higher at the extreme ends of the overall precipitation PC2. </w:t>
       </w:r>
     </w:p>
     <w:p/>
@@ -1184,6 +1033,32 @@
     <w:p/>
     <w:p>
       <w:r>
+        <w:t>Summary paragraph: talk about the trade offs identified</w:t>
+      </w:r>
+      <w:bookmarkStart w:id="2" w:name="_GoBack"/>
+      <w:bookmarkEnd w:id="2"/>
+    </w:p>
+    <w:p/>
+    <w:p>
+      <w:r>
+        <w:t>Talk about heat and cold tolerance trade offs</w:t>
+      </w:r>
+    </w:p>
+    <w:p/>
+    <w:p>
+      <w:r>
+        <w:t xml:space="preserve">Talk about </w:t>
+      </w:r>
+    </w:p>
+    <w:p/>
+    <w:p>
+      <w:r>
+        <w:t>Conclusion paragraph</w:t>
+      </w:r>
+    </w:p>
+    <w:p/>
+    <w:p>
+      <w:r>
         <w:t>Authors’ Contributions</w:t>
       </w:r>
     </w:p>
@@ -1205,13 +1080,9 @@
     <w:p/>
     <w:p>
       <w:r>
-        <w:t xml:space="preserve">Where do we intend to archive </w:t>
-      </w:r>
-      <w:proofErr w:type="gramStart"/>
-      <w:r>
-        <w:t>data ?</w:t>
-      </w:r>
-      <w:proofErr w:type="gramEnd"/>
+        <w:lastRenderedPageBreak/>
+        <w:t>Where do we intend to archive data ?</w:t>
+      </w:r>
     </w:p>
     <w:p/>
     <w:p/>
@@ -1231,7 +1102,6 @@
         <w:rPr>
           <w:noProof/>
         </w:rPr>
-        <w:lastRenderedPageBreak/>
         <w:drawing>
           <wp:inline distT="0" distB="0" distL="0" distR="0" wp14:anchorId="1058E748" wp14:editId="2D02EC44">
             <wp:extent cx="5943600" cy="5943600"/>
@@ -4831,8 +4701,6 @@
                   </w:r>
                 </w:p>
               </w:tc>
-              <w:bookmarkStart w:id="2" w:name="_GoBack"/>
-              <w:bookmarkEnd w:id="2"/>
             </w:tr>
           </w:tbl>
           <w:p>

</xml_diff>

<commit_message>
saving ms and ppt changes
</commit_message>
<xml_diff>
--- a/2018-03-30_ms-v1.docx
+++ b/2018-03-30_ms-v1.docx
@@ -50,7 +50,15 @@
     <w:p/>
     <w:p>
       <w:r>
-        <w:t xml:space="preserve">Climate may be an agent of selection , but identifying which ones are critical for understanding the types </w:t>
+        <w:t xml:space="preserve">Climate may be an agent of </w:t>
+      </w:r>
+      <w:proofErr w:type="gramStart"/>
+      <w:r>
+        <w:t>selection ,</w:t>
+      </w:r>
+      <w:proofErr w:type="gramEnd"/>
+      <w:r>
+        <w:t xml:space="preserve"> but identifying which ones are critical for understanding the types </w:t>
       </w:r>
     </w:p>
     <w:p/>
@@ -68,8 +76,13 @@
     <w:p/>
     <w:p>
       <w:r>
-        <w:t>Moth paragrap</w:t>
-      </w:r>
+        <w:t xml:space="preserve">Moth </w:t>
+      </w:r>
+      <w:proofErr w:type="spellStart"/>
+      <w:r>
+        <w:t>paragrap</w:t>
+      </w:r>
+      <w:proofErr w:type="spellEnd"/>
     </w:p>
     <w:p>
       <w:r>
@@ -85,8 +98,13 @@
         <w:t>because of</w:t>
       </w:r>
       <w:r>
-        <w:t>: 1. It can do both the facultative diapause and migration to escape the stress condition, 2. high levels of polyphagy</w:t>
-      </w:r>
+        <w:t xml:space="preserve">: 1. It can do both the facultative diapause and migration to escape the stress condition, 2. high levels of </w:t>
+      </w:r>
+      <w:proofErr w:type="spellStart"/>
+      <w:r>
+        <w:t>polyphagy</w:t>
+      </w:r>
+      <w:proofErr w:type="spellEnd"/>
       <w:r>
         <w:t xml:space="preserve">, </w:t>
       </w:r>
@@ -139,8 +157,29 @@
         <w:spacing w:line="360" w:lineRule="auto"/>
       </w:pPr>
       <w:r>
-        <w:t>The cotton ballworm, Helicoverpa armigera</w:t>
-      </w:r>
+        <w:t xml:space="preserve">The cotton </w:t>
+      </w:r>
+      <w:proofErr w:type="spellStart"/>
+      <w:r>
+        <w:t>ballworm</w:t>
+      </w:r>
+      <w:proofErr w:type="spellEnd"/>
+      <w:r>
+        <w:t xml:space="preserve">, </w:t>
+      </w:r>
+      <w:proofErr w:type="spellStart"/>
+      <w:r>
+        <w:t>Helicoverpa</w:t>
+      </w:r>
+      <w:proofErr w:type="spellEnd"/>
+      <w:r>
+        <w:t xml:space="preserve"> </w:t>
+      </w:r>
+      <w:proofErr w:type="spellStart"/>
+      <w:r>
+        <w:t>armigera</w:t>
+      </w:r>
+      <w:proofErr w:type="spellEnd"/>
       <w:r>
         <w:t xml:space="preserve"> is wide</w:t>
       </w:r>
@@ -181,8 +220,13 @@
         <w:t xml:space="preserve">cages (40 × 25 × 18 cm) </w:t>
       </w:r>
       <w:r>
-        <w:t>for adult eclosion</w:t>
-      </w:r>
+        <w:t xml:space="preserve">for adult </w:t>
+      </w:r>
+      <w:proofErr w:type="spellStart"/>
+      <w:r>
+        <w:t>eclosion</w:t>
+      </w:r>
+      <w:proofErr w:type="spellEnd"/>
       <w:r>
         <w:t xml:space="preserve"> and mating</w:t>
       </w:r>
@@ -208,7 +252,15 @@
         <w:t>.</w:t>
       </w:r>
       <w:r>
-        <w:t xml:space="preserve"> Eggs were collected on days 4, 5 and 6 after eclosion.</w:t>
+        <w:t xml:space="preserve"> Eggs were collected on days 4, 5 and 6 after </w:t>
+      </w:r>
+      <w:proofErr w:type="spellStart"/>
+      <w:r>
+        <w:t>eclosion</w:t>
+      </w:r>
+      <w:proofErr w:type="spellEnd"/>
+      <w:r>
+        <w:t>.</w:t>
       </w:r>
     </w:p>
     <w:p>
@@ -233,7 +285,15 @@
         <w:t xml:space="preserve"> tray with fresh diet </w:t>
       </w:r>
       <w:r>
-        <w:t>until pupation. The third lab-reared generation was used for the experiment. All the experiments were carried out in incubators (LRH-250-GS, Guangdong Medical Instrument Manufacturer, Guangdong, China) equipped with six fluorescent 30W tubes. The light intensity during photophase was approximately 2.0W/m2 and variation of temperatures was ±1°C.</w:t>
+        <w:t xml:space="preserve">until pupation. The third lab-reared generation was used for the experiment. All the experiments were carried out in incubators (LRH-250-GS, Guangdong Medical Instrument Manufacturer, Guangdong, China) equipped with six fluorescent 30W tubes. The light intensity during </w:t>
+      </w:r>
+      <w:proofErr w:type="spellStart"/>
+      <w:r>
+        <w:t>photophase</w:t>
+      </w:r>
+      <w:proofErr w:type="spellEnd"/>
+      <w:r>
+        <w:t xml:space="preserve"> was approximately 2.0W/m2 and variation of temperatures was ±1°C.</w:t>
       </w:r>
     </w:p>
     <w:p>
@@ -362,7 +422,21 @@
         <w:rPr>
           <w:rFonts w:cstheme="minorHAnsi"/>
         </w:rPr>
-        <w:t xml:space="preserve">For life history traits, we recorded the larval development time from hatching to pupation and pupal development time from the day of pupation to adult eclosion. Together these measurements give the total development time. All pupae were weighed within 24 h after pupation by using an electric balance (AUY120 produced by SHIMADZU Corporation, Japan). A measure of growth rate was calculated for each individual according to the equation: Growth rate =ln (pupal weight)/ larval development time </w:t>
+        <w:t xml:space="preserve">For life history traits, we recorded the larval development time from hatching to pupation and pupal development time from the day of pupation to adult </w:t>
+      </w:r>
+      <w:proofErr w:type="spellStart"/>
+      <w:r>
+        <w:rPr>
+          <w:rFonts w:cstheme="minorHAnsi"/>
+        </w:rPr>
+        <w:t>eclosion</w:t>
+      </w:r>
+      <w:proofErr w:type="spellEnd"/>
+      <w:r>
+        <w:rPr>
+          <w:rFonts w:cstheme="minorHAnsi"/>
+        </w:rPr>
+        <w:t xml:space="preserve">. Together these measurements give the total development time. All pupae were weighed within 24 h after pupation by using an electric balance (AUY120 produced by SHIMADZU Corporation, Japan). A measure of growth rate was calculated for each individual according to the equation: Growth rate =ln (pupal weight)/ larval development time </w:t>
       </w:r>
       <w:r>
         <w:rPr>
@@ -655,7 +729,21 @@
         <w:rPr>
           <w:rFonts w:cstheme="minorHAnsi"/>
         </w:rPr>
-        <w:t xml:space="preserve"> The heat knock down time was calculated from submarining the jar to</w:t>
+        <w:t xml:space="preserve"> The heat </w:t>
+      </w:r>
+      <w:proofErr w:type="gramStart"/>
+      <w:r>
+        <w:rPr>
+          <w:rFonts w:cstheme="minorHAnsi"/>
+        </w:rPr>
+        <w:t>knock</w:t>
+      </w:r>
+      <w:proofErr w:type="gramEnd"/>
+      <w:r>
+        <w:rPr>
+          <w:rFonts w:cstheme="minorHAnsi"/>
+        </w:rPr>
+        <w:t xml:space="preserve"> down time was calculated from submarining the jar to</w:t>
       </w:r>
       <w:r>
         <w:rPr>
@@ -739,7 +827,21 @@
         <w:rPr>
           <w:rFonts w:cstheme="minorHAnsi"/>
         </w:rPr>
-        <w:t xml:space="preserve"> were individually placed in 40ml bottle and feed with honey water after eclosion. The desiccation </w:t>
+        <w:t xml:space="preserve"> were individually placed in 40ml bottle and feed with honey water after </w:t>
+      </w:r>
+      <w:proofErr w:type="spellStart"/>
+      <w:r>
+        <w:rPr>
+          <w:rFonts w:cstheme="minorHAnsi"/>
+        </w:rPr>
+        <w:t>eclosion</w:t>
+      </w:r>
+      <w:proofErr w:type="spellEnd"/>
+      <w:r>
+        <w:rPr>
+          <w:rFonts w:cstheme="minorHAnsi"/>
+        </w:rPr>
+        <w:t xml:space="preserve">. The desiccation </w:t>
       </w:r>
       <w:r>
         <w:rPr>
@@ -751,7 +853,21 @@
         <w:rPr>
           <w:rFonts w:cstheme="minorHAnsi"/>
         </w:rPr>
-        <w:t xml:space="preserve"> was measured with the three-day-old virgin adult and at least 60 adults from three different cohorts were measured for each population. To measure </w:t>
+        <w:t xml:space="preserve"> </w:t>
+      </w:r>
+      <w:proofErr w:type="gramStart"/>
+      <w:r>
+        <w:rPr>
+          <w:rFonts w:cstheme="minorHAnsi"/>
+        </w:rPr>
+        <w:t>was</w:t>
+      </w:r>
+      <w:proofErr w:type="gramEnd"/>
+      <w:r>
+        <w:rPr>
+          <w:rFonts w:cstheme="minorHAnsi"/>
+        </w:rPr>
+        <w:t xml:space="preserve"> measured with the three-day-old virgin adult and at least 60 adults from three different cohorts were measured for each population. To measure </w:t>
       </w:r>
       <w:r>
         <w:rPr>
@@ -817,7 +933,21 @@
         <w:rPr>
           <w:rFonts w:cstheme="minorHAnsi"/>
         </w:rPr>
-        <w:t xml:space="preserve">Newly emerged adults were individually placed in 40ml bottle and feed with honey water after eclosion. The starvation resistant was measured with the three-day-old virgin adult and at least 60 adults from three different cohorts were measured for each population. To measure starvation resistance, adult from each bottle were transferred to a new bottle covered with cotton mesh secured with an elastic band, a cotton ball with water was placed inside the jar and water was added as needed. Desiccation bottles were kept at 25 </w:t>
+        <w:t xml:space="preserve">Newly emerged adults were individually placed in 40ml bottle and feed with honey water after </w:t>
+      </w:r>
+      <w:proofErr w:type="spellStart"/>
+      <w:r>
+        <w:rPr>
+          <w:rFonts w:cstheme="minorHAnsi"/>
+        </w:rPr>
+        <w:t>eclosion</w:t>
+      </w:r>
+      <w:proofErr w:type="spellEnd"/>
+      <w:r>
+        <w:rPr>
+          <w:rFonts w:cstheme="minorHAnsi"/>
+        </w:rPr>
+        <w:t xml:space="preserve">. The starvation resistant was measured with the three-day-old virgin adult and at least 60 adults from three different cohorts were measured for each population. To measure starvation resistance, adult from each bottle were transferred to a new bottle covered with cotton mesh secured with an elastic band, a cotton ball with water was placed inside the jar and water was added as needed. Desiccation bottles were kept at 25 </w:t>
       </w:r>
       <w:r>
         <w:rPr>
@@ -848,12 +978,41 @@
     </w:p>
     <w:p/>
     <w:p>
-      <w:r>
-        <w:t xml:space="preserve">Axes of variation in physiological traits of organism </w:t>
-      </w:r>
-    </w:p>
-    <w:p>
-      <w:r>
+      <w:pPr>
+        <w:rPr>
+          <w:i/>
+        </w:rPr>
+      </w:pPr>
+      <w:r>
+        <w:rPr>
+          <w:i/>
+        </w:rPr>
+        <w:t>Axes of variation in physiological traits of organism</w:t>
+      </w:r>
+    </w:p>
+    <w:p>
+      <w:pPr>
+        <w:rPr>
+          <w:i/>
+        </w:rPr>
+      </w:pPr>
+      <w:r>
+        <w:rPr>
+          <w:i/>
+        </w:rPr>
+        <w:t xml:space="preserve"> </w:t>
+      </w:r>
+    </w:p>
+    <w:p>
+      <w:pPr>
+        <w:rPr>
+          <w:i/>
+        </w:rPr>
+      </w:pPr>
+      <w:r>
+        <w:rPr>
+          <w:i/>
+        </w:rPr>
         <w:t>Independent axes of trade-offs in organism</w:t>
       </w:r>
     </w:p>
@@ -863,23 +1022,31 @@
         <w:t>We found three independent axes of trade-offs in the organism using a principal component analysis</w:t>
       </w:r>
       <w:r>
-        <w:t xml:space="preserve"> that altogether, represents 85.36% of the total variation in physiological traits </w:t>
-      </w:r>
-      <w:r>
-        <w:t>. PC1</w:t>
-      </w:r>
-      <w:r>
-        <w:t>, which accounts for 47.9% of the variation,</w:t>
+        <w:t xml:space="preserve"> that altogether, represents 85.36% of the total variation in physiological </w:t>
+      </w:r>
+      <w:proofErr w:type="gramStart"/>
+      <w:r>
+        <w:t xml:space="preserve">traits </w:t>
+      </w:r>
+      <w:r>
+        <w:t>.</w:t>
+      </w:r>
+      <w:proofErr w:type="gramEnd"/>
+      <w:r>
+        <w:t xml:space="preserve"> PC1</w:t>
+      </w:r>
+      <w:r>
+        <w:t xml:space="preserve">, </w:t>
+      </w:r>
+      <w:r>
+        <w:lastRenderedPageBreak/>
+        <w:t>which accounts for 47.9% of the variation,</w:t>
       </w:r>
       <w:r>
         <w:t xml:space="preserve"> shows the negative correlation</w:t>
       </w:r>
       <w:r>
-        <w:t xml:space="preserve"> (opposite loading </w:t>
-      </w:r>
-      <w:r>
-        <w:lastRenderedPageBreak/>
-        <w:t>patterns)</w:t>
+        <w:t xml:space="preserve"> (opposite loading patterns)</w:t>
       </w:r>
       <w:r>
         <w:t xml:space="preserve"> between </w:t>
@@ -888,7 +1055,15 @@
         <w:t xml:space="preserve">overall </w:t>
       </w:r>
       <w:r>
-        <w:t>stress hardiness ( starvation, desiccation, heat knock down, and chil</w:t>
+        <w:t xml:space="preserve">stress hardiness </w:t>
+      </w:r>
+      <w:proofErr w:type="gramStart"/>
+      <w:r>
+        <w:t>( starvation</w:t>
+      </w:r>
+      <w:proofErr w:type="gramEnd"/>
+      <w:r>
+        <w:t>, desiccation, heat knock down, and chil</w:t>
       </w:r>
       <w:r>
         <w:t>l</w:t>
@@ -897,7 +1072,15 @@
         <w:t xml:space="preserve"> c</w:t>
       </w:r>
       <w:r>
-        <w:t xml:space="preserve">omma recovery time) growth rate,indicating </w:t>
+        <w:t xml:space="preserve">omma recovery time) growth </w:t>
+      </w:r>
+      <w:proofErr w:type="spellStart"/>
+      <w:r>
+        <w:t>rate,indicating</w:t>
+      </w:r>
+      <w:proofErr w:type="spellEnd"/>
+      <w:r>
+        <w:t xml:space="preserve"> </w:t>
       </w:r>
       <w:r>
         <w:t xml:space="preserve"> trade-off between overall stress hardiness and growth rate. PC2</w:t>
@@ -951,7 +1134,23 @@
     <w:p/>
     <w:p>
       <w:r>
-        <w:t xml:space="preserve">We found two main axes of variation in climate accounting for 87.5% of the variation. PC1 accounts for 70% of the variation in climate had opposite loading patterns between mean climate and climate variation (temperature and precipitation). PC2 accounts for 17.5% of the variation, and represents the difference in climate relating to precipitation and temperature. The aseasonal-seasonal climate PC1 was </w:t>
+        <w:t xml:space="preserve">We found two main axes of variation in climate accounting for 87.5% of the variation. PC1 accounts for 70% of the variation in climate had opposite loading patterns between mean climate and climate variation (temperature and precipitation). PC2 accounts for 17.5% of the </w:t>
+      </w:r>
+      <w:proofErr w:type="gramStart"/>
+      <w:r>
+        <w:t>variation, and</w:t>
+      </w:r>
+      <w:proofErr w:type="gramEnd"/>
+      <w:r>
+        <w:t xml:space="preserve"> represents the difference in climate relating to precipitation and temperature. The </w:t>
+      </w:r>
+      <w:proofErr w:type="spellStart"/>
+      <w:r>
+        <w:t>aseasonal</w:t>
+      </w:r>
+      <w:proofErr w:type="spellEnd"/>
+      <w:r>
+        <w:t xml:space="preserve">-seasonal climate PC1 was </w:t>
       </w:r>
       <w:r>
         <w:t>negatively</w:t>
@@ -1014,10 +1213,47 @@
         <w:t xml:space="preserve">Altogether, the axes of different physiological trade-offs varied with climate PCs, but to different degrees. </w:t>
       </w:r>
       <w:r>
-        <w:t xml:space="preserve">For the growth rate – hardiness PC, there was a significant quadratic relationship with the asesasonal-seasonal Climate PC and a negative relationship with the overall precipitation PC. </w:t>
-      </w:r>
-      <w:r>
-        <w:t xml:space="preserve">The thermal limits trade-off was positively associated with the aseasonal-seasonal climate PC. Lastly, the desiccation/starvation – thermal limits trade off PC  was highest in the center and decreased at the edges with the aseasonal-seasonal climate PC. </w:t>
+        <w:t xml:space="preserve">For the growth rate – hardiness PC, there was a significant quadratic relationship with the </w:t>
+      </w:r>
+      <w:proofErr w:type="spellStart"/>
+      <w:r>
+        <w:t>asesasonal</w:t>
+      </w:r>
+      <w:proofErr w:type="spellEnd"/>
+      <w:r>
+        <w:t xml:space="preserve">-seasonal Climate PC and a negative relationship with the overall precipitation PC. </w:t>
+      </w:r>
+      <w:r>
+        <w:t xml:space="preserve">The thermal limits trade-off was positively associated with the </w:t>
+      </w:r>
+      <w:proofErr w:type="spellStart"/>
+      <w:r>
+        <w:t>aseasonal</w:t>
+      </w:r>
+      <w:proofErr w:type="spellEnd"/>
+      <w:r>
+        <w:t xml:space="preserve">-seasonal climate PC. Lastly, the </w:t>
+      </w:r>
+      <w:bookmarkStart w:id="2" w:name="_GoBack"/>
+      <w:bookmarkEnd w:id="2"/>
+      <w:r>
+        <w:t xml:space="preserve">desiccation/starvation – thermal limits trade off </w:t>
+      </w:r>
+      <w:proofErr w:type="gramStart"/>
+      <w:r>
+        <w:t>PC  was</w:t>
+      </w:r>
+      <w:proofErr w:type="gramEnd"/>
+      <w:r>
+        <w:t xml:space="preserve"> highest in the center and decreased at the edges with the </w:t>
+      </w:r>
+      <w:proofErr w:type="spellStart"/>
+      <w:r>
+        <w:t>aseasonal</w:t>
+      </w:r>
+      <w:proofErr w:type="spellEnd"/>
+      <w:r>
+        <w:t xml:space="preserve">-seasonal climate PC. </w:t>
       </w:r>
       <w:r>
         <w:t xml:space="preserve">Conversely, the desiccation/starvation – thermal limits trade off PC3 was lowest in the center and higher at the extreme ends of the overall precipitation PC2. </w:t>
@@ -1033,10 +1269,16 @@
     <w:p/>
     <w:p>
       <w:r>
-        <w:t>Summary paragraph: talk about the trade offs identified</w:t>
-      </w:r>
-      <w:bookmarkStart w:id="2" w:name="_GoBack"/>
-      <w:bookmarkEnd w:id="2"/>
+        <w:t xml:space="preserve">Summary paragraph: talk about the </w:t>
+      </w:r>
+      <w:proofErr w:type="spellStart"/>
+      <w:r>
+        <w:t>trade offs</w:t>
+      </w:r>
+      <w:proofErr w:type="spellEnd"/>
+      <w:r>
+        <w:t xml:space="preserve"> identified</w:t>
+      </w:r>
     </w:p>
     <w:p/>
     <w:p>
@@ -1080,9 +1322,13 @@
     <w:p/>
     <w:p>
       <w:r>
-        <w:lastRenderedPageBreak/>
-        <w:t>Where do we intend to archive data ?</w:t>
-      </w:r>
+        <w:t xml:space="preserve">Where do we intend to archive </w:t>
+      </w:r>
+      <w:proofErr w:type="gramStart"/>
+      <w:r>
+        <w:t>data ?</w:t>
+      </w:r>
+      <w:proofErr w:type="gramEnd"/>
     </w:p>
     <w:p/>
     <w:p/>

</xml_diff>